<commit_message>
update 2023 interview doc
</commit_message>
<xml_diff>
--- a/static/look_job_2023/2023记录.docx
+++ b/static/look_job_2023/2023记录.docx
@@ -74,8 +74,6 @@
         <w:t>1 面试公司</w:t>
       </w:r>
       <w:bookmarkEnd w:id="1"/>
-      <w:bookmarkStart w:id="11" w:name="_GoBack"/>
-      <w:bookmarkEnd w:id="11"/>
     </w:p>
     <w:p>
       <w:pPr>
@@ -428,6 +426,7 @@
       <w:pPr>
         <w:pStyle w:val="5"/>
         <w:numPr>
+          <w:ilvl w:val="0"/>
           <w:numId w:val="0"/>
         </w:numPr>
         <w:bidi w:val="0"/>
@@ -454,6 +453,7 @@
       <w:pPr>
         <w:widowControl w:val="0"/>
         <w:numPr>
+          <w:ilvl w:val="0"/>
           <w:numId w:val="0"/>
         </w:numPr>
         <w:jc w:val="both"/>
@@ -474,6 +474,7 @@
       <w:pPr>
         <w:widowControl w:val="0"/>
         <w:numPr>
+          <w:ilvl w:val="0"/>
           <w:numId w:val="0"/>
         </w:numPr>
         <w:jc w:val="both"/>
@@ -571,6 +572,7 @@
       <w:pPr>
         <w:widowControl w:val="0"/>
         <w:numPr>
+          <w:ilvl w:val="0"/>
           <w:numId w:val="0"/>
         </w:numPr>
         <w:jc w:val="both"/>
@@ -584,6 +586,7 @@
       <w:pPr>
         <w:widowControl w:val="0"/>
         <w:numPr>
+          <w:ilvl w:val="0"/>
           <w:numId w:val="0"/>
         </w:numPr>
         <w:jc w:val="both"/>
@@ -604,6 +607,7 @@
       <w:pPr>
         <w:widowControl w:val="0"/>
         <w:numPr>
+          <w:ilvl w:val="0"/>
           <w:numId w:val="0"/>
         </w:numPr>
         <w:jc w:val="both"/>
@@ -617,6 +621,7 @@
       <w:pPr>
         <w:pStyle w:val="5"/>
         <w:numPr>
+          <w:ilvl w:val="0"/>
           <w:numId w:val="0"/>
         </w:numPr>
         <w:bidi w:val="0"/>
@@ -742,6 +747,7 @@
       <w:pPr>
         <w:widowControl w:val="0"/>
         <w:numPr>
+          <w:ilvl w:val="0"/>
           <w:numId w:val="0"/>
         </w:numPr>
         <w:jc w:val="both"/>
@@ -755,6 +761,7 @@
       <w:pPr>
         <w:widowControl w:val="0"/>
         <w:numPr>
+          <w:ilvl w:val="0"/>
           <w:numId w:val="0"/>
         </w:numPr>
         <w:jc w:val="both"/>
@@ -905,6 +912,7 @@
       <w:pPr>
         <w:widowControl w:val="0"/>
         <w:numPr>
+          <w:ilvl w:val="0"/>
           <w:numId w:val="0"/>
         </w:numPr>
         <w:jc w:val="both"/>
@@ -918,6 +926,7 @@
       <w:pPr>
         <w:widowControl w:val="0"/>
         <w:numPr>
+          <w:ilvl w:val="0"/>
           <w:numId w:val="0"/>
         </w:numPr>
         <w:jc w:val="both"/>
@@ -1257,6 +1266,7 @@
       <w:pPr>
         <w:widowControl w:val="0"/>
         <w:numPr>
+          <w:ilvl w:val="0"/>
           <w:numId w:val="0"/>
         </w:numPr>
         <w:jc w:val="both"/>
@@ -1265,6 +1275,438 @@
           <w:lang w:val="en-US" w:eastAsia="zh-CN"/>
         </w:rPr>
       </w:pPr>
+    </w:p>
+    <w:p>
+      <w:pPr>
+        <w:widowControl w:val="0"/>
+        <w:numPr>
+          <w:ilvl w:val="0"/>
+          <w:numId w:val="0"/>
+        </w:numPr>
+        <w:jc w:val="both"/>
+        <w:rPr>
+          <w:rFonts w:hint="eastAsia"/>
+          <w:b/>
+          <w:bCs/>
+          <w:lang w:val="en-US" w:eastAsia="zh-CN"/>
+        </w:rPr>
+      </w:pPr>
+      <w:r>
+        <w:rPr>
+          <w:rFonts w:hint="eastAsia"/>
+          <w:b/>
+          <w:bCs/>
+          <w:lang w:val="en-US" w:eastAsia="zh-CN"/>
+        </w:rPr>
+        <w:t>更进一步的细节：</w:t>
+      </w:r>
+    </w:p>
+    <w:p>
+      <w:pPr>
+        <w:widowControl w:val="0"/>
+        <w:numPr>
+          <w:ilvl w:val="0"/>
+          <w:numId w:val="0"/>
+        </w:numPr>
+        <w:jc w:val="both"/>
+        <w:rPr>
+          <w:rFonts w:hint="default"/>
+          <w:lang w:val="en-US" w:eastAsia="zh-CN"/>
+        </w:rPr>
+      </w:pPr>
+      <w:r>
+        <w:rPr>
+          <w:rFonts w:hint="eastAsia"/>
+          <w:lang w:val="en-US" w:eastAsia="zh-CN"/>
+        </w:rPr>
+        <w:t>浏览器主要分为三个部分：渲染引擎、js执行引擎、其他应用程序。</w:t>
+      </w:r>
+    </w:p>
+    <w:p>
+      <w:pPr>
+        <w:widowControl w:val="0"/>
+        <w:numPr>
+          <w:ilvl w:val="0"/>
+          <w:numId w:val="0"/>
+        </w:numPr>
+        <w:jc w:val="both"/>
+        <w:rPr>
+          <w:rFonts w:hint="default"/>
+          <w:lang w:val="en-US" w:eastAsia="zh-CN"/>
+        </w:rPr>
+      </w:pPr>
+      <w:r>
+        <w:rPr>
+          <w:rFonts w:hint="default"/>
+          <w:lang w:val="en-US" w:eastAsia="zh-CN"/>
+        </w:rPr>
+        <w:t>......</w:t>
+      </w:r>
+    </w:p>
+    <w:p>
+      <w:pPr>
+        <w:pStyle w:val="5"/>
+        <w:numPr>
+          <w:ilvl w:val="0"/>
+          <w:numId w:val="0"/>
+        </w:numPr>
+        <w:bidi w:val="0"/>
+        <w:ind w:leftChars="0"/>
+        <w:rPr>
+          <w:rFonts w:hint="eastAsia"/>
+          <w:lang w:val="en-US" w:eastAsia="zh-CN"/>
+        </w:rPr>
+      </w:pPr>
+      <w:r>
+        <w:rPr>
+          <w:rFonts w:hint="default"/>
+          <w:lang w:val="en-US"/>
+        </w:rPr>
+        <w:t xml:space="preserve">1.1.4 </w:t>
+      </w:r>
+      <w:r>
+        <w:rPr>
+          <w:rFonts w:hint="eastAsia"/>
+        </w:rPr>
+        <w:t>react服务端渲染</w:t>
+      </w:r>
+    </w:p>
+    <w:p>
+      <w:pPr>
+        <w:rPr>
+          <w:rFonts w:hint="eastAsia"/>
+          <w:lang w:val="en-US" w:eastAsia="zh-CN"/>
+        </w:rPr>
+      </w:pPr>
+      <w:r>
+        <w:rPr>
+          <w:rFonts w:hint="eastAsia"/>
+          <w:lang w:val="en-US" w:eastAsia="zh-CN"/>
+        </w:rPr>
+        <w:t>前端渲染的过程，在得到html文件时就已经开始了，而css文件、js文件的加载和解析是异步的。</w:t>
+      </w:r>
+    </w:p>
+    <w:p>
+      <w:pPr>
+        <w:rPr>
+          <w:rFonts w:hint="eastAsia"/>
+          <w:lang w:val="en-US" w:eastAsia="zh-CN"/>
+        </w:rPr>
+      </w:pPr>
+    </w:p>
+    <w:p>
+      <w:pPr>
+        <w:rPr>
+          <w:rFonts w:hint="eastAsia"/>
+          <w:lang w:val="en-US" w:eastAsia="zh-CN"/>
+        </w:rPr>
+      </w:pPr>
+      <w:r>
+        <w:rPr>
+          <w:rFonts w:hint="eastAsia"/>
+          <w:lang w:val="en-US" w:eastAsia="zh-CN"/>
+        </w:rPr>
+        <w:t>单页应用使用js在客户端生成html来呈现内容，用户需要等待js解析执行完成才能看到页面，这就使得首屏加载时间变长。</w:t>
+      </w:r>
+    </w:p>
+    <w:p>
+      <w:pPr>
+        <w:rPr>
+          <w:rFonts w:hint="eastAsia"/>
+          <w:lang w:val="en-US" w:eastAsia="zh-CN"/>
+        </w:rPr>
+      </w:pPr>
+    </w:p>
+    <w:p>
+      <w:pPr>
+        <w:rPr>
+          <w:rFonts w:hint="default"/>
+          <w:lang w:val="en-US" w:eastAsia="zh-CN"/>
+        </w:rPr>
+      </w:pPr>
+      <w:r>
+        <w:rPr>
+          <w:rFonts w:hint="eastAsia"/>
+          <w:lang w:val="en-US" w:eastAsia="zh-CN"/>
+        </w:rPr>
+        <w:t>为了解决这个问题，在服务端可以用node解析url请求的页面的js脚本，构建完成html文件后再返回给前端。</w:t>
+      </w:r>
+    </w:p>
+    <w:p>
+      <w:pPr>
+        <w:pStyle w:val="5"/>
+        <w:numPr>
+          <w:ilvl w:val="0"/>
+          <w:numId w:val="0"/>
+        </w:numPr>
+        <w:bidi w:val="0"/>
+        <w:ind w:leftChars="0"/>
+        <w:rPr>
+          <w:rFonts w:hint="eastAsia"/>
+        </w:rPr>
+      </w:pPr>
+      <w:r>
+        <w:rPr>
+          <w:rFonts w:hint="eastAsia"/>
+          <w:lang w:val="en-US" w:eastAsia="zh-CN"/>
+        </w:rPr>
+        <w:t xml:space="preserve">1.1.5 </w:t>
+      </w:r>
+      <w:r>
+        <w:rPr>
+          <w:rFonts w:hint="eastAsia"/>
+        </w:rPr>
+        <w:t>计时器</w:t>
+      </w:r>
+    </w:p>
+    <w:p>
+      <w:pPr>
+        <w:rPr>
+          <w:rFonts w:hint="eastAsia"/>
+          <w:lang w:val="en-US" w:eastAsia="zh-CN"/>
+        </w:rPr>
+      </w:pPr>
+      <w:r>
+        <w:rPr>
+          <w:rFonts w:hint="eastAsia"/>
+          <w:lang w:val="en-US" w:eastAsia="zh-CN"/>
+        </w:rPr>
+        <w:t>1、定时器是浏览器提供的功能，创建的定时器会给到 webapis</w:t>
+      </w:r>
+      <w:r>
+        <w:rPr>
+          <w:rFonts w:hint="default"/>
+          <w:lang w:val="en-US" w:eastAsia="zh-CN"/>
+        </w:rPr>
+        <w:t xml:space="preserve"> </w:t>
+      </w:r>
+      <w:r>
+        <w:rPr>
+          <w:rFonts w:hint="eastAsia"/>
+          <w:lang w:val="en-US" w:eastAsia="zh-CN"/>
+        </w:rPr>
+        <w:t>执行；</w:t>
+      </w:r>
+    </w:p>
+    <w:p>
+      <w:pPr>
+        <w:rPr>
+          <w:rFonts w:hint="default"/>
+          <w:lang w:val="en-US" w:eastAsia="zh-CN"/>
+        </w:rPr>
+      </w:pPr>
+      <w:r>
+        <w:rPr>
+          <w:rFonts w:hint="eastAsia"/>
+          <w:lang w:val="en-US" w:eastAsia="zh-CN"/>
+        </w:rPr>
+        <w:t>2、等待时间到达后，将回调函数转入任务队列中的宏任务队列；</w:t>
+      </w:r>
+    </w:p>
+    <w:p>
+      <w:pPr>
+        <w:rPr>
+          <w:rFonts w:hint="eastAsia"/>
+          <w:lang w:val="en-US" w:eastAsia="zh-CN"/>
+        </w:rPr>
+      </w:pPr>
+      <w:r>
+        <w:rPr>
+          <w:rFonts w:hint="eastAsia"/>
+          <w:lang w:val="en-US" w:eastAsia="zh-CN"/>
+        </w:rPr>
+        <w:t>3、等待当前调用栈任务执行完成、再等待微任务队列的任务执行完成；</w:t>
+      </w:r>
+    </w:p>
+    <w:p>
+      <w:pPr>
+        <w:rPr>
+          <w:rFonts w:hint="default"/>
+          <w:lang w:val="en-US" w:eastAsia="zh-CN"/>
+        </w:rPr>
+      </w:pPr>
+      <w:r>
+        <w:rPr>
+          <w:rFonts w:hint="eastAsia"/>
+          <w:lang w:val="en-US" w:eastAsia="zh-CN"/>
+        </w:rPr>
+        <w:t>4、排队执行宏任务队列，直到该回调函数入栈执行完成。</w:t>
+      </w:r>
+    </w:p>
+    <w:p>
+      <w:pPr>
+        <w:pStyle w:val="5"/>
+        <w:numPr>
+          <w:ilvl w:val="0"/>
+          <w:numId w:val="0"/>
+        </w:numPr>
+        <w:bidi w:val="0"/>
+        <w:ind w:leftChars="0"/>
+        <w:rPr>
+          <w:rFonts w:hint="eastAsia"/>
+        </w:rPr>
+      </w:pPr>
+      <w:r>
+        <w:rPr>
+          <w:rFonts w:hint="eastAsia"/>
+          <w:lang w:val="en-US" w:eastAsia="zh-CN"/>
+        </w:rPr>
+        <w:t xml:space="preserve">1.1.6 </w:t>
+      </w:r>
+      <w:r>
+        <w:rPr>
+          <w:rFonts w:hint="eastAsia"/>
+        </w:rPr>
+        <w:t>取消事件监听</w:t>
+      </w:r>
+    </w:p>
+    <w:p>
+      <w:pPr>
+        <w:rPr>
+          <w:rFonts w:hint="eastAsia"/>
+          <w:lang w:val="en-US" w:eastAsia="zh-CN"/>
+        </w:rPr>
+      </w:pPr>
+      <w:r>
+        <w:rPr>
+          <w:rFonts w:hint="eastAsia"/>
+          <w:lang w:val="en-US" w:eastAsia="zh-CN"/>
+        </w:rPr>
+        <w:t>只能移出添加了具名函数作为回调函数的事件监听；</w:t>
+      </w:r>
+    </w:p>
+    <w:p>
+      <w:pPr>
+        <w:rPr>
+          <w:rFonts w:hint="eastAsia"/>
+          <w:lang w:val="en-US" w:eastAsia="zh-CN"/>
+        </w:rPr>
+      </w:pPr>
+    </w:p>
+    <w:p>
+      <w:pPr>
+        <w:rPr>
+          <w:rFonts w:hint="default"/>
+          <w:lang w:val="en-US" w:eastAsia="zh-CN"/>
+        </w:rPr>
+      </w:pPr>
+      <w:r>
+        <w:rPr>
+          <w:rFonts w:hint="eastAsia"/>
+          <w:lang w:val="en-US" w:eastAsia="zh-CN"/>
+        </w:rPr>
+        <w:t>一般在添加事件监听前移出一下，防止重复添加；最后离开页面时，移出一下。</w:t>
+      </w:r>
+    </w:p>
+    <w:p>
+      <w:pPr>
+        <w:pStyle w:val="5"/>
+        <w:numPr>
+          <w:ilvl w:val="0"/>
+          <w:numId w:val="0"/>
+        </w:numPr>
+        <w:bidi w:val="0"/>
+        <w:ind w:leftChars="0"/>
+        <w:rPr>
+          <w:rFonts w:hint="eastAsia"/>
+        </w:rPr>
+      </w:pPr>
+      <w:r>
+        <w:rPr>
+          <w:rFonts w:hint="eastAsia"/>
+          <w:lang w:val="en-US" w:eastAsia="zh-CN"/>
+        </w:rPr>
+        <w:t xml:space="preserve">1.1.7 </w:t>
+      </w:r>
+      <w:r>
+        <w:rPr>
+          <w:rFonts w:hint="eastAsia"/>
+        </w:rPr>
+        <w:t>引入css性能差异</w:t>
+      </w:r>
+      <w:bookmarkStart w:id="2" w:name="_Toc1758166404"/>
+    </w:p>
+    <w:p>
+      <w:pPr>
+        <w:rPr>
+          <w:rFonts w:hint="eastAsia"/>
+          <w:lang w:val="en-US" w:eastAsia="zh-CN"/>
+        </w:rPr>
+      </w:pPr>
+      <w:r>
+        <w:rPr>
+          <w:rFonts w:hint="eastAsia"/>
+          <w:lang w:val="en-US" w:eastAsia="zh-CN"/>
+        </w:rPr>
+        <w:t>四种引入方式：</w:t>
+      </w:r>
+    </w:p>
+    <w:p>
+      <w:pPr>
+        <w:numPr>
+          <w:ilvl w:val="0"/>
+          <w:numId w:val="7"/>
+        </w:numPr>
+        <w:rPr>
+          <w:rFonts w:hint="eastAsia"/>
+          <w:lang w:val="en-US" w:eastAsia="zh-CN"/>
+        </w:rPr>
+      </w:pPr>
+      <w:r>
+        <w:rPr>
+          <w:rFonts w:hint="eastAsia"/>
+          <w:lang w:val="en-US" w:eastAsia="zh-CN"/>
+        </w:rPr>
+        <w:t>内联样式</w:t>
+      </w:r>
+    </w:p>
+    <w:p>
+      <w:pPr>
+        <w:numPr>
+          <w:numId w:val="0"/>
+        </w:numPr>
+        <w:rPr>
+          <w:rFonts w:hint="eastAsia"/>
+          <w:lang w:val="en-US" w:eastAsia="zh-CN"/>
+        </w:rPr>
+      </w:pPr>
+      <w:r>
+        <w:rPr>
+          <w:rFonts w:hint="eastAsia"/>
+          <w:lang w:val="en-US" w:eastAsia="zh-CN"/>
+        </w:rPr>
+        <w:t>难以复用，增大html文件的体积，但是可以减少下载css文件的次数。</w:t>
+      </w:r>
+    </w:p>
+    <w:p>
+      <w:pPr>
+        <w:numPr>
+          <w:numId w:val="0"/>
+        </w:numPr>
+        <w:rPr>
+          <w:rFonts w:hint="eastAsia"/>
+          <w:lang w:val="en-US" w:eastAsia="zh-CN"/>
+        </w:rPr>
+      </w:pPr>
+    </w:p>
+    <w:p>
+      <w:pPr>
+        <w:numPr>
+          <w:ilvl w:val="0"/>
+          <w:numId w:val="7"/>
+        </w:numPr>
+        <w:rPr>
+          <w:rFonts w:hint="default"/>
+          <w:lang w:val="en-US" w:eastAsia="zh-CN"/>
+        </w:rPr>
+      </w:pPr>
+      <w:r>
+        <w:rPr>
+          <w:rFonts w:hint="eastAsia"/>
+          <w:lang w:val="en-US" w:eastAsia="zh-CN"/>
+        </w:rPr>
+        <w:t>style标签</w:t>
+      </w:r>
     </w:p>
     <w:p>
       <w:pPr>
@@ -1275,19 +1717,15 @@
         <w:jc w:val="both"/>
         <w:rPr>
           <w:rFonts w:hint="eastAsia"/>
-          <w:b/>
-          <w:bCs/>
-          <w:lang w:val="en-US" w:eastAsia="zh-CN"/>
-        </w:rPr>
-      </w:pPr>
-      <w:r>
-        <w:rPr>
-          <w:rFonts w:hint="eastAsia"/>
-          <w:b/>
-          <w:bCs/>
-          <w:lang w:val="en-US" w:eastAsia="zh-CN"/>
-        </w:rPr>
-        <w:t>更进一步的细节：</w:t>
+          <w:lang w:val="en-US" w:eastAsia="zh-CN"/>
+        </w:rPr>
+      </w:pPr>
+      <w:r>
+        <w:rPr>
+          <w:rFonts w:hint="eastAsia"/>
+          <w:lang w:val="en-US" w:eastAsia="zh-CN"/>
+        </w:rPr>
+        <w:t>比内联样式好维护一点点。</w:t>
       </w:r>
     </w:p>
     <w:p>
@@ -1298,16 +1736,28 @@
         </w:numPr>
         <w:jc w:val="both"/>
         <w:rPr>
-          <w:rFonts w:hint="eastAsia"/>
-          <w:lang w:val="en-US" w:eastAsia="zh-CN"/>
-        </w:rPr>
-      </w:pPr>
-      <w:r>
-        <w:rPr>
-          <w:rFonts w:hint="eastAsia"/>
-          <w:lang w:val="en-US" w:eastAsia="zh-CN"/>
-        </w:rPr>
-        <w:t>浏览器主要分为三个部分：渲染引擎、js执行引擎、其他应用程序。</w:t>
+          <w:rFonts w:hint="default"/>
+          <w:lang w:val="en-US" w:eastAsia="zh-CN"/>
+        </w:rPr>
+      </w:pPr>
+    </w:p>
+    <w:p>
+      <w:pPr>
+        <w:numPr>
+          <w:ilvl w:val="0"/>
+          <w:numId w:val="7"/>
+        </w:numPr>
+        <w:rPr>
+          <w:rFonts w:hint="default"/>
+          <w:lang w:val="en-US" w:eastAsia="zh-CN"/>
+        </w:rPr>
+      </w:pPr>
+      <w:r>
+        <w:rPr>
+          <w:rFonts w:hint="eastAsia"/>
+          <w:lang w:val="en-US" w:eastAsia="zh-CN"/>
+        </w:rPr>
+        <w:t>@import引入</w:t>
       </w:r>
     </w:p>
     <w:p>
@@ -1324,87 +1774,31 @@
       </w:pPr>
       <w:r>
         <w:rPr>
-          <w:rFonts w:hint="default"/>
-          <w:lang w:val="en-US" w:eastAsia="zh-CN"/>
-        </w:rPr>
-        <w:t>......</w:t>
-      </w:r>
-    </w:p>
-    <w:p>
-      <w:pPr>
-        <w:pStyle w:val="5"/>
+          <w:rFonts w:hint="eastAsia"/>
+          <w:lang w:val="en-US" w:eastAsia="zh-CN"/>
+        </w:rPr>
+        <w:t>基于css的规则串行下载外部css文件。</w:t>
+      </w:r>
+    </w:p>
+    <w:p>
+      <w:pPr>
+        <w:widowControl w:val="0"/>
         <w:numPr>
           <w:numId w:val="0"/>
         </w:numPr>
-        <w:bidi w:val="0"/>
-        <w:ind w:leftChars="0"/>
-        <w:rPr>
-          <w:rFonts w:hint="eastAsia"/>
-          <w:lang w:val="en-US" w:eastAsia="zh-CN"/>
-        </w:rPr>
-      </w:pPr>
-      <w:r>
+        <w:jc w:val="both"/>
         <w:rPr>
           <w:rFonts w:hint="default"/>
-          <w:lang w:val="en-US"/>
-        </w:rPr>
-        <w:t xml:space="preserve">1.1.4 </w:t>
-      </w:r>
-      <w:r>
-        <w:rPr>
-          <w:rFonts w:hint="eastAsia"/>
-        </w:rPr>
-        <w:t>react服务端渲染</w:t>
-      </w:r>
-    </w:p>
-    <w:p>
-      <w:pPr>
-        <w:rPr>
-          <w:rFonts w:hint="eastAsia"/>
-          <w:lang w:val="en-US" w:eastAsia="zh-CN"/>
-        </w:rPr>
-      </w:pPr>
-      <w:r>
-        <w:rPr>
-          <w:rFonts w:hint="eastAsia"/>
-          <w:lang w:val="en-US" w:eastAsia="zh-CN"/>
-        </w:rPr>
-        <w:t>前端渲染的过程，在得到html文件时就已经开始了，而css文件、js文件的加载和解析是异步的。</w:t>
-      </w:r>
-    </w:p>
-    <w:p>
-      <w:pPr>
-        <w:rPr>
-          <w:rFonts w:hint="eastAsia"/>
-          <w:lang w:val="en-US" w:eastAsia="zh-CN"/>
-        </w:rPr>
-      </w:pPr>
-    </w:p>
-    <w:p>
-      <w:pPr>
-        <w:rPr>
-          <w:rFonts w:hint="eastAsia"/>
-          <w:lang w:val="en-US" w:eastAsia="zh-CN"/>
-        </w:rPr>
-      </w:pPr>
-      <w:r>
-        <w:rPr>
-          <w:rFonts w:hint="eastAsia"/>
-          <w:lang w:val="en-US" w:eastAsia="zh-CN"/>
-        </w:rPr>
-        <w:t>单页应用使用js在客户端生成html来呈现内容，用户需要等待js解析执行完成才能看到页面，这就使得首屏加载时间变长。</w:t>
-      </w:r>
-    </w:p>
-    <w:p>
-      <w:pPr>
-        <w:rPr>
-          <w:rFonts w:hint="eastAsia"/>
-          <w:lang w:val="en-US" w:eastAsia="zh-CN"/>
-        </w:rPr>
-      </w:pPr>
-    </w:p>
-    <w:p>
-      <w:pPr>
+          <w:lang w:val="en-US" w:eastAsia="zh-CN"/>
+        </w:rPr>
+      </w:pPr>
+    </w:p>
+    <w:p>
+      <w:pPr>
+        <w:numPr>
+          <w:ilvl w:val="0"/>
+          <w:numId w:val="7"/>
+        </w:numPr>
         <w:rPr>
           <w:rFonts w:hint="default"/>
           <w:lang w:val="en-US" w:eastAsia="zh-CN"/>
@@ -1415,67 +1809,56 @@
           <w:rFonts w:hint="eastAsia"/>
           <w:lang w:val="en-US" w:eastAsia="zh-CN"/>
         </w:rPr>
-        <w:t>为了解决这个问题，在服务端可以用node解析url请求的页面的js脚本，完成html文件后再返回给前端。</w:t>
-      </w:r>
-    </w:p>
-    <w:p>
-      <w:pPr>
-        <w:pStyle w:val="5"/>
+        <w:t>link引入</w:t>
+      </w:r>
+    </w:p>
+    <w:p>
+      <w:pPr>
         <w:numPr>
           <w:numId w:val="0"/>
         </w:numPr>
-        <w:bidi w:val="0"/>
-        <w:ind w:leftChars="0"/>
-        <w:rPr>
-          <w:rFonts w:hint="eastAsia"/>
-        </w:rPr>
-      </w:pPr>
-      <w:r>
-        <w:rPr>
-          <w:rFonts w:hint="eastAsia"/>
-          <w:lang w:val="en-US" w:eastAsia="zh-CN"/>
-        </w:rPr>
-        <w:t xml:space="preserve">1.1.5 </w:t>
-      </w:r>
-      <w:r>
-        <w:rPr>
-          <w:rFonts w:hint="eastAsia"/>
-        </w:rPr>
-        <w:t>计时器</w:t>
-      </w:r>
-    </w:p>
-    <w:p>
-      <w:pPr>
-        <w:pStyle w:val="5"/>
+        <w:rPr>
+          <w:rFonts w:hint="default"/>
+          <w:lang w:val="en-US" w:eastAsia="zh-CN"/>
+        </w:rPr>
+      </w:pPr>
+      <w:r>
+        <w:rPr>
+          <w:rFonts w:hint="eastAsia"/>
+          <w:lang w:val="en-US" w:eastAsia="zh-CN"/>
+        </w:rPr>
+        <w:t>基于html的规则并行下载外部css文件。</w:t>
+      </w:r>
+    </w:p>
+    <w:p>
+      <w:pPr>
         <w:numPr>
           <w:numId w:val="0"/>
         </w:numPr>
-        <w:bidi w:val="0"/>
-        <w:ind w:leftChars="0"/>
-        <w:rPr>
-          <w:rFonts w:hint="eastAsia"/>
-        </w:rPr>
-      </w:pPr>
-      <w:r>
-        <w:rPr>
-          <w:rFonts w:hint="eastAsia"/>
-          <w:lang w:val="en-US" w:eastAsia="zh-CN"/>
-        </w:rPr>
-        <w:t xml:space="preserve">1.1.6 </w:t>
-      </w:r>
-      <w:r>
-        <w:rPr>
-          <w:rFonts w:hint="eastAsia"/>
-        </w:rPr>
-        <w:t>取消事件监听</w:t>
-      </w:r>
-    </w:p>
-    <w:p>
-      <w:pPr>
-        <w:pStyle w:val="5"/>
+        <w:rPr>
+          <w:rFonts w:hint="eastAsia"/>
+          <w:lang w:val="en-US" w:eastAsia="zh-CN"/>
+        </w:rPr>
+      </w:pPr>
+    </w:p>
+    <w:p>
+      <w:pPr>
         <w:numPr>
           <w:numId w:val="0"/>
         </w:numPr>
+        <w:rPr>
+          <w:rFonts w:hint="default"/>
+          <w:lang w:val="en-US" w:eastAsia="zh-CN"/>
+        </w:rPr>
+      </w:pPr>
+    </w:p>
+    <w:p>
+      <w:pPr>
+        <w:pStyle w:val="5"/>
+        <w:numPr>
+          <w:ilvl w:val="0"/>
+          <w:numId w:val="0"/>
+        </w:numPr>
         <w:bidi w:val="0"/>
         <w:ind w:leftChars="0"/>
         <w:rPr>
@@ -1487,49 +1870,295 @@
           <w:rFonts w:hint="eastAsia"/>
           <w:lang w:val="en-US" w:eastAsia="zh-CN"/>
         </w:rPr>
-        <w:t xml:space="preserve">1.1.7 </w:t>
-      </w:r>
-      <w:r>
-        <w:rPr>
-          <w:rFonts w:hint="eastAsia"/>
-        </w:rPr>
-        <w:t>引入css性能差异</w:t>
-      </w:r>
-      <w:bookmarkStart w:id="2" w:name="_Toc1758166404"/>
-    </w:p>
-    <w:p>
-      <w:pPr>
-        <w:pStyle w:val="5"/>
+        <w:t xml:space="preserve">1.1.8 </w:t>
+      </w:r>
+      <w:r>
+        <w:rPr>
+          <w:rFonts w:hint="eastAsia"/>
+        </w:rPr>
+        <w:t>css性能提高</w:t>
+      </w:r>
+      <w:bookmarkEnd w:id="2"/>
+    </w:p>
+    <w:p>
+      <w:pPr>
+        <w:rPr>
+          <w:rFonts w:hint="eastAsia"/>
+          <w:lang w:val="en-US" w:eastAsia="zh-CN"/>
+        </w:rPr>
+      </w:pPr>
+      <w:r>
+        <w:rPr>
+          <w:rFonts w:hint="eastAsia"/>
+          <w:b/>
+          <w:bCs/>
+          <w:lang w:val="en-US" w:eastAsia="zh-CN"/>
+        </w:rPr>
+        <w:t>从文件下载的角度：</w:t>
+      </w:r>
+    </w:p>
+    <w:p>
+      <w:pPr>
+        <w:numPr>
+          <w:ilvl w:val="0"/>
+          <w:numId w:val="8"/>
+        </w:numPr>
+        <w:rPr>
+          <w:rFonts w:hint="eastAsia"/>
+          <w:lang w:val="en-US" w:eastAsia="zh-CN"/>
+        </w:rPr>
+      </w:pPr>
+      <w:r>
+        <w:rPr>
+          <w:rFonts w:hint="eastAsia"/>
+          <w:lang w:val="en-US" w:eastAsia="zh-CN"/>
+        </w:rPr>
+        <w:t>减少http请求次数：合并css文件、合并icon图片；</w:t>
+      </w:r>
+    </w:p>
+    <w:p>
+      <w:pPr>
+        <w:numPr>
+          <w:ilvl w:val="0"/>
+          <w:numId w:val="8"/>
+        </w:numPr>
+        <w:rPr>
+          <w:rFonts w:hint="default"/>
+          <w:lang w:val="en-US" w:eastAsia="zh-CN"/>
+        </w:rPr>
+      </w:pPr>
+      <w:r>
+        <w:rPr>
+          <w:rFonts w:hint="eastAsia"/>
+          <w:lang w:val="en-US" w:eastAsia="zh-CN"/>
+        </w:rPr>
+        <w:t>减少下载的文件体积：抽取公共样式、文件压缩；</w:t>
+      </w:r>
+    </w:p>
+    <w:p>
+      <w:pPr>
+        <w:numPr>
+          <w:ilvl w:val="0"/>
+          <w:numId w:val="8"/>
+        </w:numPr>
+        <w:rPr>
+          <w:rFonts w:hint="default"/>
+          <w:lang w:val="en-US" w:eastAsia="zh-CN"/>
+        </w:rPr>
+      </w:pPr>
+      <w:r>
+        <w:rPr>
+          <w:rFonts w:hint="eastAsia"/>
+          <w:lang w:val="en-US" w:eastAsia="zh-CN"/>
+        </w:rPr>
+        <w:t>并行下载优于串行下载：使用html中的link标签引入外部样式，快于使用css中的@import规则引入外部样式。</w:t>
+      </w:r>
+    </w:p>
+    <w:p>
+      <w:pPr>
+        <w:widowControl w:val="0"/>
         <w:numPr>
           <w:numId w:val="0"/>
         </w:numPr>
-        <w:bidi w:val="0"/>
-        <w:ind w:leftChars="0"/>
-        <w:rPr>
-          <w:rFonts w:hint="eastAsia"/>
-        </w:rPr>
-      </w:pPr>
-      <w:r>
-        <w:rPr>
-          <w:rFonts w:hint="eastAsia"/>
-          <w:lang w:val="en-US" w:eastAsia="zh-CN"/>
-        </w:rPr>
-        <w:t xml:space="preserve">1.1.8 </w:t>
-      </w:r>
-      <w:r>
-        <w:rPr>
-          <w:rFonts w:hint="eastAsia"/>
-        </w:rPr>
-        <w:t>css性能提高</w:t>
-      </w:r>
-      <w:bookmarkEnd w:id="2"/>
-    </w:p>
-    <w:p>
-      <w:pPr>
-        <w:pStyle w:val="5"/>
+        <w:jc w:val="both"/>
+        <w:rPr>
+          <w:rFonts w:hint="eastAsia"/>
+          <w:lang w:val="en-US" w:eastAsia="zh-CN"/>
+        </w:rPr>
+      </w:pPr>
+    </w:p>
+    <w:p>
+      <w:pPr>
+        <w:widowControl w:val="0"/>
         <w:numPr>
           <w:numId w:val="0"/>
         </w:numPr>
+        <w:jc w:val="both"/>
+        <w:rPr>
+          <w:rFonts w:hint="eastAsia"/>
+          <w:lang w:val="en-US" w:eastAsia="zh-CN"/>
+        </w:rPr>
+      </w:pPr>
+      <w:r>
+        <w:rPr>
+          <w:rFonts w:hint="eastAsia"/>
+          <w:b/>
+          <w:bCs/>
+          <w:lang w:val="en-US" w:eastAsia="zh-CN"/>
+        </w:rPr>
+        <w:t>从浏览器解析css代码的角度：</w:t>
+      </w:r>
+    </w:p>
+    <w:p>
+      <w:pPr>
+        <w:widowControl w:val="0"/>
+        <w:numPr>
+          <w:ilvl w:val="0"/>
+          <w:numId w:val="9"/>
+        </w:numPr>
+        <w:jc w:val="both"/>
+        <w:rPr>
+          <w:rFonts w:hint="eastAsia"/>
+          <w:lang w:val="en-US" w:eastAsia="zh-CN"/>
+        </w:rPr>
+      </w:pPr>
+      <w:r>
+        <w:rPr>
+          <w:rFonts w:hint="eastAsia"/>
+          <w:lang w:val="en-US" w:eastAsia="zh-CN"/>
+        </w:rPr>
+        <w:t>减少选择器的查找时间：减少的嵌套层数、id选择器不用被嵌套、减少通配符的使用；</w:t>
+      </w:r>
+    </w:p>
+    <w:p>
+      <w:pPr>
+        <w:widowControl w:val="0"/>
+        <w:numPr>
+          <w:ilvl w:val="0"/>
+          <w:numId w:val="9"/>
+        </w:numPr>
+        <w:jc w:val="both"/>
+        <w:rPr>
+          <w:rFonts w:hint="default"/>
+          <w:lang w:val="en-US" w:eastAsia="zh-CN"/>
+        </w:rPr>
+      </w:pPr>
+      <w:r>
+        <w:rPr>
+          <w:rFonts w:hint="eastAsia"/>
+          <w:lang w:val="en-US" w:eastAsia="zh-CN"/>
+        </w:rPr>
+        <w:t>减少无用的css代码：功能重复的代码、未生效的代码；</w:t>
+      </w:r>
+    </w:p>
+    <w:p>
+      <w:pPr>
+        <w:widowControl w:val="0"/>
+        <w:numPr>
+          <w:ilvl w:val="0"/>
+          <w:numId w:val="9"/>
+        </w:numPr>
+        <w:jc w:val="both"/>
+        <w:rPr>
+          <w:rFonts w:hint="default"/>
+          <w:lang w:val="en-US" w:eastAsia="zh-CN"/>
+        </w:rPr>
+      </w:pPr>
+      <w:r>
+        <w:rPr>
+          <w:rFonts w:hint="eastAsia"/>
+          <w:lang w:val="en-US" w:eastAsia="zh-CN"/>
+        </w:rPr>
+        <w:t>减少使用开销大的属性：比如 filter 有条件时可平替为 color，css表达式也尽量改用其他方式实现；</w:t>
+      </w:r>
+    </w:p>
+    <w:p>
+      <w:pPr>
+        <w:widowControl w:val="0"/>
+        <w:numPr>
+          <w:ilvl w:val="0"/>
+          <w:numId w:val="9"/>
+        </w:numPr>
+        <w:jc w:val="both"/>
+        <w:rPr>
+          <w:rFonts w:hint="default"/>
+          <w:lang w:val="en-US" w:eastAsia="zh-CN"/>
+        </w:rPr>
+      </w:pPr>
+      <w:r>
+        <w:rPr>
+          <w:rFonts w:hint="eastAsia"/>
+          <w:lang w:val="en-US" w:eastAsia="zh-CN"/>
+        </w:rPr>
+        <w:t>控制纵轴使用和图层的层数。</w:t>
+      </w:r>
+    </w:p>
+    <w:p>
+      <w:pPr>
+        <w:widowControl w:val="0"/>
+        <w:numPr>
+          <w:numId w:val="0"/>
+        </w:numPr>
+        <w:jc w:val="both"/>
+        <w:rPr>
+          <w:rFonts w:hint="eastAsia"/>
+          <w:lang w:val="en-US" w:eastAsia="zh-CN"/>
+        </w:rPr>
+      </w:pPr>
+    </w:p>
+    <w:p>
+      <w:pPr>
+        <w:widowControl w:val="0"/>
+        <w:numPr>
+          <w:numId w:val="0"/>
+        </w:numPr>
+        <w:jc w:val="both"/>
+        <w:rPr>
+          <w:rFonts w:hint="eastAsia"/>
+          <w:b/>
+          <w:bCs/>
+          <w:lang w:val="en-US" w:eastAsia="zh-CN"/>
+        </w:rPr>
+      </w:pPr>
+      <w:r>
+        <w:rPr>
+          <w:rFonts w:hint="eastAsia"/>
+          <w:b/>
+          <w:bCs/>
+          <w:lang w:val="en-US" w:eastAsia="zh-CN"/>
+        </w:rPr>
+        <w:t>从回流与重绘的角度：</w:t>
+      </w:r>
+    </w:p>
+    <w:p>
+      <w:pPr>
+        <w:widowControl w:val="0"/>
+        <w:numPr>
+          <w:ilvl w:val="0"/>
+          <w:numId w:val="10"/>
+        </w:numPr>
+        <w:jc w:val="both"/>
+        <w:rPr>
+          <w:rFonts w:hint="eastAsia"/>
+          <w:lang w:val="en-US" w:eastAsia="zh-CN"/>
+        </w:rPr>
+      </w:pPr>
+      <w:r>
+        <w:rPr>
+          <w:rFonts w:hint="eastAsia"/>
+          <w:lang w:val="en-US" w:eastAsia="zh-CN"/>
+        </w:rPr>
+        <w:t>合并修改次数：用class定义样式，通过切换class来切换样式；</w:t>
+      </w:r>
+    </w:p>
+    <w:p>
+      <w:pPr>
+        <w:widowControl w:val="0"/>
+        <w:numPr>
+          <w:ilvl w:val="0"/>
+          <w:numId w:val="10"/>
+        </w:numPr>
+        <w:jc w:val="both"/>
+        <w:rPr>
+          <w:rFonts w:hint="default"/>
+          <w:lang w:val="en-US" w:eastAsia="zh-CN"/>
+        </w:rPr>
+      </w:pPr>
+      <w:r>
+        <w:rPr>
+          <w:rFonts w:hint="eastAsia"/>
+          <w:lang w:val="en-US" w:eastAsia="zh-CN"/>
+        </w:rPr>
+        <w:t>经常改动的元素脱离文档流：为动画元素使用绝对定位。</w:t>
+      </w:r>
+    </w:p>
+    <w:p>
+      <w:pPr>
+        <w:pStyle w:val="5"/>
+        <w:numPr>
+          <w:ilvl w:val="0"/>
+          <w:numId w:val="0"/>
+        </w:numPr>
         <w:bidi w:val="0"/>
         <w:ind w:leftChars="0"/>
         <w:rPr>
@@ -1556,283 +2185,16 @@
           <w:top w:val="none" w:color="auto" w:sz="0" w:space="0"/>
         </w:pBdr>
         <w:rPr>
-          <w:rFonts w:hint="eastAsia" w:asciiTheme="minorEastAsia" w:hAnsiTheme="minorEastAsia" w:eastAsiaTheme="minorEastAsia" w:cstheme="minorEastAsia"/>
-        </w:rPr>
-      </w:pPr>
-    </w:p>
-    <w:p>
-      <w:pPr>
-        <w:pStyle w:val="4"/>
-        <w:bidi w:val="0"/>
-        <w:rPr>
-          <w:rFonts w:hint="eastAsia"/>
-        </w:rPr>
-      </w:pPr>
-      <w:r>
-        <w:rPr>
-          <w:rFonts w:hint="eastAsia"/>
-          <w:lang w:val="en-US" w:eastAsia="zh-CN"/>
-        </w:rPr>
-        <w:t xml:space="preserve">1.2 </w:t>
-      </w:r>
-      <w:r>
-        <w:rPr>
-          <w:rFonts w:hint="eastAsia"/>
-        </w:rPr>
-        <w:t>快手2023.2.6</w:t>
-      </w:r>
-    </w:p>
-    <w:p>
-      <w:pPr>
-        <w:bidi w:val="0"/>
-        <w:rPr>
-          <w:rFonts w:hint="eastAsia"/>
-        </w:rPr>
-      </w:pPr>
-      <w:bookmarkStart w:id="3" w:name="_Toc127769308"/>
-      <w:r>
-        <w:rPr>
-          <w:rFonts w:hint="eastAsia"/>
-        </w:rPr>
-        <w:t>1、服务端渲染;</w:t>
-      </w:r>
-      <w:bookmarkEnd w:id="3"/>
-      <w:r>
-        <w:rPr>
-          <w:rFonts w:hint="eastAsia"/>
-        </w:rPr>
-        <w:t xml:space="preserve"> </w:t>
-      </w:r>
-    </w:p>
-    <w:p>
-      <w:pPr>
-        <w:bidi w:val="0"/>
-        <w:rPr>
-          <w:rFonts w:hint="eastAsia"/>
-        </w:rPr>
-      </w:pPr>
-      <w:r>
-        <w:rPr>
-          <w:rFonts w:hint="eastAsia"/>
-        </w:rPr>
-        <w:t xml:space="preserve">2、http2.0; </w:t>
-      </w:r>
-    </w:p>
-    <w:p>
-      <w:pPr>
-        <w:bidi w:val="0"/>
-        <w:rPr>
-          <w:rFonts w:hint="eastAsia"/>
-        </w:rPr>
-      </w:pPr>
-      <w:r>
-        <w:rPr>
-          <w:rFonts w:hint="eastAsia"/>
-        </w:rPr>
-        <w:t xml:space="preserve">3、实现 get(obj={a:{b:{c:2}}},path='a.b[c]',defVa=3); </w:t>
-      </w:r>
-    </w:p>
-    <w:p>
-      <w:pPr>
-        <w:bidi w:val="0"/>
-        <w:rPr>
-          <w:rFonts w:hint="eastAsia"/>
-        </w:rPr>
-      </w:pPr>
-      <w:r>
-        <w:rPr>
-          <w:rFonts w:hint="eastAsia"/>
-        </w:rPr>
-        <w:t xml:space="preserve">4、es6功能; </w:t>
-      </w:r>
-    </w:p>
-    <w:p>
-      <w:pPr>
-        <w:bidi w:val="0"/>
-        <w:rPr>
-          <w:rFonts w:hint="eastAsia"/>
-        </w:rPr>
-      </w:pPr>
-      <w:r>
-        <w:rPr>
-          <w:rFonts w:hint="eastAsia"/>
-        </w:rPr>
-        <w:t>5、useEffect、useMemo;</w:t>
-      </w:r>
-    </w:p>
-    <w:p>
-      <w:pPr>
-        <w:bidi w:val="0"/>
-        <w:rPr>
-          <w:rFonts w:hint="eastAsia"/>
-        </w:rPr>
-      </w:pPr>
-      <w:r>
-        <w:rPr>
-          <w:rFonts w:hint="eastAsia"/>
-        </w:rPr>
-        <w:t xml:space="preserve">6、set、map; </w:t>
-      </w:r>
-    </w:p>
-    <w:p>
-      <w:pPr>
-        <w:bidi w:val="0"/>
-        <w:rPr>
-          <w:rFonts w:hint="eastAsia"/>
-        </w:rPr>
-      </w:pPr>
-      <w:r>
-        <w:rPr>
-          <w:rFonts w:hint="eastAsia"/>
-        </w:rPr>
-        <w:t xml:space="preserve">7、new Promise(()=&gt;{throw error}).then(()=&gt;{},()=&gt;{}).catch(()=&gt;{}).then(()=&gt;{}); </w:t>
-      </w:r>
-    </w:p>
-    <w:p>
-      <w:pPr>
-        <w:bidi w:val="0"/>
-        <w:rPr>
-          <w:rFonts w:hint="eastAsia"/>
-        </w:rPr>
-      </w:pPr>
-      <w:r>
-        <w:rPr>
-          <w:rFonts w:hint="eastAsia"/>
-        </w:rPr>
-        <w:t xml:space="preserve">8、inner-join; </w:t>
-      </w:r>
-    </w:p>
-    <w:p>
-      <w:pPr>
-        <w:bidi w:val="0"/>
-        <w:rPr>
-          <w:rFonts w:hint="eastAsia"/>
-        </w:rPr>
-      </w:pPr>
-      <w:r>
-        <w:rPr>
-          <w:rFonts w:hint="eastAsia"/>
-        </w:rPr>
-        <w:t xml:space="preserve">9、webpack; </w:t>
-      </w:r>
-    </w:p>
-    <w:p>
-      <w:pPr>
-        <w:bidi w:val="0"/>
-        <w:rPr>
-          <w:rFonts w:hint="eastAsia"/>
-        </w:rPr>
-      </w:pPr>
-      <w:r>
-        <w:rPr>
-          <w:rFonts w:hint="eastAsia"/>
-        </w:rPr>
-        <w:t>10、nodejs框架；</w:t>
-      </w:r>
-    </w:p>
-    <w:p>
-      <w:pPr>
-        <w:bidi w:val="0"/>
-        <w:rPr>
-          <w:rFonts w:hint="eastAsia"/>
-        </w:rPr>
-      </w:pPr>
-      <w:r>
-        <w:rPr>
-          <w:rFonts w:hint="eastAsia"/>
-        </w:rPr>
-        <w:t>11、http缓存；</w:t>
-      </w:r>
-    </w:p>
-    <w:p>
-      <w:pPr>
-        <w:bidi w:val="0"/>
-        <w:rPr>
-          <w:rFonts w:hint="eastAsia"/>
-        </w:rPr>
-      </w:pPr>
-      <w:bookmarkStart w:id="4" w:name="_Toc2082596203"/>
-      <w:r>
-        <w:rPr>
-          <w:rFonts w:hint="eastAsia"/>
-        </w:rPr>
-        <w:t>12、防抖节流；</w:t>
-      </w:r>
-      <w:bookmarkEnd w:id="4"/>
-    </w:p>
-    <w:p>
-      <w:pPr>
-        <w:bidi w:val="0"/>
-        <w:rPr>
-          <w:rFonts w:hint="eastAsia"/>
-          <w:lang w:val="en-US" w:eastAsia="zh-CN"/>
-        </w:rPr>
-      </w:pPr>
-    </w:p>
-    <w:p>
-      <w:pPr>
-        <w:bidi w:val="0"/>
-        <w:rPr>
-          <w:rFonts w:hint="eastAsia"/>
-          <w:lang w:val="en-US" w:eastAsia="zh-CN"/>
-        </w:rPr>
-      </w:pPr>
-      <w:r>
-        <w:rPr>
-          <w:rFonts w:hint="eastAsia"/>
-          <w:lang w:val="en-US" w:eastAsia="zh-CN"/>
-        </w:rPr>
-        <w:t>为了减少用户重复操作带来的性能损失，需要对用户操作的响应事件进行优化。</w:t>
-      </w:r>
-    </w:p>
-    <w:p>
-      <w:pPr>
-        <w:bidi w:val="0"/>
-        <w:rPr>
-          <w:rFonts w:hint="eastAsia"/>
-        </w:rPr>
-      </w:pPr>
-    </w:p>
-    <w:p>
-      <w:pPr>
-        <w:bidi w:val="0"/>
-        <w:rPr>
-          <w:rFonts w:hint="eastAsia"/>
-        </w:rPr>
-      </w:pPr>
-      <w:r>
-        <w:rPr>
-          <w:rFonts w:hint="eastAsia"/>
-        </w:rPr>
-        <w:t>13、垂直居中；</w:t>
-      </w:r>
-    </w:p>
-    <w:p>
-      <w:pPr>
-        <w:bidi w:val="0"/>
-        <w:rPr>
-          <w:rFonts w:hint="eastAsia"/>
-        </w:rPr>
-      </w:pPr>
-      <w:r>
-        <w:rPr>
-          <w:rFonts w:hint="eastAsia"/>
-        </w:rPr>
-        <w:t>14、组件库设计思路；</w:t>
-      </w:r>
-    </w:p>
-    <w:p>
-      <w:pPr>
-        <w:bidi w:val="0"/>
-        <w:rPr>
-          <w:rFonts w:hint="eastAsia"/>
-        </w:rPr>
-      </w:pPr>
-      <w:r>
-        <w:rPr>
-          <w:rFonts w:hint="eastAsia"/>
-        </w:rPr>
-        <w:t>15、单元测试；</w:t>
+          <w:rFonts w:hint="eastAsia" w:asciiTheme="minorEastAsia" w:hAnsiTheme="minorEastAsia" w:cstheme="minorEastAsia"/>
+          <w:lang w:val="en-US" w:eastAsia="zh-CN"/>
+        </w:rPr>
+      </w:pPr>
+      <w:r>
+        <w:rPr>
+          <w:rFonts w:hint="eastAsia" w:asciiTheme="minorEastAsia" w:hAnsiTheme="minorEastAsia" w:cstheme="minorEastAsia"/>
+          <w:lang w:val="en-US" w:eastAsia="zh-CN"/>
+        </w:rPr>
+        <w:t>useEffect两个参数，第一个是正常触发执行的回调函数，第二个是触发回调函数执行的依赖数组。</w:t>
       </w:r>
     </w:p>
     <w:p>
@@ -1841,9 +2203,28 @@
           <w:top w:val="none" w:color="auto" w:sz="0" w:space="0"/>
         </w:pBdr>
         <w:rPr>
-          <w:rFonts w:hint="eastAsia" w:asciiTheme="minorEastAsia" w:hAnsiTheme="minorEastAsia" w:eastAsiaTheme="minorEastAsia" w:cstheme="minorEastAsia"/>
-        </w:rPr>
-      </w:pPr>
+          <w:rFonts w:hint="eastAsia" w:asciiTheme="minorEastAsia" w:hAnsiTheme="minorEastAsia" w:cstheme="minorEastAsia"/>
+          <w:lang w:val="en-US" w:eastAsia="zh-CN"/>
+        </w:rPr>
+      </w:pPr>
+    </w:p>
+    <w:p>
+      <w:pPr>
+        <w:pBdr>
+          <w:top w:val="none" w:color="auto" w:sz="0" w:space="0"/>
+        </w:pBdr>
+        <w:rPr>
+          <w:rFonts w:hint="default" w:asciiTheme="minorEastAsia" w:hAnsiTheme="minorEastAsia" w:eastAsiaTheme="minorEastAsia" w:cstheme="minorEastAsia"/>
+          <w:lang w:val="en-US" w:eastAsia="zh-CN"/>
+        </w:rPr>
+      </w:pPr>
+      <w:r>
+        <w:rPr>
+          <w:rFonts w:hint="eastAsia" w:asciiTheme="minorEastAsia" w:hAnsiTheme="minorEastAsia" w:cstheme="minorEastAsia"/>
+          <w:lang w:val="en-US" w:eastAsia="zh-CN"/>
+        </w:rPr>
+        <w:t>回调函数的返回值是一个函数，在该组件卸载时执行，或者，在重新渲染时，再次调用当前effect前会执行上一个effect的返回函数。</w:t>
+      </w:r>
     </w:p>
     <w:p>
       <w:pPr>
@@ -1858,6 +2239,456 @@
           <w:rFonts w:hint="eastAsia"/>
           <w:lang w:val="en-US" w:eastAsia="zh-CN"/>
         </w:rPr>
+        <w:t xml:space="preserve">1.2 </w:t>
+      </w:r>
+      <w:r>
+        <w:rPr>
+          <w:rFonts w:hint="eastAsia"/>
+        </w:rPr>
+        <w:t>快手2023.2.6</w:t>
+      </w:r>
+    </w:p>
+    <w:p>
+      <w:pPr>
+        <w:pStyle w:val="5"/>
+        <w:bidi w:val="0"/>
+        <w:rPr>
+          <w:rFonts w:hint="eastAsia"/>
+        </w:rPr>
+      </w:pPr>
+      <w:bookmarkStart w:id="3" w:name="_Toc127769308"/>
+      <w:r>
+        <w:rPr>
+          <w:rFonts w:hint="eastAsia"/>
+          <w:lang w:val="en-US" w:eastAsia="zh-CN"/>
+        </w:rPr>
+        <w:t xml:space="preserve">1.2.1 </w:t>
+      </w:r>
+      <w:r>
+        <w:rPr>
+          <w:rFonts w:hint="eastAsia"/>
+        </w:rPr>
+        <w:t>服务端渲染</w:t>
+      </w:r>
+    </w:p>
+    <w:p>
+      <w:pPr>
+        <w:pStyle w:val="5"/>
+        <w:bidi w:val="0"/>
+        <w:rPr>
+          <w:rFonts w:hint="eastAsia"/>
+        </w:rPr>
+      </w:pPr>
+      <w:r>
+        <w:rPr>
+          <w:rFonts w:hint="eastAsia"/>
+          <w:lang w:val="en-US" w:eastAsia="zh-CN"/>
+        </w:rPr>
+        <w:t xml:space="preserve">1.2.2 </w:t>
+      </w:r>
+      <w:r>
+        <w:rPr>
+          <w:rFonts w:hint="eastAsia"/>
+        </w:rPr>
+        <w:t>http2.0</w:t>
+      </w:r>
+    </w:p>
+    <w:p>
+      <w:pPr>
+        <w:pStyle w:val="5"/>
+        <w:bidi w:val="0"/>
+        <w:rPr>
+          <w:rFonts w:hint="eastAsia"/>
+        </w:rPr>
+      </w:pPr>
+      <w:r>
+        <w:rPr>
+          <w:rFonts w:hint="eastAsia"/>
+          <w:lang w:val="en-US" w:eastAsia="zh-CN"/>
+        </w:rPr>
+        <w:t xml:space="preserve">1.2.3 </w:t>
+      </w:r>
+      <w:r>
+        <w:rPr>
+          <w:rFonts w:hint="eastAsia"/>
+        </w:rPr>
+        <w:t>实现</w:t>
+      </w:r>
+    </w:p>
+    <w:p>
+      <w:pPr>
+        <w:rPr>
+          <w:rFonts w:hint="eastAsia"/>
+        </w:rPr>
+      </w:pPr>
+      <w:r>
+        <w:rPr>
+          <w:rFonts w:hint="eastAsia"/>
+        </w:rPr>
+        <w:t>get(obj={a:{b:{c:2}}},path='a.b[c]',defVa=3)</w:t>
+      </w:r>
+    </w:p>
+    <w:p>
+      <w:pPr>
+        <w:pStyle w:val="5"/>
+        <w:bidi w:val="0"/>
+        <w:rPr>
+          <w:rFonts w:hint="eastAsia"/>
+        </w:rPr>
+      </w:pPr>
+      <w:r>
+        <w:rPr>
+          <w:rFonts w:hint="eastAsia"/>
+          <w:lang w:val="en-US" w:eastAsia="zh-CN"/>
+        </w:rPr>
+        <w:t xml:space="preserve">1.2.4 </w:t>
+      </w:r>
+      <w:r>
+        <w:rPr>
+          <w:rFonts w:hint="eastAsia"/>
+        </w:rPr>
+        <w:t>es6功能</w:t>
+      </w:r>
+    </w:p>
+    <w:p>
+      <w:pPr>
+        <w:pStyle w:val="5"/>
+        <w:bidi w:val="0"/>
+        <w:rPr>
+          <w:rFonts w:hint="eastAsia"/>
+        </w:rPr>
+      </w:pPr>
+      <w:r>
+        <w:rPr>
+          <w:rFonts w:hint="eastAsia"/>
+          <w:lang w:val="en-US" w:eastAsia="zh-CN"/>
+        </w:rPr>
+        <w:t xml:space="preserve">1.2.5 </w:t>
+      </w:r>
+      <w:r>
+        <w:rPr>
+          <w:rFonts w:hint="eastAsia"/>
+        </w:rPr>
+        <w:t>useEffect、useMemo</w:t>
+      </w:r>
+    </w:p>
+    <w:bookmarkEnd w:id="3"/>
+    <w:p>
+      <w:pPr>
+        <w:pStyle w:val="5"/>
+        <w:bidi w:val="0"/>
+        <w:rPr>
+          <w:rFonts w:hint="eastAsia"/>
+        </w:rPr>
+      </w:pPr>
+      <w:r>
+        <w:rPr>
+          <w:rFonts w:hint="eastAsia"/>
+          <w:lang w:val="en-US" w:eastAsia="zh-CN"/>
+        </w:rPr>
+        <w:t xml:space="preserve">1.2.6 </w:t>
+      </w:r>
+      <w:r>
+        <w:rPr>
+          <w:rFonts w:hint="eastAsia"/>
+        </w:rPr>
+        <w:t>set、map</w:t>
+      </w:r>
+    </w:p>
+    <w:p>
+      <w:pPr>
+        <w:pStyle w:val="5"/>
+        <w:bidi w:val="0"/>
+        <w:rPr>
+          <w:rFonts w:hint="eastAsia"/>
+          <w:lang w:val="en-US" w:eastAsia="zh-CN"/>
+        </w:rPr>
+      </w:pPr>
+      <w:r>
+        <w:rPr>
+          <w:rFonts w:hint="eastAsia"/>
+          <w:lang w:val="en-US" w:eastAsia="zh-CN"/>
+        </w:rPr>
+        <w:t xml:space="preserve">1.2.7 推算 </w:t>
+      </w:r>
+    </w:p>
+    <w:p>
+      <w:pPr>
+        <w:rPr>
+          <w:rFonts w:hint="eastAsia"/>
+        </w:rPr>
+      </w:pPr>
+      <w:r>
+        <w:rPr>
+          <w:rFonts w:hint="eastAsia"/>
+        </w:rPr>
+        <w:t>new Promise(()=&gt;{throw error}).then(()=&gt;{},()=&gt;{}).catch(()=&gt;{}).then(()=&gt;{})</w:t>
+      </w:r>
+    </w:p>
+    <w:p>
+      <w:pPr>
+        <w:pStyle w:val="5"/>
+        <w:bidi w:val="0"/>
+        <w:rPr>
+          <w:rFonts w:hint="eastAsia"/>
+        </w:rPr>
+      </w:pPr>
+      <w:r>
+        <w:rPr>
+          <w:rFonts w:hint="eastAsia"/>
+          <w:lang w:val="en-US" w:eastAsia="zh-CN"/>
+        </w:rPr>
+        <w:t xml:space="preserve">1.2.8 </w:t>
+      </w:r>
+      <w:r>
+        <w:rPr>
+          <w:rFonts w:hint="eastAsia"/>
+        </w:rPr>
+        <w:t>inner-join</w:t>
+      </w:r>
+      <w:r>
+        <w:rPr>
+          <w:rFonts w:hint="eastAsia"/>
+          <w:lang w:val="en-US" w:eastAsia="zh-CN"/>
+        </w:rPr>
+        <w:t xml:space="preserve"> </w:t>
+      </w:r>
+    </w:p>
+    <w:p>
+      <w:pPr>
+        <w:pStyle w:val="5"/>
+        <w:bidi w:val="0"/>
+        <w:rPr>
+          <w:rFonts w:hint="eastAsia"/>
+        </w:rPr>
+      </w:pPr>
+      <w:r>
+        <w:rPr>
+          <w:rFonts w:hint="eastAsia"/>
+          <w:lang w:val="en-US" w:eastAsia="zh-CN"/>
+        </w:rPr>
+        <w:t xml:space="preserve">1.2.9 </w:t>
+      </w:r>
+      <w:r>
+        <w:rPr>
+          <w:rFonts w:hint="eastAsia"/>
+        </w:rPr>
+        <w:t>webpack</w:t>
+      </w:r>
+      <w:r>
+        <w:rPr>
+          <w:rFonts w:hint="eastAsia"/>
+          <w:lang w:val="en-US" w:eastAsia="zh-CN"/>
+        </w:rPr>
+        <w:t xml:space="preserve"> </w:t>
+      </w:r>
+    </w:p>
+    <w:p>
+      <w:pPr>
+        <w:pStyle w:val="5"/>
+        <w:bidi w:val="0"/>
+        <w:rPr>
+          <w:rFonts w:hint="eastAsia"/>
+        </w:rPr>
+      </w:pPr>
+      <w:r>
+        <w:rPr>
+          <w:rFonts w:hint="eastAsia"/>
+          <w:lang w:val="en-US" w:eastAsia="zh-CN"/>
+        </w:rPr>
+        <w:t xml:space="preserve">1.2.10 </w:t>
+      </w:r>
+      <w:r>
+        <w:rPr>
+          <w:rFonts w:hint="eastAsia"/>
+        </w:rPr>
+        <w:t>nodejs框架</w:t>
+      </w:r>
+      <w:r>
+        <w:rPr>
+          <w:rFonts w:hint="eastAsia"/>
+          <w:lang w:val="en-US" w:eastAsia="zh-CN"/>
+        </w:rPr>
+        <w:t xml:space="preserve"> </w:t>
+      </w:r>
+    </w:p>
+    <w:p>
+      <w:pPr>
+        <w:pStyle w:val="5"/>
+        <w:bidi w:val="0"/>
+        <w:rPr>
+          <w:rFonts w:hint="eastAsia"/>
+          <w:lang w:val="en-US" w:eastAsia="zh-CN"/>
+        </w:rPr>
+      </w:pPr>
+      <w:r>
+        <w:rPr>
+          <w:rFonts w:hint="eastAsia"/>
+          <w:lang w:val="en-US" w:eastAsia="zh-CN"/>
+        </w:rPr>
+        <w:t xml:space="preserve">1.2.11 </w:t>
+      </w:r>
+      <w:r>
+        <w:rPr>
+          <w:rFonts w:hint="eastAsia"/>
+        </w:rPr>
+        <w:t>http缓存</w:t>
+      </w:r>
+      <w:r>
+        <w:rPr>
+          <w:rFonts w:hint="eastAsia"/>
+          <w:lang w:val="en-US" w:eastAsia="zh-CN"/>
+        </w:rPr>
+        <w:t xml:space="preserve"> </w:t>
+      </w:r>
+    </w:p>
+    <w:p>
+      <w:pPr>
+        <w:pStyle w:val="5"/>
+        <w:bidi w:val="0"/>
+        <w:rPr>
+          <w:rFonts w:hint="eastAsia"/>
+          <w:lang w:val="en-US" w:eastAsia="zh-CN"/>
+        </w:rPr>
+      </w:pPr>
+      <w:r>
+        <w:rPr>
+          <w:rFonts w:hint="eastAsia"/>
+          <w:lang w:val="en-US" w:eastAsia="zh-CN"/>
+        </w:rPr>
+        <w:t xml:space="preserve">1.2.12 </w:t>
+      </w:r>
+      <w:r>
+        <w:rPr>
+          <w:rFonts w:hint="eastAsia"/>
+        </w:rPr>
+        <w:t>防抖节流</w:t>
+      </w:r>
+      <w:r>
+        <w:rPr>
+          <w:rFonts w:hint="eastAsia"/>
+          <w:lang w:val="en-US" w:eastAsia="zh-CN"/>
+        </w:rPr>
+        <w:t xml:space="preserve"> </w:t>
+      </w:r>
+    </w:p>
+    <w:p>
+      <w:pPr>
+        <w:rPr>
+          <w:rFonts w:hint="eastAsia"/>
+          <w:lang w:val="en-US" w:eastAsia="zh-CN"/>
+        </w:rPr>
+      </w:pPr>
+      <w:r>
+        <w:rPr>
+          <w:rFonts w:hint="eastAsia"/>
+          <w:lang w:val="en-US" w:eastAsia="zh-CN"/>
+        </w:rPr>
+        <w:t>为了减少用户重复操作带来的性能损失，需要对用户操作的响应事件进行优化。</w:t>
+      </w:r>
+    </w:p>
+    <w:p>
+      <w:pPr>
+        <w:pStyle w:val="5"/>
+        <w:bidi w:val="0"/>
+        <w:rPr>
+          <w:rFonts w:hint="eastAsia"/>
+          <w:lang w:val="en-US" w:eastAsia="zh-CN"/>
+        </w:rPr>
+      </w:pPr>
+      <w:r>
+        <w:rPr>
+          <w:rFonts w:hint="eastAsia"/>
+          <w:lang w:val="en-US" w:eastAsia="zh-CN"/>
+        </w:rPr>
+        <w:t xml:space="preserve">1.2.13 </w:t>
+      </w:r>
+      <w:r>
+        <w:rPr>
+          <w:rFonts w:hint="eastAsia"/>
+        </w:rPr>
+        <w:t>垂直居中</w:t>
+      </w:r>
+      <w:r>
+        <w:rPr>
+          <w:rFonts w:hint="eastAsia"/>
+          <w:lang w:val="en-US" w:eastAsia="zh-CN"/>
+        </w:rPr>
+        <w:t xml:space="preserve"> </w:t>
+      </w:r>
+    </w:p>
+    <w:p>
+      <w:pPr>
+        <w:pStyle w:val="5"/>
+        <w:bidi w:val="0"/>
+        <w:rPr>
+          <w:rFonts w:hint="eastAsia"/>
+          <w:lang w:val="en-US" w:eastAsia="zh-CN"/>
+        </w:rPr>
+      </w:pPr>
+      <w:r>
+        <w:rPr>
+          <w:rFonts w:hint="eastAsia"/>
+          <w:lang w:val="en-US" w:eastAsia="zh-CN"/>
+        </w:rPr>
+        <w:t xml:space="preserve">1.2.14 </w:t>
+      </w:r>
+      <w:r>
+        <w:rPr>
+          <w:rFonts w:hint="eastAsia"/>
+        </w:rPr>
+        <w:t>组件库设计思路</w:t>
+      </w:r>
+      <w:r>
+        <w:rPr>
+          <w:rFonts w:hint="eastAsia"/>
+          <w:lang w:val="en-US" w:eastAsia="zh-CN"/>
+        </w:rPr>
+        <w:t xml:space="preserve"> </w:t>
+      </w:r>
+    </w:p>
+    <w:p>
+      <w:pPr>
+        <w:pStyle w:val="5"/>
+        <w:bidi w:val="0"/>
+        <w:rPr>
+          <w:rFonts w:hint="eastAsia"/>
+        </w:rPr>
+      </w:pPr>
+      <w:r>
+        <w:rPr>
+          <w:rFonts w:hint="eastAsia"/>
+          <w:lang w:val="en-US" w:eastAsia="zh-CN"/>
+        </w:rPr>
+        <w:t xml:space="preserve">1.2.15 </w:t>
+      </w:r>
+      <w:r>
+        <w:rPr>
+          <w:rFonts w:hint="eastAsia"/>
+        </w:rPr>
+        <w:t>单元测试</w:t>
+      </w:r>
+      <w:r>
+        <w:rPr>
+          <w:rFonts w:hint="eastAsia"/>
+          <w:lang w:val="en-US" w:eastAsia="zh-CN"/>
+        </w:rPr>
+        <w:t xml:space="preserve"> </w:t>
+      </w:r>
+    </w:p>
+    <w:p>
+      <w:pPr>
+        <w:pStyle w:val="4"/>
+        <w:bidi w:val="0"/>
+        <w:rPr>
+          <w:rFonts w:hint="eastAsia"/>
+        </w:rPr>
+      </w:pPr>
+      <w:r>
+        <w:rPr>
+          <w:rFonts w:hint="eastAsia"/>
+          <w:lang w:val="en-US" w:eastAsia="zh-CN"/>
+        </w:rPr>
         <w:t xml:space="preserve">1.3 </w:t>
       </w:r>
       <w:r>
@@ -1869,91 +2700,93 @@
     </w:p>
     <w:p>
       <w:pPr>
-        <w:bidi w:val="0"/>
-        <w:rPr>
-          <w:rFonts w:hint="eastAsia"/>
-        </w:rPr>
-      </w:pPr>
-      <w:r>
-        <w:rPr>
-          <w:rFonts w:hint="eastAsia"/>
-        </w:rPr>
-        <w:t>1、webpack优化；</w:t>
-      </w:r>
-    </w:p>
-    <w:p>
-      <w:pPr>
-        <w:bidi w:val="0"/>
-        <w:rPr>
-          <w:rFonts w:hint="eastAsia"/>
-        </w:rPr>
-      </w:pPr>
-      <w:r>
-        <w:rPr>
-          <w:rFonts w:hint="eastAsia"/>
-        </w:rPr>
-        <w:t>2、es6功能；</w:t>
-      </w:r>
-    </w:p>
-    <w:p>
-      <w:pPr>
-        <w:bidi w:val="0"/>
-        <w:rPr>
-          <w:rFonts w:hint="eastAsia"/>
-        </w:rPr>
-      </w:pPr>
-      <w:r>
-        <w:rPr>
-          <w:rFonts w:hint="eastAsia"/>
-        </w:rPr>
-        <w:t>3、set、map；</w:t>
-      </w:r>
-    </w:p>
-    <w:p>
-      <w:pPr>
-        <w:bidi w:val="0"/>
-        <w:rPr>
-          <w:rFonts w:hint="eastAsia"/>
-        </w:rPr>
-      </w:pPr>
-      <w:bookmarkStart w:id="5" w:name="_Toc358421368"/>
-      <w:r>
-        <w:rPr>
-          <w:rFonts w:hint="eastAsia"/>
-        </w:rPr>
-        <w:t>4、服务器端渲染；</w:t>
-      </w:r>
-      <w:bookmarkEnd w:id="5"/>
-    </w:p>
-    <w:p>
-      <w:pPr>
-        <w:bidi w:val="0"/>
-        <w:rPr>
-          <w:rFonts w:hint="eastAsia"/>
-        </w:rPr>
-      </w:pPr>
-      <w:r>
-        <w:rPr>
-          <w:rFonts w:hint="eastAsia"/>
-        </w:rPr>
-        <w:t>5、http缓存；</w:t>
-      </w:r>
-    </w:p>
-    <w:p>
-      <w:pPr>
-        <w:bidi w:val="0"/>
-        <w:rPr>
-          <w:rFonts w:hint="eastAsia"/>
-        </w:rPr>
-      </w:pPr>
-      <w:bookmarkStart w:id="6" w:name="_Toc296302141"/>
-      <w:r>
-        <w:rPr>
-          <w:rFonts w:hint="eastAsia"/>
-        </w:rPr>
-        <w:t>6、事件循环：</w:t>
-      </w:r>
-      <w:bookmarkEnd w:id="6"/>
+        <w:pStyle w:val="5"/>
+        <w:bidi w:val="0"/>
+        <w:rPr>
+          <w:rFonts w:hint="eastAsia"/>
+        </w:rPr>
+      </w:pPr>
+      <w:r>
+        <w:rPr>
+          <w:rFonts w:hint="eastAsia"/>
+        </w:rPr>
+        <w:t>1.3.1 webpack优化</w:t>
+      </w:r>
+    </w:p>
+    <w:p>
+      <w:pPr>
+        <w:pStyle w:val="5"/>
+        <w:bidi w:val="0"/>
+        <w:rPr>
+          <w:rFonts w:hint="eastAsia"/>
+        </w:rPr>
+      </w:pPr>
+      <w:r>
+        <w:rPr>
+          <w:rFonts w:hint="eastAsia"/>
+        </w:rPr>
+        <w:t>1.3.2 es6功能</w:t>
+      </w:r>
+    </w:p>
+    <w:p>
+      <w:pPr>
+        <w:pStyle w:val="5"/>
+        <w:bidi w:val="0"/>
+        <w:rPr>
+          <w:rFonts w:hint="eastAsia"/>
+        </w:rPr>
+      </w:pPr>
+      <w:r>
+        <w:rPr>
+          <w:rFonts w:hint="eastAsia"/>
+        </w:rPr>
+        <w:t>1.3.3 set、map</w:t>
+      </w:r>
+    </w:p>
+    <w:p>
+      <w:pPr>
+        <w:pStyle w:val="5"/>
+        <w:bidi w:val="0"/>
+        <w:rPr>
+          <w:rFonts w:hint="eastAsia"/>
+        </w:rPr>
+      </w:pPr>
+      <w:r>
+        <w:rPr>
+          <w:rFonts w:hint="eastAsia"/>
+        </w:rPr>
+        <w:t>1.3.4 服务器端渲染</w:t>
+      </w:r>
+    </w:p>
+    <w:p>
+      <w:pPr>
+        <w:pStyle w:val="5"/>
+        <w:bidi w:val="0"/>
+        <w:rPr>
+          <w:rFonts w:hint="eastAsia"/>
+        </w:rPr>
+      </w:pPr>
+      <w:r>
+        <w:rPr>
+          <w:rFonts w:hint="eastAsia"/>
+        </w:rPr>
+        <w:t>1.3.5 http缓存</w:t>
+      </w:r>
+    </w:p>
+    <w:p>
+      <w:pPr>
+        <w:pStyle w:val="5"/>
+        <w:bidi w:val="0"/>
+        <w:rPr>
+          <w:rFonts w:hint="eastAsia"/>
+        </w:rPr>
+      </w:pPr>
+      <w:r>
+        <w:rPr>
+          <w:rFonts w:hint="eastAsia"/>
+        </w:rPr>
+        <w:t>1.3.6 事件循环</w:t>
+      </w:r>
     </w:p>
     <w:p>
       <w:pPr>
@@ -2265,19 +3098,18 @@
     </w:p>
     <w:p>
       <w:pPr>
-        <w:bidi w:val="0"/>
-        <w:rPr>
-          <w:rFonts w:hint="eastAsia"/>
-        </w:rPr>
-      </w:pPr>
-      <w:bookmarkStart w:id="7" w:name="_Toc2082990041"/>
-      <w:r>
-        <w:rPr>
-          <w:rFonts w:hint="eastAsia"/>
-        </w:rPr>
-        <w:t>7、数组扁平化函数实现：</w:t>
-      </w:r>
-      <w:bookmarkEnd w:id="7"/>
+        <w:pStyle w:val="5"/>
+        <w:bidi w:val="0"/>
+        <w:rPr>
+          <w:rFonts w:hint="eastAsia"/>
+        </w:rPr>
+      </w:pPr>
+      <w:r>
+        <w:rPr>
+          <w:rFonts w:hint="eastAsia"/>
+        </w:rPr>
+        <w:t>1.3.7 数组扁平化函数实现</w:t>
+      </w:r>
     </w:p>
     <w:p>
       <w:pPr>
@@ -2345,16 +3177,17 @@
     </w:p>
     <w:p>
       <w:pPr>
-        <w:bidi w:val="0"/>
-        <w:rPr>
-          <w:rFonts w:hint="eastAsia"/>
-        </w:rPr>
-      </w:pPr>
-      <w:r>
-        <w:rPr>
-          <w:rFonts w:hint="eastAsia"/>
-        </w:rPr>
-        <w:t>8、this绑定：</w:t>
+        <w:pStyle w:val="5"/>
+        <w:bidi w:val="0"/>
+        <w:rPr>
+          <w:rFonts w:hint="eastAsia"/>
+        </w:rPr>
+      </w:pPr>
+      <w:r>
+        <w:rPr>
+          <w:rFonts w:hint="eastAsia"/>
+        </w:rPr>
+        <w:t>1.3.8 this绑定</w:t>
       </w:r>
     </w:p>
     <w:p>
@@ -2603,16 +3436,17 @@
     </w:p>
     <w:p>
       <w:pPr>
-        <w:bidi w:val="0"/>
-        <w:rPr>
-          <w:rFonts w:hint="eastAsia"/>
-        </w:rPr>
-      </w:pPr>
-      <w:r>
-        <w:rPr>
-          <w:rFonts w:hint="eastAsia"/>
-        </w:rPr>
-        <w:t>9、useState执行：</w:t>
+        <w:pStyle w:val="5"/>
+        <w:bidi w:val="0"/>
+        <w:rPr>
+          <w:rFonts w:hint="eastAsia"/>
+        </w:rPr>
+      </w:pPr>
+      <w:r>
+        <w:rPr>
+          <w:rFonts w:hint="eastAsia"/>
+        </w:rPr>
+        <w:t>1.3.9 useState执行</w:t>
       </w:r>
     </w:p>
     <w:p>
@@ -2857,47 +3691,33 @@
     </w:p>
     <w:p>
       <w:pPr>
-        <w:bidi w:val="0"/>
-        <w:rPr>
-          <w:rFonts w:hint="eastAsia"/>
-        </w:rPr>
-      </w:pPr>
-      <w:r>
-        <w:rPr>
-          <w:rFonts w:hint="eastAsia"/>
-        </w:rPr>
-        <w:t>10、数组set去重；</w:t>
-      </w:r>
-    </w:p>
-    <w:p>
-      <w:pPr>
-        <w:bidi w:val="0"/>
-        <w:rPr>
-          <w:rFonts w:hint="eastAsia"/>
-        </w:rPr>
-      </w:pPr>
-      <w:r>
-        <w:rPr>
-          <w:rFonts w:hint="eastAsia"/>
-        </w:rPr>
-        <w:t>11、跨域；</w:t>
-      </w:r>
-    </w:p>
-    <w:p>
-      <w:pPr>
-        <w:bidi w:val="0"/>
-        <w:rPr>
-          <w:rFonts w:hint="eastAsia"/>
-        </w:rPr>
-      </w:pPr>
-    </w:p>
-    <w:p>
-      <w:pPr>
-        <w:bidi w:val="0"/>
-        <w:rPr>
-          <w:rFonts w:hint="eastAsia"/>
-        </w:rPr>
-      </w:pPr>
+        <w:pStyle w:val="5"/>
+        <w:bidi w:val="0"/>
+        <w:rPr>
+          <w:rFonts w:hint="eastAsia"/>
+        </w:rPr>
+      </w:pPr>
+      <w:r>
+        <w:rPr>
+          <w:rFonts w:hint="eastAsia"/>
+        </w:rPr>
+        <w:t>1.3.10 数组set去重</w:t>
+      </w:r>
+    </w:p>
+    <w:p>
+      <w:pPr>
+        <w:pStyle w:val="5"/>
+        <w:bidi w:val="0"/>
+        <w:rPr>
+          <w:rFonts w:hint="eastAsia"/>
+        </w:rPr>
+      </w:pPr>
+      <w:r>
+        <w:rPr>
+          <w:rFonts w:hint="eastAsia"/>
+        </w:rPr>
+        <w:t>1.3.11 跨域</w:t>
+      </w:r>
     </w:p>
     <w:p>
       <w:pPr>
@@ -2923,15 +3743,24 @@
     </w:p>
     <w:p>
       <w:pPr>
-        <w:rPr>
-          <w:rFonts w:hint="eastAsia" w:asciiTheme="minorEastAsia" w:hAnsiTheme="minorEastAsia" w:eastAsiaTheme="minorEastAsia" w:cstheme="minorEastAsia"/>
-        </w:rPr>
-      </w:pPr>
-      <w:r>
-        <w:rPr>
-          <w:rFonts w:hint="eastAsia" w:asciiTheme="minorEastAsia" w:hAnsiTheme="minorEastAsia" w:eastAsiaTheme="minorEastAsia" w:cstheme="minorEastAsia"/>
-        </w:rPr>
-        <w:t>// 1：数组去重</w:t>
+        <w:pStyle w:val="5"/>
+        <w:bidi w:val="0"/>
+        <w:rPr>
+          <w:rFonts w:hint="eastAsia"/>
+        </w:rPr>
+      </w:pPr>
+      <w:r>
+        <w:rPr>
+          <w:rFonts w:hint="default"/>
+          <w:lang w:val="en-US"/>
+        </w:rPr>
+        <w:t xml:space="preserve">1.4.1 </w:t>
+      </w:r>
+      <w:r>
+        <w:rPr>
+          <w:rFonts w:hint="eastAsia"/>
+        </w:rPr>
+        <w:t>数组去重</w:t>
       </w:r>
     </w:p>
     <w:p>
@@ -3055,15 +3884,24 @@
     </w:p>
     <w:p>
       <w:pPr>
-        <w:rPr>
-          <w:rFonts w:hint="eastAsia" w:asciiTheme="minorEastAsia" w:hAnsiTheme="minorEastAsia" w:eastAsiaTheme="minorEastAsia" w:cstheme="minorEastAsia"/>
-        </w:rPr>
-      </w:pPr>
-      <w:r>
-        <w:rPr>
-          <w:rFonts w:hint="eastAsia" w:asciiTheme="minorEastAsia" w:hAnsiTheme="minorEastAsia" w:eastAsiaTheme="minorEastAsia" w:cstheme="minorEastAsia"/>
-        </w:rPr>
-        <w:t>// 2：实现方法 getIds ，</w:t>
+        <w:pStyle w:val="5"/>
+        <w:bidi w:val="0"/>
+        <w:rPr>
+          <w:rFonts w:hint="eastAsia"/>
+        </w:rPr>
+      </w:pPr>
+      <w:r>
+        <w:rPr>
+          <w:rFonts w:hint="default"/>
+          <w:lang w:val="en-US"/>
+        </w:rPr>
+        <w:t xml:space="preserve">1.4.2 </w:t>
+      </w:r>
+      <w:r>
+        <w:rPr>
+          <w:rFonts w:hint="eastAsia"/>
+        </w:rPr>
+        <w:t>实现方法 getIds</w:t>
       </w:r>
     </w:p>
     <w:p>
@@ -3335,15 +4173,37 @@
     </w:p>
     <w:p>
       <w:pPr>
-        <w:rPr>
-          <w:rFonts w:hint="eastAsia" w:asciiTheme="minorEastAsia" w:hAnsiTheme="minorEastAsia" w:eastAsiaTheme="minorEastAsia" w:cstheme="minorEastAsia"/>
-        </w:rPr>
-      </w:pPr>
-      <w:r>
-        <w:rPr>
-          <w:rFonts w:hint="eastAsia" w:asciiTheme="minorEastAsia" w:hAnsiTheme="minorEastAsia" w:eastAsiaTheme="minorEastAsia" w:cstheme="minorEastAsia"/>
-        </w:rPr>
-        <w:t>// 3：实现方法 isSimilar , 用于对比两个字符串是否相似，相似返回 true ，不相似返回 false，达到如下代码的执行结果：</w:t>
+        <w:pStyle w:val="5"/>
+        <w:bidi w:val="0"/>
+        <w:rPr>
+          <w:rFonts w:hint="eastAsia" w:asciiTheme="minorEastAsia" w:hAnsiTheme="minorEastAsia" w:eastAsiaTheme="minorEastAsia" w:cstheme="minorEastAsia"/>
+        </w:rPr>
+      </w:pPr>
+      <w:r>
+        <w:rPr>
+          <w:rFonts w:hint="default"/>
+          <w:lang w:val="en-US"/>
+        </w:rPr>
+        <w:t xml:space="preserve">1.4.3 </w:t>
+      </w:r>
+      <w:r>
+        <w:rPr>
+          <w:rFonts w:hint="eastAsia"/>
+        </w:rPr>
+        <w:t xml:space="preserve">实现方法 isSimilar </w:t>
+      </w:r>
+    </w:p>
+    <w:p>
+      <w:pPr>
+        <w:rPr>
+          <w:rFonts w:hint="eastAsia" w:asciiTheme="minorEastAsia" w:hAnsiTheme="minorEastAsia" w:eastAsiaTheme="minorEastAsia" w:cstheme="minorEastAsia"/>
+        </w:rPr>
+      </w:pPr>
+      <w:r>
+        <w:rPr>
+          <w:rFonts w:hint="eastAsia" w:asciiTheme="minorEastAsia" w:hAnsiTheme="minorEastAsia" w:eastAsiaTheme="minorEastAsia" w:cstheme="minorEastAsia"/>
+        </w:rPr>
+        <w:t>用于对比两个字符串是否相似，相似返回 true ，不相似返回 false，达到如下代码的执行结果：</w:t>
       </w:r>
     </w:p>
     <w:p>
@@ -3859,26 +4719,6 @@
     </w:p>
     <w:p>
       <w:pPr>
-        <w:rPr>
-          <w:rFonts w:hint="eastAsia" w:asciiTheme="minorEastAsia" w:hAnsiTheme="minorEastAsia" w:eastAsiaTheme="minorEastAsia" w:cstheme="minorEastAsia"/>
-        </w:rPr>
-      </w:pPr>
-    </w:p>
-    <w:p>
-      <w:pPr>
-        <w:rPr>
-          <w:rFonts w:hint="eastAsia" w:asciiTheme="minorEastAsia" w:hAnsiTheme="minorEastAsia" w:eastAsiaTheme="minorEastAsia" w:cstheme="minorEastAsia"/>
-        </w:rPr>
-      </w:pPr>
-      <w:r>
-        <w:rPr>
-          <w:rFonts w:hint="eastAsia" w:asciiTheme="minorEastAsia" w:hAnsiTheme="minorEastAsia" w:eastAsiaTheme="minorEastAsia" w:cstheme="minorEastAsia"/>
-        </w:rPr>
-        <w:t>----------------------------------------</w:t>
-      </w:r>
-    </w:p>
-    <w:p>
-      <w:pPr>
         <w:pStyle w:val="4"/>
         <w:bidi w:val="0"/>
         <w:rPr>
@@ -3915,25 +4755,32 @@
     </w:p>
     <w:p>
       <w:pPr>
-        <w:bidi w:val="0"/>
-        <w:rPr>
-          <w:rFonts w:hint="eastAsia"/>
-        </w:rPr>
-      </w:pPr>
-      <w:r>
-        <w:rPr>
-          <w:rFonts w:hint="eastAsia"/>
-        </w:rPr>
-        <w:t>笔试：</w:t>
-      </w:r>
-    </w:p>
-    <w:p>
-      <w:pPr>
-        <w:bidi w:val="0"/>
-        <w:rPr>
-          <w:rFonts w:hint="eastAsia"/>
-        </w:rPr>
-      </w:pPr>
+        <w:pStyle w:val="5"/>
+        <w:bidi w:val="0"/>
+        <w:rPr>
+          <w:rFonts w:hint="eastAsia"/>
+        </w:rPr>
+      </w:pPr>
+      <w:r>
+        <w:rPr>
+          <w:rFonts w:hint="default"/>
+          <w:lang w:val="en-US"/>
+        </w:rPr>
+        <w:t xml:space="preserve">1.5.1 </w:t>
+      </w:r>
+      <w:r>
+        <w:rPr>
+          <w:rFonts w:hint="eastAsia"/>
+        </w:rPr>
+        <w:t>笔试</w:t>
+      </w:r>
+      <w:r>
+        <w:rPr>
+          <w:rFonts w:hint="default"/>
+          <w:lang w:val="en-US"/>
+        </w:rPr>
+        <w:t xml:space="preserve"> </w:t>
+      </w:r>
       <w:r>
         <w:rPr>
           <w:rFonts w:hint="eastAsia"/>
@@ -4001,11 +4848,32 @@
     </w:p>
     <w:p>
       <w:pPr>
-        <w:bidi w:val="0"/>
-        <w:rPr>
-          <w:rFonts w:hint="eastAsia"/>
-        </w:rPr>
-      </w:pPr>
+        <w:pStyle w:val="5"/>
+        <w:bidi w:val="0"/>
+        <w:rPr>
+          <w:rFonts w:hint="eastAsia"/>
+        </w:rPr>
+      </w:pPr>
+      <w:r>
+        <w:rPr>
+          <w:rFonts w:hint="default"/>
+          <w:lang w:val="en-US"/>
+        </w:rPr>
+        <w:t xml:space="preserve">1.5.2 </w:t>
+      </w:r>
+      <w:r>
+        <w:rPr>
+          <w:rFonts w:hint="eastAsia"/>
+        </w:rPr>
+        <w:t>笔试</w:t>
+      </w:r>
+      <w:r>
+        <w:rPr>
+          <w:rFonts w:hint="default"/>
+          <w:lang w:val="en-US"/>
+        </w:rPr>
+        <w:t xml:space="preserve"> </w:t>
+      </w:r>
       <w:r>
         <w:rPr>
           <w:rFonts w:hint="eastAsia"/>
@@ -4073,48 +4941,33 @@
     </w:p>
     <w:p>
       <w:pPr>
-        <w:bidi w:val="0"/>
-        <w:rPr>
-          <w:rFonts w:hint="eastAsia"/>
-        </w:rPr>
-      </w:pPr>
-      <w:r>
-        <w:rPr>
-          <w:rFonts w:hint="eastAsia"/>
-        </w:rPr>
-        <w:t>面试：</w:t>
-      </w:r>
-    </w:p>
-    <w:p>
-      <w:pPr>
-        <w:bidi w:val="0"/>
-        <w:rPr>
-          <w:rFonts w:hint="eastAsia"/>
-        </w:rPr>
-      </w:pPr>
-      <w:bookmarkStart w:id="8" w:name="_Toc535205693"/>
-      <w:r>
-        <w:rPr>
-          <w:rFonts w:hint="eastAsia"/>
-        </w:rPr>
-        <w:t>1、URL回车</w:t>
-      </w:r>
-      <w:bookmarkEnd w:id="8"/>
-    </w:p>
-    <w:p>
-      <w:pPr>
-        <w:bidi w:val="0"/>
-        <w:rPr>
-          <w:rFonts w:hint="eastAsia"/>
-        </w:rPr>
-      </w:pPr>
-    </w:p>
-    <w:p>
-      <w:pPr>
-        <w:rPr>
-          <w:rFonts w:hint="eastAsia" w:asciiTheme="minorEastAsia" w:hAnsiTheme="minorEastAsia" w:eastAsiaTheme="minorEastAsia" w:cstheme="minorEastAsia"/>
-        </w:rPr>
-      </w:pPr>
+        <w:pStyle w:val="5"/>
+        <w:bidi w:val="0"/>
+        <w:rPr>
+          <w:rFonts w:hint="eastAsia" w:asciiTheme="minorEastAsia" w:hAnsiTheme="minorEastAsia" w:eastAsiaTheme="minorEastAsia" w:cstheme="minorEastAsia"/>
+        </w:rPr>
+      </w:pPr>
+      <w:r>
+        <w:rPr>
+          <w:rFonts w:hint="default"/>
+          <w:lang w:val="en-US"/>
+        </w:rPr>
+        <w:t xml:space="preserve">1.5.3 </w:t>
+      </w:r>
+      <w:r>
+        <w:rPr>
+          <w:rFonts w:hint="eastAsia"/>
+        </w:rPr>
+        <w:t>面试</w:t>
+      </w:r>
+      <w:bookmarkStart w:id="4" w:name="_Toc535205693"/>
+      <w:r>
+        <w:rPr>
+          <w:rFonts w:hint="eastAsia"/>
+        </w:rPr>
+        <w:t>URL回车</w:t>
+      </w:r>
+      <w:bookmarkEnd w:id="4"/>
     </w:p>
     <w:p>
       <w:pPr>
@@ -4140,16 +4993,32 @@
     </w:p>
     <w:p>
       <w:pPr>
-        <w:bidi w:val="0"/>
-        <w:rPr>
-          <w:rFonts w:hint="eastAsia"/>
-        </w:rPr>
-      </w:pPr>
-      <w:r>
-        <w:rPr>
-          <w:rFonts w:hint="eastAsia"/>
-        </w:rPr>
-        <w:t>笔试：</w:t>
+        <w:pStyle w:val="5"/>
+        <w:bidi w:val="0"/>
+        <w:rPr>
+          <w:rFonts w:hint="eastAsia" w:eastAsia="黑体"/>
+          <w:lang w:val="en-US" w:eastAsia="zh-CN"/>
+        </w:rPr>
+      </w:pPr>
+      <w:r>
+        <w:rPr>
+          <w:rFonts w:hint="default"/>
+          <w:lang w:val="en-US"/>
+        </w:rPr>
+        <w:t xml:space="preserve">1.6.1 </w:t>
+      </w:r>
+      <w:r>
+        <w:rPr>
+          <w:rFonts w:hint="eastAsia"/>
+        </w:rPr>
+        <w:t>笔试</w:t>
+      </w:r>
+      <w:r>
+        <w:rPr>
+          <w:rFonts w:hint="eastAsia"/>
+          <w:lang w:val="en-US" w:eastAsia="zh-CN"/>
+        </w:rPr>
+        <w:t>1</w:t>
       </w:r>
     </w:p>
     <w:p>
@@ -7049,7 +7918,7 @@
           <w:lang w:val="en-US" w:eastAsia="zh-CN"/>
         </w:rPr>
       </w:pPr>
-      <w:bookmarkStart w:id="9" w:name="_Toc1540568615"/>
+      <w:bookmarkStart w:id="5" w:name="_Toc1540568615"/>
       <w:r>
         <w:rPr>
           <w:rFonts w:hint="eastAsia"/>
@@ -7057,7 +7926,7 @@
         </w:rPr>
         <w:t>这段代码的输出是什么？解释一下为什么会有这样的输出。</w:t>
       </w:r>
-      <w:bookmarkEnd w:id="9"/>
+      <w:bookmarkEnd w:id="5"/>
     </w:p>
     <w:p>
       <w:pPr>
@@ -9492,6 +10361,50 @@
     </w:p>
     <w:p>
       <w:pPr>
+        <w:pStyle w:val="5"/>
+        <w:bidi w:val="0"/>
+        <w:rPr>
+          <w:rFonts w:hint="eastAsia" w:eastAsia="黑体"/>
+          <w:lang w:val="en-US" w:eastAsia="zh-CN"/>
+        </w:rPr>
+      </w:pPr>
+      <w:r>
+        <w:rPr>
+          <w:rFonts w:hint="default"/>
+          <w:lang w:val="en-US"/>
+        </w:rPr>
+        <w:t>1.6.</w:t>
+      </w:r>
+      <w:r>
+        <w:rPr>
+          <w:rFonts w:hint="eastAsia"/>
+          <w:lang w:val="en-US" w:eastAsia="zh-CN"/>
+        </w:rPr>
+        <w:t>2</w:t>
+      </w:r>
+      <w:r>
+        <w:rPr>
+          <w:rFonts w:hint="default"/>
+          <w:lang w:val="en-US"/>
+        </w:rPr>
+        <w:t xml:space="preserve"> </w:t>
+      </w:r>
+      <w:r>
+        <w:rPr>
+          <w:rFonts w:hint="eastAsia"/>
+        </w:rPr>
+        <w:t>笔试</w:t>
+      </w:r>
+      <w:r>
+        <w:rPr>
+          <w:rFonts w:hint="eastAsia"/>
+          <w:lang w:val="en-US" w:eastAsia="zh-CN"/>
+        </w:rPr>
+        <w:t>2</w:t>
+      </w:r>
+    </w:p>
+    <w:p>
+      <w:pPr>
         <w:bidi w:val="0"/>
         <w:rPr>
           <w:rFonts w:hint="eastAsia"/>
@@ -9558,6 +10471,50 @@
     </w:p>
     <w:p>
       <w:pPr>
+        <w:pStyle w:val="5"/>
+        <w:bidi w:val="0"/>
+        <w:rPr>
+          <w:rFonts w:hint="eastAsia" w:eastAsia="黑体"/>
+          <w:lang w:val="en-US" w:eastAsia="zh-CN"/>
+        </w:rPr>
+      </w:pPr>
+      <w:r>
+        <w:rPr>
+          <w:rFonts w:hint="default"/>
+          <w:lang w:val="en-US"/>
+        </w:rPr>
+        <w:t>1.6.</w:t>
+      </w:r>
+      <w:r>
+        <w:rPr>
+          <w:rFonts w:hint="eastAsia"/>
+          <w:lang w:val="en-US" w:eastAsia="zh-CN"/>
+        </w:rPr>
+        <w:t>3</w:t>
+      </w:r>
+      <w:r>
+        <w:rPr>
+          <w:rFonts w:hint="default"/>
+          <w:lang w:val="en-US"/>
+        </w:rPr>
+        <w:t xml:space="preserve"> </w:t>
+      </w:r>
+      <w:r>
+        <w:rPr>
+          <w:rFonts w:hint="eastAsia"/>
+        </w:rPr>
+        <w:t>笔试</w:t>
+      </w:r>
+      <w:r>
+        <w:rPr>
+          <w:rFonts w:hint="eastAsia"/>
+          <w:lang w:val="en-US" w:eastAsia="zh-CN"/>
+        </w:rPr>
+        <w:t>3</w:t>
+      </w:r>
+    </w:p>
+    <w:p>
+      <w:pPr>
         <w:bidi w:val="0"/>
         <w:rPr>
           <w:rFonts w:hint="eastAsia"/>
@@ -9753,144 +10710,168 @@
     </w:p>
     <w:p>
       <w:pPr>
-        <w:bidi w:val="0"/>
-        <w:rPr>
-          <w:rFonts w:hint="eastAsia"/>
-        </w:rPr>
-      </w:pPr>
-      <w:r>
-        <w:rPr>
-          <w:rFonts w:hint="eastAsia"/>
-        </w:rPr>
-        <w:t>面试：</w:t>
-      </w:r>
-    </w:p>
-    <w:p>
-      <w:pPr>
-        <w:bidi w:val="0"/>
-        <w:rPr>
-          <w:rFonts w:hint="eastAsia"/>
-        </w:rPr>
-      </w:pPr>
-      <w:bookmarkStart w:id="10" w:name="_Toc126380426"/>
-      <w:r>
-        <w:rPr>
-          <w:rFonts w:hint="eastAsia"/>
-        </w:rPr>
-        <w:t>1、题目：原生js实现拖动。</w:t>
-      </w:r>
-      <w:bookmarkEnd w:id="10"/>
-    </w:p>
-    <w:p>
-      <w:pPr>
-        <w:bidi w:val="0"/>
-        <w:rPr>
-          <w:rFonts w:hint="eastAsia"/>
-        </w:rPr>
-      </w:pPr>
-      <w:r>
-        <w:rPr>
-          <w:rFonts w:hint="eastAsia"/>
-        </w:rPr>
-        <w:t>2、useEffect 无第二参数，空数组，有值数组，值有ref的数组。</w:t>
-      </w:r>
-    </w:p>
-    <w:p>
-      <w:pPr>
-        <w:bidi w:val="0"/>
-        <w:rPr>
-          <w:rFonts w:hint="eastAsia"/>
-        </w:rPr>
-      </w:pPr>
-      <w:r>
-        <w:rPr>
-          <w:rFonts w:hint="eastAsia"/>
-        </w:rPr>
-        <w:t>3、虚拟DOM。</w:t>
-      </w:r>
-    </w:p>
-    <w:p>
-      <w:pPr>
-        <w:bidi w:val="0"/>
-        <w:rPr>
-          <w:rFonts w:hint="eastAsia"/>
-        </w:rPr>
-      </w:pPr>
-      <w:r>
-        <w:rPr>
-          <w:rFonts w:hint="eastAsia"/>
-        </w:rPr>
-        <w:t>4、函数组件和hooks。</w:t>
-      </w:r>
-    </w:p>
-    <w:p>
-      <w:pPr>
-        <w:bidi w:val="0"/>
-        <w:rPr>
-          <w:rFonts w:hint="eastAsia"/>
-        </w:rPr>
-      </w:pPr>
-      <w:r>
-        <w:rPr>
-          <w:rFonts w:hint="eastAsia"/>
-        </w:rPr>
-        <w:t>5、useState 同步。</w:t>
-      </w:r>
-    </w:p>
-    <w:p>
-      <w:pPr>
-        <w:bidi w:val="0"/>
-        <w:rPr>
-          <w:rFonts w:hint="eastAsia"/>
-        </w:rPr>
-      </w:pPr>
-      <w:r>
-        <w:rPr>
-          <w:rFonts w:hint="eastAsia"/>
-        </w:rPr>
-        <w:t>6、兄弟组件通信。</w:t>
-      </w:r>
-    </w:p>
-    <w:p>
-      <w:pPr>
-        <w:bidi w:val="0"/>
-        <w:rPr>
-          <w:rFonts w:hint="eastAsia"/>
-        </w:rPr>
-      </w:pPr>
-      <w:r>
-        <w:rPr>
-          <w:rFonts w:hint="eastAsia"/>
-        </w:rPr>
-        <w:t>7、组件key的作用。</w:t>
-      </w:r>
-    </w:p>
-    <w:p>
-      <w:pPr>
-        <w:bidi w:val="0"/>
-        <w:rPr>
-          <w:rFonts w:hint="eastAsia"/>
-        </w:rPr>
-      </w:pPr>
-      <w:r>
-        <w:rPr>
-          <w:rFonts w:hint="eastAsia"/>
-        </w:rPr>
-        <w:t>8、在if中使用useState。</w:t>
-      </w:r>
-    </w:p>
-    <w:p>
-      <w:pPr>
-        <w:bidi w:val="0"/>
-        <w:rPr>
-          <w:rFonts w:hint="eastAsia"/>
-        </w:rPr>
-      </w:pPr>
-      <w:r>
-        <w:rPr>
-          <w:rFonts w:hint="eastAsia"/>
-        </w:rPr>
-        <w:t>9、伪元素的使用。</w:t>
+        <w:pStyle w:val="5"/>
+        <w:bidi w:val="0"/>
+        <w:rPr>
+          <w:rFonts w:hint="eastAsia"/>
+        </w:rPr>
+      </w:pPr>
+      <w:r>
+        <w:rPr>
+          <w:rFonts w:hint="default"/>
+          <w:lang w:val="en-US"/>
+        </w:rPr>
+        <w:t>1.6.4</w:t>
+      </w:r>
+      <w:bookmarkStart w:id="6" w:name="_GoBack"/>
+      <w:bookmarkEnd w:id="6"/>
+      <w:r>
+        <w:rPr>
+          <w:rFonts w:hint="default"/>
+          <w:lang w:val="en-US"/>
+        </w:rPr>
+        <w:t xml:space="preserve"> </w:t>
+      </w:r>
+      <w:r>
+        <w:rPr>
+          <w:rFonts w:hint="eastAsia"/>
+        </w:rPr>
+        <w:t>面试</w:t>
+      </w:r>
+    </w:p>
+    <w:p>
+      <w:pPr>
+        <w:pStyle w:val="6"/>
+        <w:bidi w:val="0"/>
+        <w:rPr>
+          <w:rFonts w:hint="eastAsia"/>
+        </w:rPr>
+      </w:pPr>
+      <w:r>
+        <w:rPr>
+          <w:rFonts w:hint="eastAsia"/>
+        </w:rPr>
+        <w:t>1.6.4.1 题目：原生js实现拖动。</w:t>
+      </w:r>
+    </w:p>
+    <w:p>
+      <w:pPr>
+        <w:pStyle w:val="6"/>
+        <w:bidi w:val="0"/>
+        <w:rPr>
+          <w:rFonts w:hint="eastAsia"/>
+        </w:rPr>
+      </w:pPr>
+      <w:r>
+        <w:rPr>
+          <w:rFonts w:hint="eastAsia"/>
+        </w:rPr>
+        <w:t>1.6.4.2 useEffect 无第二参数，空数组，有值数组，值有ref的数组。</w:t>
+      </w:r>
+    </w:p>
+    <w:p>
+      <w:pPr>
+        <w:pStyle w:val="6"/>
+        <w:bidi w:val="0"/>
+        <w:rPr>
+          <w:rFonts w:hint="eastAsia"/>
+        </w:rPr>
+      </w:pPr>
+      <w:r>
+        <w:rPr>
+          <w:rFonts w:hint="eastAsia"/>
+        </w:rPr>
+        <w:t>1.6.4.3 虚拟DOM。</w:t>
+      </w:r>
+    </w:p>
+    <w:p>
+      <w:pPr>
+        <w:pStyle w:val="6"/>
+        <w:bidi w:val="0"/>
+        <w:rPr>
+          <w:rFonts w:hint="eastAsia"/>
+        </w:rPr>
+      </w:pPr>
+      <w:r>
+        <w:rPr>
+          <w:rFonts w:hint="eastAsia"/>
+        </w:rPr>
+        <w:t>1.6.4.4 函数组件和hooks。</w:t>
+      </w:r>
+    </w:p>
+    <w:p>
+      <w:pPr>
+        <w:pStyle w:val="6"/>
+        <w:bidi w:val="0"/>
+        <w:rPr>
+          <w:rFonts w:hint="eastAsia"/>
+        </w:rPr>
+      </w:pPr>
+      <w:r>
+        <w:rPr>
+          <w:rFonts w:hint="eastAsia"/>
+        </w:rPr>
+        <w:t>1.6.4.5 useState 同步。</w:t>
+      </w:r>
+    </w:p>
+    <w:p>
+      <w:pPr>
+        <w:pStyle w:val="6"/>
+        <w:bidi w:val="0"/>
+        <w:rPr>
+          <w:rFonts w:hint="eastAsia"/>
+        </w:rPr>
+      </w:pPr>
+      <w:r>
+        <w:rPr>
+          <w:rFonts w:hint="eastAsia"/>
+        </w:rPr>
+        <w:t>1.6.4.6 兄弟组件通信。</w:t>
+      </w:r>
+    </w:p>
+    <w:p>
+      <w:pPr>
+        <w:pStyle w:val="6"/>
+        <w:bidi w:val="0"/>
+        <w:rPr>
+          <w:rFonts w:hint="eastAsia"/>
+        </w:rPr>
+      </w:pPr>
+      <w:r>
+        <w:rPr>
+          <w:rFonts w:hint="eastAsia"/>
+        </w:rPr>
+        <w:t>1.6.4.7 组件key的作用。</w:t>
+      </w:r>
+    </w:p>
+    <w:p>
+      <w:pPr>
+        <w:pStyle w:val="6"/>
+        <w:bidi w:val="0"/>
+        <w:rPr>
+          <w:rFonts w:hint="eastAsia"/>
+        </w:rPr>
+      </w:pPr>
+      <w:r>
+        <w:rPr>
+          <w:rFonts w:hint="eastAsia"/>
+        </w:rPr>
+        <w:t>1.6.4.8 在if中使用useState。</w:t>
+      </w:r>
+    </w:p>
+    <w:p>
+      <w:pPr>
+        <w:pStyle w:val="6"/>
+        <w:bidi w:val="0"/>
+        <w:rPr>
+          <w:rFonts w:hint="eastAsia"/>
+        </w:rPr>
+      </w:pPr>
+      <w:r>
+        <w:rPr>
+          <w:rFonts w:hint="eastAsia"/>
+        </w:rPr>
+        <w:t>1.6.4.9 伪元素的使用。</w:t>
       </w:r>
     </w:p>
     <w:sectPr>
@@ -9930,6 +10911,18 @@
     </w:lvl>
   </w:abstractNum>
   <w:abstractNum w:abstractNumId="2">
+    <w:nsid w:val="CEFB603C"/>
+    <w:multiLevelType w:val="singleLevel"/>
+    <w:tmpl w:val="CEFB603C"/>
+    <w:lvl w:ilvl="0" w:tentative="0">
+      <w:start w:val="1"/>
+      <w:numFmt w:val="decimal"/>
+      <w:suff w:val="nothing"/>
+      <w:lvlText w:val="%1、"/>
+      <w:lvlJc w:val="left"/>
+    </w:lvl>
+  </w:abstractNum>
+  <w:abstractNum w:abstractNumId="3">
     <w:nsid w:val="CFBAAC20"/>
     <w:multiLevelType w:val="singleLevel"/>
     <w:tmpl w:val="CFBAAC20"/>
@@ -9941,7 +10934,7 @@
       <w:lvlJc w:val="left"/>
     </w:lvl>
   </w:abstractNum>
-  <w:abstractNum w:abstractNumId="3">
+  <w:abstractNum w:abstractNumId="4">
     <w:nsid w:val="DF7AAFE5"/>
     <w:multiLevelType w:val="singleLevel"/>
     <w:tmpl w:val="DF7AAFE5"/>
@@ -9953,7 +10946,19 @@
       <w:lvlJc w:val="left"/>
     </w:lvl>
   </w:abstractNum>
-  <w:abstractNum w:abstractNumId="4">
+  <w:abstractNum w:abstractNumId="5">
+    <w:nsid w:val="EBEE38D0"/>
+    <w:multiLevelType w:val="singleLevel"/>
+    <w:tmpl w:val="EBEE38D0"/>
+    <w:lvl w:ilvl="0" w:tentative="0">
+      <w:start w:val="1"/>
+      <w:numFmt w:val="decimal"/>
+      <w:suff w:val="nothing"/>
+      <w:lvlText w:val="%1、"/>
+      <w:lvlJc w:val="left"/>
+    </w:lvl>
+  </w:abstractNum>
+  <w:abstractNum w:abstractNumId="6">
     <w:nsid w:val="EF3BB1D7"/>
     <w:multiLevelType w:val="singleLevel"/>
     <w:tmpl w:val="EF3BB1D7"/>
@@ -9965,7 +10970,7 @@
       <w:lvlJc w:val="left"/>
     </w:lvl>
   </w:abstractNum>
-  <w:abstractNum w:abstractNumId="5">
+  <w:abstractNum w:abstractNumId="7">
     <w:nsid w:val="EFBE1693"/>
     <w:multiLevelType w:val="singleLevel"/>
     <w:tmpl w:val="EFBE1693"/>
@@ -9977,14 +10982,38 @@
       <w:lvlJc w:val="left"/>
     </w:lvl>
   </w:abstractNum>
+  <w:abstractNum w:abstractNumId="8">
+    <w:nsid w:val="FFD6AEE9"/>
+    <w:multiLevelType w:val="singleLevel"/>
+    <w:tmpl w:val="FFD6AEE9"/>
+    <w:lvl w:ilvl="0" w:tentative="0">
+      <w:start w:val="1"/>
+      <w:numFmt w:val="decimal"/>
+      <w:suff w:val="nothing"/>
+      <w:lvlText w:val="%1、"/>
+      <w:lvlJc w:val="left"/>
+    </w:lvl>
+  </w:abstractNum>
+  <w:abstractNum w:abstractNumId="9">
+    <w:nsid w:val="27FAD400"/>
+    <w:multiLevelType w:val="singleLevel"/>
+    <w:tmpl w:val="27FAD400"/>
+    <w:lvl w:ilvl="0" w:tentative="0">
+      <w:start w:val="1"/>
+      <w:numFmt w:val="decimal"/>
+      <w:suff w:val="nothing"/>
+      <w:lvlText w:val="%1、"/>
+      <w:lvlJc w:val="left"/>
+    </w:lvl>
+  </w:abstractNum>
   <w:num w:numId="1">
-    <w:abstractNumId w:val="5"/>
+    <w:abstractNumId w:val="7"/>
   </w:num>
   <w:num w:numId="2">
-    <w:abstractNumId w:val="2"/>
+    <w:abstractNumId w:val="3"/>
   </w:num>
   <w:num w:numId="3">
-    <w:abstractNumId w:val="4"/>
+    <w:abstractNumId w:val="6"/>
   </w:num>
   <w:num w:numId="4">
     <w:abstractNumId w:val="0"/>
@@ -9993,7 +11022,19 @@
     <w:abstractNumId w:val="1"/>
   </w:num>
   <w:num w:numId="6">
-    <w:abstractNumId w:val="3"/>
+    <w:abstractNumId w:val="4"/>
+  </w:num>
+  <w:num w:numId="7">
+    <w:abstractNumId w:val="2"/>
+  </w:num>
+  <w:num w:numId="8">
+    <w:abstractNumId w:val="5"/>
+  </w:num>
+  <w:num w:numId="9">
+    <w:abstractNumId w:val="9"/>
+  </w:num>
+  <w:num w:numId="10">
+    <w:abstractNumId w:val="8"/>
   </w:num>
 </w:numbering>
 </file>
@@ -10014,7 +11055,7 @@
     <w:lsdException w:qFormat="1" w:uiPriority="0" w:semiHidden="0" w:name="heading 2"/>
     <w:lsdException w:qFormat="1" w:uiPriority="0" w:semiHidden="0" w:name="heading 3"/>
     <w:lsdException w:qFormat="1" w:uiPriority="0" w:semiHidden="0" w:name="heading 4"/>
-    <w:lsdException w:qFormat="1" w:uiPriority="0" w:name="heading 5"/>
+    <w:lsdException w:qFormat="1" w:uiPriority="0" w:semiHidden="0" w:name="heading 5"/>
     <w:lsdException w:qFormat="1" w:uiPriority="0" w:name="heading 6"/>
     <w:lsdException w:qFormat="1" w:uiPriority="0" w:name="heading 7"/>
     <w:lsdException w:qFormat="1" w:uiPriority="0" w:name="heading 8"/>
@@ -10333,6 +11374,7 @@
     <w:name w:val="heading 4"/>
     <w:basedOn w:val="1"/>
     <w:next w:val="1"/>
+    <w:link w:val="10"/>
     <w:unhideWhenUsed/>
     <w:qFormat/>
     <w:uiPriority w:val="0"/>
@@ -10348,13 +11390,31 @@
       <w:sz w:val="28"/>
     </w:rPr>
   </w:style>
-  <w:style w:type="character" w:default="1" w:styleId="7">
+  <w:style w:type="paragraph" w:styleId="6">
+    <w:name w:val="heading 5"/>
+    <w:basedOn w:val="1"/>
+    <w:next w:val="1"/>
+    <w:unhideWhenUsed/>
+    <w:qFormat/>
+    <w:uiPriority w:val="0"/>
+    <w:pPr>
+      <w:keepNext/>
+      <w:keepLines/>
+      <w:spacing w:before="280" w:beforeLines="0" w:beforeAutospacing="0" w:after="290" w:afterLines="0" w:afterAutospacing="0" w:line="372" w:lineRule="auto"/>
+      <w:outlineLvl w:val="4"/>
+    </w:pPr>
+    <w:rPr>
+      <w:b/>
+      <w:sz w:val="28"/>
+    </w:rPr>
+  </w:style>
+  <w:style w:type="character" w:default="1" w:styleId="8">
     <w:name w:val="Default Paragraph Font"/>
     <w:semiHidden/>
     <w:qFormat/>
     <w:uiPriority w:val="0"/>
   </w:style>
-  <w:style w:type="table" w:default="1" w:styleId="6">
+  <w:style w:type="table" w:default="1" w:styleId="7">
     <w:name w:val="Normal Table"/>
     <w:semiHidden/>
     <w:uiPriority w:val="0"/>
@@ -10367,15 +11427,26 @@
       </w:tblCellMar>
     </w:tblPr>
   </w:style>
-  <w:style w:type="paragraph" w:customStyle="1" w:styleId="8">
+  <w:style w:type="paragraph" w:customStyle="1" w:styleId="9">
     <w:name w:val="WPSOffice手动目录 1"/>
     <w:uiPriority w:val="0"/>
     <w:pPr>
       <w:ind w:leftChars="0"/>
     </w:pPr>
     <w:rPr>
+      <w:rFonts w:ascii="Times New Roman" w:hAnsi="Times New Roman" w:eastAsia="宋体" w:cs="Times New Roman"/>
       <w:sz w:val="20"/>
       <w:szCs w:val="20"/>
+    </w:rPr>
+  </w:style>
+  <w:style w:type="character" w:customStyle="1" w:styleId="10">
+    <w:name w:val="标题 4 Char"/>
+    <w:link w:val="5"/>
+    <w:uiPriority w:val="0"/>
+    <w:rPr>
+      <w:rFonts w:ascii="Arial" w:hAnsi="Arial" w:eastAsia="黑体"/>
+      <w:b/>
+      <w:sz w:val="28"/>
     </w:rPr>
   </w:style>
 </w:styles>

</xml_diff>

<commit_message>
update 2023 interview doc 1.2.1-1.2.3
</commit_message>
<xml_diff>
--- a/static/look_job_2023/2023记录.docx
+++ b/static/look_job_2023/2023记录.docx
@@ -1663,6 +1663,7 @@
     <w:p>
       <w:pPr>
         <w:numPr>
+          <w:ilvl w:val="0"/>
           <w:numId w:val="0"/>
         </w:numPr>
         <w:rPr>
@@ -1681,6 +1682,7 @@
     <w:p>
       <w:pPr>
         <w:numPr>
+          <w:ilvl w:val="0"/>
           <w:numId w:val="0"/>
         </w:numPr>
         <w:rPr>
@@ -1712,6 +1714,7 @@
       <w:pPr>
         <w:widowControl w:val="0"/>
         <w:numPr>
+          <w:ilvl w:val="0"/>
           <w:numId w:val="0"/>
         </w:numPr>
         <w:jc w:val="both"/>
@@ -1732,6 +1735,7 @@
       <w:pPr>
         <w:widowControl w:val="0"/>
         <w:numPr>
+          <w:ilvl w:val="0"/>
           <w:numId w:val="0"/>
         </w:numPr>
         <w:jc w:val="both"/>
@@ -1764,6 +1768,7 @@
       <w:pPr>
         <w:widowControl w:val="0"/>
         <w:numPr>
+          <w:ilvl w:val="0"/>
           <w:numId w:val="0"/>
         </w:numPr>
         <w:jc w:val="both"/>
@@ -1784,6 +1789,7 @@
       <w:pPr>
         <w:widowControl w:val="0"/>
         <w:numPr>
+          <w:ilvl w:val="0"/>
           <w:numId w:val="0"/>
         </w:numPr>
         <w:jc w:val="both"/>
@@ -1815,6 +1821,7 @@
     <w:p>
       <w:pPr>
         <w:numPr>
+          <w:ilvl w:val="0"/>
           <w:numId w:val="0"/>
         </w:numPr>
         <w:rPr>
@@ -1833,6 +1840,7 @@
     <w:p>
       <w:pPr>
         <w:numPr>
+          <w:ilvl w:val="0"/>
           <w:numId w:val="0"/>
         </w:numPr>
         <w:rPr>
@@ -1844,6 +1852,7 @@
     <w:p>
       <w:pPr>
         <w:numPr>
+          <w:ilvl w:val="0"/>
           <w:numId w:val="0"/>
         </w:numPr>
         <w:rPr>
@@ -1958,6 +1967,7 @@
       <w:pPr>
         <w:widowControl w:val="0"/>
         <w:numPr>
+          <w:ilvl w:val="0"/>
           <w:numId w:val="0"/>
         </w:numPr>
         <w:jc w:val="both"/>
@@ -1971,6 +1981,7 @@
       <w:pPr>
         <w:widowControl w:val="0"/>
         <w:numPr>
+          <w:ilvl w:val="0"/>
           <w:numId w:val="0"/>
         </w:numPr>
         <w:jc w:val="both"/>
@@ -2077,6 +2088,7 @@
       <w:pPr>
         <w:widowControl w:val="0"/>
         <w:numPr>
+          <w:ilvl w:val="0"/>
           <w:numId w:val="0"/>
         </w:numPr>
         <w:jc w:val="both"/>
@@ -2090,6 +2102,7 @@
       <w:pPr>
         <w:widowControl w:val="0"/>
         <w:numPr>
+          <w:ilvl w:val="0"/>
           <w:numId w:val="0"/>
         </w:numPr>
         <w:jc w:val="both"/>
@@ -2273,6 +2286,21 @@
     </w:p>
     <w:p>
       <w:pPr>
+        <w:rPr>
+          <w:rFonts w:hint="eastAsia" w:eastAsiaTheme="minorEastAsia"/>
+          <w:lang w:val="en-US" w:eastAsia="zh-CN"/>
+        </w:rPr>
+      </w:pPr>
+      <w:r>
+        <w:rPr>
+          <w:rFonts w:hint="eastAsia"/>
+          <w:lang w:val="en-US" w:eastAsia="zh-CN"/>
+        </w:rPr>
+        <w:t>服务端渲染常用于单页面应用中，能够通过请求的 url 去获取到比较完整的 html 文档发回给前端。这样能够减少前端的获取数据和处理数据的时间消耗。</w:t>
+      </w:r>
+    </w:p>
+    <w:p>
+      <w:pPr>
         <w:pStyle w:val="5"/>
         <w:bidi w:val="0"/>
         <w:rPr>
@@ -2295,6 +2323,91 @@
     </w:p>
     <w:p>
       <w:pPr>
+        <w:rPr>
+          <w:rFonts w:hint="eastAsia"/>
+          <w:lang w:val="en-US" w:eastAsia="zh-CN"/>
+        </w:rPr>
+      </w:pPr>
+      <w:r>
+        <w:rPr>
+          <w:rFonts w:hint="eastAsia"/>
+          <w:lang w:val="en-US" w:eastAsia="zh-CN"/>
+        </w:rPr>
+        <w:t>http</w:t>
+      </w:r>
+      <w:r>
+        <w:rPr>
+          <w:rFonts w:hint="default"/>
+          <w:lang w:val="en-US" w:eastAsia="zh-CN"/>
+        </w:rPr>
+        <w:t xml:space="preserve">2.0 </w:t>
+      </w:r>
+      <w:r>
+        <w:rPr>
+          <w:rFonts w:hint="eastAsia"/>
+          <w:lang w:val="en-US" w:eastAsia="zh-CN"/>
+        </w:rPr>
+        <w:t>提供了更高的性能：</w:t>
+      </w:r>
+    </w:p>
+    <w:p>
+      <w:pPr>
+        <w:numPr>
+          <w:ilvl w:val="0"/>
+          <w:numId w:val="11"/>
+        </w:numPr>
+        <w:rPr>
+          <w:rFonts w:hint="eastAsia"/>
+          <w:lang w:val="en-US" w:eastAsia="zh-CN"/>
+        </w:rPr>
+      </w:pPr>
+      <w:r>
+        <w:rPr>
+          <w:rFonts w:hint="eastAsia"/>
+          <w:lang w:val="en-US" w:eastAsia="zh-CN"/>
+        </w:rPr>
+        <w:t>请求和响应可以在同一个链接中并行发出；</w:t>
+      </w:r>
+    </w:p>
+    <w:p>
+      <w:pPr>
+        <w:numPr>
+          <w:ilvl w:val="0"/>
+          <w:numId w:val="11"/>
+        </w:numPr>
+        <w:rPr>
+          <w:rFonts w:hint="default"/>
+          <w:lang w:val="en-US" w:eastAsia="zh-CN"/>
+        </w:rPr>
+      </w:pPr>
+      <w:r>
+        <w:rPr>
+          <w:rFonts w:hint="eastAsia"/>
+          <w:lang w:val="en-US" w:eastAsia="zh-CN"/>
+        </w:rPr>
+        <w:t>数据帧和首部压缩，减少无效数据的传输；</w:t>
+      </w:r>
+    </w:p>
+    <w:p>
+      <w:pPr>
+        <w:numPr>
+          <w:ilvl w:val="0"/>
+          <w:numId w:val="11"/>
+        </w:numPr>
+        <w:rPr>
+          <w:rFonts w:hint="eastAsia"/>
+        </w:rPr>
+      </w:pPr>
+      <w:r>
+        <w:rPr>
+          <w:rFonts w:hint="eastAsia"/>
+          <w:lang w:val="en-US" w:eastAsia="zh-CN"/>
+        </w:rPr>
+        <w:t>服务器推送功能。</w:t>
+      </w:r>
+    </w:p>
+    <w:p>
+      <w:pPr>
         <w:pStyle w:val="5"/>
         <w:bidi w:val="0"/>
         <w:rPr>
@@ -2330,12 +2443,2147 @@
     </w:p>
     <w:p>
       <w:pPr>
+        <w:rPr>
+          <w:rFonts w:hint="eastAsia"/>
+        </w:rPr>
+      </w:pPr>
+    </w:p>
+    <w:p>
+      <w:pPr>
+        <w:rPr>
+          <w:rFonts w:hint="eastAsia"/>
+          <w:sz w:val="24"/>
+          <w:szCs w:val="32"/>
+          <w:lang w:val="en-US" w:eastAsia="zh-CN"/>
+        </w:rPr>
+      </w:pPr>
+    </w:p>
+    <w:p>
+      <w:pPr>
+        <w:keepNext w:val="0"/>
+        <w:keepLines w:val="0"/>
+        <w:widowControl/>
+        <w:numPr>
+          <w:ilvl w:val="0"/>
+          <w:numId w:val="12"/>
+        </w:numPr>
+        <w:suppressLineNumbers w:val="0"/>
+        <w:pBdr>
+          <w:top w:val="none" w:color="auto" w:sz="0" w:space="0"/>
+          <w:left w:val="single" w:color="6CE26C" w:sz="24" w:space="10"/>
+          <w:bottom w:val="none" w:color="auto" w:sz="0" w:space="0"/>
+          <w:right w:val="none" w:color="auto" w:sz="0" w:space="0"/>
+        </w:pBdr>
+        <w:shd w:val="clear" w:fill="FFFFFF"/>
+        <w:spacing w:before="0" w:beforeAutospacing="0" w:after="0" w:afterAutospacing="0" w:line="360" w:lineRule="atLeast"/>
+        <w:ind w:left="420" w:leftChars="0" w:right="0" w:firstLine="0" w:firstLineChars="0"/>
+        <w:jc w:val="left"/>
+        <w:rPr>
+          <w:color w:val="5C5C5C"/>
+          <w:sz w:val="16"/>
+          <w:szCs w:val="20"/>
+        </w:rPr>
+      </w:pPr>
+      <w:r>
+        <w:rPr>
+          <w:rFonts w:ascii="Courier New" w:hAnsi="Courier New" w:eastAsia="Courier New" w:cs="Courier New"/>
+          <w:i w:val="0"/>
+          <w:iCs w:val="0"/>
+          <w:caps w:val="0"/>
+          <w:color w:val="A626A4"/>
+          <w:spacing w:val="0"/>
+          <w:sz w:val="21"/>
+          <w:szCs w:val="21"/>
+          <w:shd w:val="clear" w:fill="FFFFFF"/>
+        </w:rPr>
+        <w:br w:type="textWrapping"/>
+      </w:r>
+      <w:r>
+        <w:rPr>
+          <w:rFonts w:hint="default" w:ascii="Courier New" w:hAnsi="Courier New" w:eastAsia="Courier New" w:cs="Courier New"/>
+          <w:i w:val="0"/>
+          <w:iCs w:val="0"/>
+          <w:caps w:val="0"/>
+          <w:color w:val="A626A4"/>
+          <w:spacing w:val="0"/>
+          <w:sz w:val="21"/>
+          <w:szCs w:val="21"/>
+          <w:shd w:val="clear" w:fill="FFFFFF"/>
+        </w:rPr>
+        <w:t>const</w:t>
+      </w:r>
+      <w:r>
+        <w:rPr>
+          <w:rFonts w:hint="default" w:ascii="Courier New" w:hAnsi="Courier New" w:eastAsia="Courier New" w:cs="Courier New"/>
+          <w:i w:val="0"/>
+          <w:iCs w:val="0"/>
+          <w:caps w:val="0"/>
+          <w:color w:val="5C5C5C"/>
+          <w:spacing w:val="0"/>
+          <w:sz w:val="21"/>
+          <w:szCs w:val="21"/>
+          <w:shd w:val="clear" w:fill="FFFFFF"/>
+        </w:rPr>
+        <w:t> getTarget = (obj = { a: { b: { c: </w:t>
+      </w:r>
+      <w:r>
+        <w:rPr>
+          <w:rFonts w:hint="default" w:ascii="Courier New" w:hAnsi="Courier New" w:eastAsia="Courier New" w:cs="Courier New"/>
+          <w:i w:val="0"/>
+          <w:iCs w:val="0"/>
+          <w:caps w:val="0"/>
+          <w:color w:val="986801"/>
+          <w:spacing w:val="0"/>
+          <w:sz w:val="21"/>
+          <w:szCs w:val="21"/>
+          <w:shd w:val="clear" w:fill="FFFFFF"/>
+        </w:rPr>
+        <w:t>2</w:t>
+      </w:r>
+      <w:r>
+        <w:rPr>
+          <w:rFonts w:hint="default" w:ascii="Courier New" w:hAnsi="Courier New" w:eastAsia="Courier New" w:cs="Courier New"/>
+          <w:i w:val="0"/>
+          <w:iCs w:val="0"/>
+          <w:caps w:val="0"/>
+          <w:color w:val="5C5C5C"/>
+          <w:spacing w:val="0"/>
+          <w:sz w:val="21"/>
+          <w:szCs w:val="21"/>
+          <w:shd w:val="clear" w:fill="FFFFFF"/>
+        </w:rPr>
+        <w:t> } } }, path = </w:t>
+      </w:r>
+      <w:r>
+        <w:rPr>
+          <w:rFonts w:hint="default" w:ascii="Courier New" w:hAnsi="Courier New" w:eastAsia="Courier New" w:cs="Courier New"/>
+          <w:i w:val="0"/>
+          <w:iCs w:val="0"/>
+          <w:caps w:val="0"/>
+          <w:color w:val="50A14F"/>
+          <w:spacing w:val="0"/>
+          <w:sz w:val="21"/>
+          <w:szCs w:val="21"/>
+          <w:shd w:val="clear" w:fill="FFFFFF"/>
+        </w:rPr>
+        <w:t>'a.b[c]'</w:t>
+      </w:r>
+      <w:r>
+        <w:rPr>
+          <w:rFonts w:hint="default" w:ascii="Courier New" w:hAnsi="Courier New" w:eastAsia="Courier New" w:cs="Courier New"/>
+          <w:i w:val="0"/>
+          <w:iCs w:val="0"/>
+          <w:caps w:val="0"/>
+          <w:color w:val="5C5C5C"/>
+          <w:spacing w:val="0"/>
+          <w:sz w:val="21"/>
+          <w:szCs w:val="21"/>
+          <w:shd w:val="clear" w:fill="FFFFFF"/>
+        </w:rPr>
+        <w:t>, defVal = </w:t>
+      </w:r>
+      <w:r>
+        <w:rPr>
+          <w:rFonts w:hint="default" w:ascii="Courier New" w:hAnsi="Courier New" w:eastAsia="Courier New" w:cs="Courier New"/>
+          <w:i w:val="0"/>
+          <w:iCs w:val="0"/>
+          <w:caps w:val="0"/>
+          <w:color w:val="986801"/>
+          <w:spacing w:val="0"/>
+          <w:sz w:val="21"/>
+          <w:szCs w:val="21"/>
+          <w:shd w:val="clear" w:fill="FFFFFF"/>
+        </w:rPr>
+        <w:t>3</w:t>
+      </w:r>
+      <w:r>
+        <w:rPr>
+          <w:rFonts w:hint="default" w:ascii="Courier New" w:hAnsi="Courier New" w:eastAsia="Courier New" w:cs="Courier New"/>
+          <w:i w:val="0"/>
+          <w:iCs w:val="0"/>
+          <w:caps w:val="0"/>
+          <w:color w:val="5C5C5C"/>
+          <w:spacing w:val="0"/>
+          <w:sz w:val="21"/>
+          <w:szCs w:val="21"/>
+          <w:shd w:val="clear" w:fill="FFFFFF"/>
+        </w:rPr>
+        <w:t>) =&gt; {</w:t>
+      </w:r>
+    </w:p>
+    <w:p>
+      <w:pPr>
+        <w:keepNext w:val="0"/>
+        <w:keepLines w:val="0"/>
+        <w:widowControl/>
+        <w:numPr>
+          <w:ilvl w:val="0"/>
+          <w:numId w:val="12"/>
+        </w:numPr>
+        <w:suppressLineNumbers w:val="0"/>
+        <w:pBdr>
+          <w:top w:val="none" w:color="auto" w:sz="0" w:space="0"/>
+          <w:left w:val="single" w:color="6CE26C" w:sz="24" w:space="10"/>
+          <w:bottom w:val="none" w:color="auto" w:sz="0" w:space="0"/>
+          <w:right w:val="none" w:color="auto" w:sz="0" w:space="0"/>
+        </w:pBdr>
+        <w:shd w:val="clear" w:fill="F8F8F8"/>
+        <w:spacing w:before="0" w:beforeAutospacing="0" w:after="0" w:afterAutospacing="0" w:line="360" w:lineRule="atLeast"/>
+        <w:ind w:left="420" w:leftChars="0" w:right="0" w:firstLine="0" w:firstLineChars="0"/>
+        <w:jc w:val="left"/>
+        <w:rPr>
+          <w:color w:val="5C5C5C"/>
+          <w:sz w:val="16"/>
+          <w:szCs w:val="20"/>
+        </w:rPr>
+      </w:pPr>
+      <w:r>
+        <w:rPr>
+          <w:rFonts w:hint="default" w:ascii="Courier New" w:hAnsi="Courier New" w:eastAsia="Courier New" w:cs="Courier New"/>
+          <w:i w:val="0"/>
+          <w:iCs w:val="0"/>
+          <w:caps w:val="0"/>
+          <w:color w:val="5C5C5C"/>
+          <w:spacing w:val="0"/>
+          <w:sz w:val="21"/>
+          <w:szCs w:val="21"/>
+          <w:shd w:val="clear" w:fill="F8F8F8"/>
+        </w:rPr>
+        <w:t>  </w:t>
+      </w:r>
+      <w:r>
+        <w:rPr>
+          <w:rFonts w:hint="default" w:ascii="Courier New" w:hAnsi="Courier New" w:eastAsia="Courier New" w:cs="Courier New"/>
+          <w:i/>
+          <w:iCs/>
+          <w:caps w:val="0"/>
+          <w:color w:val="A0A1A7"/>
+          <w:spacing w:val="0"/>
+          <w:sz w:val="21"/>
+          <w:szCs w:val="21"/>
+          <w:shd w:val="clear" w:fill="F8F8F8"/>
+        </w:rPr>
+        <w:t>// 1</w:t>
+      </w:r>
+    </w:p>
+    <w:p>
+      <w:pPr>
+        <w:keepNext w:val="0"/>
+        <w:keepLines w:val="0"/>
+        <w:widowControl/>
+        <w:numPr>
+          <w:ilvl w:val="0"/>
+          <w:numId w:val="12"/>
+        </w:numPr>
+        <w:suppressLineNumbers w:val="0"/>
+        <w:pBdr>
+          <w:top w:val="none" w:color="auto" w:sz="0" w:space="0"/>
+          <w:left w:val="single" w:color="6CE26C" w:sz="24" w:space="10"/>
+          <w:bottom w:val="none" w:color="auto" w:sz="0" w:space="0"/>
+          <w:right w:val="none" w:color="auto" w:sz="0" w:space="0"/>
+        </w:pBdr>
+        <w:shd w:val="clear" w:fill="FFFFFF"/>
+        <w:spacing w:before="0" w:beforeAutospacing="0" w:after="0" w:afterAutospacing="0" w:line="360" w:lineRule="atLeast"/>
+        <w:ind w:left="420" w:leftChars="0" w:right="0" w:firstLine="0" w:firstLineChars="0"/>
+        <w:jc w:val="left"/>
+        <w:rPr>
+          <w:color w:val="5C5C5C"/>
+          <w:sz w:val="16"/>
+          <w:szCs w:val="20"/>
+        </w:rPr>
+      </w:pPr>
+      <w:r>
+        <w:rPr>
+          <w:rFonts w:hint="default" w:ascii="Courier New" w:hAnsi="Courier New" w:eastAsia="Courier New" w:cs="Courier New"/>
+          <w:i w:val="0"/>
+          <w:iCs w:val="0"/>
+          <w:caps w:val="0"/>
+          <w:color w:val="5C5C5C"/>
+          <w:spacing w:val="0"/>
+          <w:sz w:val="21"/>
+          <w:szCs w:val="21"/>
+          <w:shd w:val="clear" w:fill="FFFFFF"/>
+        </w:rPr>
+        <w:t>  </w:t>
+      </w:r>
+      <w:r>
+        <w:rPr>
+          <w:rFonts w:hint="default" w:ascii="Courier New" w:hAnsi="Courier New" w:eastAsia="Courier New" w:cs="Courier New"/>
+          <w:i/>
+          <w:iCs/>
+          <w:caps w:val="0"/>
+          <w:color w:val="A0A1A7"/>
+          <w:spacing w:val="0"/>
+          <w:sz w:val="21"/>
+          <w:szCs w:val="21"/>
+          <w:shd w:val="clear" w:fill="FFFFFF"/>
+        </w:rPr>
+        <w:t>// return eval(`obj.${path.replaceAll('[', '.').replaceAll(']', '')}`)</w:t>
+      </w:r>
+    </w:p>
+    <w:p>
+      <w:pPr>
+        <w:keepNext w:val="0"/>
+        <w:keepLines w:val="0"/>
+        <w:widowControl/>
+        <w:numPr>
+          <w:ilvl w:val="0"/>
+          <w:numId w:val="12"/>
+        </w:numPr>
+        <w:suppressLineNumbers w:val="0"/>
+        <w:pBdr>
+          <w:top w:val="none" w:color="auto" w:sz="0" w:space="0"/>
+          <w:left w:val="single" w:color="6CE26C" w:sz="24" w:space="10"/>
+          <w:bottom w:val="none" w:color="auto" w:sz="0" w:space="0"/>
+          <w:right w:val="none" w:color="auto" w:sz="0" w:space="0"/>
+        </w:pBdr>
+        <w:shd w:val="clear" w:fill="F8F8F8"/>
+        <w:spacing w:before="0" w:beforeAutospacing="0" w:after="0" w:afterAutospacing="0" w:line="360" w:lineRule="atLeast"/>
+        <w:ind w:left="420" w:leftChars="0" w:right="0" w:firstLine="0" w:firstLineChars="0"/>
+        <w:jc w:val="left"/>
+        <w:rPr>
+          <w:color w:val="5C5C5C"/>
+          <w:sz w:val="16"/>
+          <w:szCs w:val="20"/>
+        </w:rPr>
+      </w:pPr>
+    </w:p>
+    <w:p>
+      <w:pPr>
+        <w:keepNext w:val="0"/>
+        <w:keepLines w:val="0"/>
+        <w:widowControl/>
+        <w:numPr>
+          <w:ilvl w:val="0"/>
+          <w:numId w:val="12"/>
+        </w:numPr>
+        <w:suppressLineNumbers w:val="0"/>
+        <w:pBdr>
+          <w:top w:val="none" w:color="auto" w:sz="0" w:space="0"/>
+          <w:left w:val="single" w:color="6CE26C" w:sz="24" w:space="10"/>
+          <w:bottom w:val="none" w:color="auto" w:sz="0" w:space="0"/>
+          <w:right w:val="none" w:color="auto" w:sz="0" w:space="0"/>
+        </w:pBdr>
+        <w:shd w:val="clear" w:fill="FFFFFF"/>
+        <w:spacing w:before="0" w:beforeAutospacing="0" w:after="0" w:afterAutospacing="0" w:line="360" w:lineRule="atLeast"/>
+        <w:ind w:left="420" w:leftChars="0" w:right="0" w:firstLine="0" w:firstLineChars="0"/>
+        <w:jc w:val="left"/>
+        <w:rPr>
+          <w:color w:val="5C5C5C"/>
+          <w:sz w:val="16"/>
+          <w:szCs w:val="20"/>
+        </w:rPr>
+      </w:pPr>
+      <w:r>
+        <w:rPr>
+          <w:rFonts w:hint="default" w:ascii="Courier New" w:hAnsi="Courier New" w:eastAsia="Courier New" w:cs="Courier New"/>
+          <w:i w:val="0"/>
+          <w:iCs w:val="0"/>
+          <w:caps w:val="0"/>
+          <w:color w:val="5C5C5C"/>
+          <w:spacing w:val="0"/>
+          <w:sz w:val="21"/>
+          <w:szCs w:val="21"/>
+          <w:shd w:val="clear" w:fill="FFFFFF"/>
+        </w:rPr>
+        <w:t>  </w:t>
+      </w:r>
+      <w:r>
+        <w:rPr>
+          <w:rFonts w:hint="default" w:ascii="Courier New" w:hAnsi="Courier New" w:eastAsia="Courier New" w:cs="Courier New"/>
+          <w:i/>
+          <w:iCs/>
+          <w:caps w:val="0"/>
+          <w:color w:val="A0A1A7"/>
+          <w:spacing w:val="0"/>
+          <w:sz w:val="21"/>
+          <w:szCs w:val="21"/>
+          <w:shd w:val="clear" w:fill="FFFFFF"/>
+        </w:rPr>
+        <w:t>// 2</w:t>
+      </w:r>
+    </w:p>
+    <w:p>
+      <w:pPr>
+        <w:keepNext w:val="0"/>
+        <w:keepLines w:val="0"/>
+        <w:widowControl/>
+        <w:numPr>
+          <w:ilvl w:val="0"/>
+          <w:numId w:val="12"/>
+        </w:numPr>
+        <w:suppressLineNumbers w:val="0"/>
+        <w:pBdr>
+          <w:top w:val="none" w:color="auto" w:sz="0" w:space="0"/>
+          <w:left w:val="single" w:color="6CE26C" w:sz="24" w:space="10"/>
+          <w:bottom w:val="none" w:color="auto" w:sz="0" w:space="0"/>
+          <w:right w:val="none" w:color="auto" w:sz="0" w:space="0"/>
+        </w:pBdr>
+        <w:shd w:val="clear" w:fill="F8F8F8"/>
+        <w:spacing w:before="0" w:beforeAutospacing="0" w:after="0" w:afterAutospacing="0" w:line="360" w:lineRule="atLeast"/>
+        <w:ind w:left="420" w:leftChars="0" w:right="0" w:firstLine="0" w:firstLineChars="0"/>
+        <w:jc w:val="left"/>
+        <w:rPr>
+          <w:color w:val="5C5C5C"/>
+          <w:sz w:val="16"/>
+          <w:szCs w:val="20"/>
+        </w:rPr>
+      </w:pPr>
+      <w:r>
+        <w:rPr>
+          <w:rFonts w:hint="default" w:ascii="Courier New" w:hAnsi="Courier New" w:eastAsia="Courier New" w:cs="Courier New"/>
+          <w:i w:val="0"/>
+          <w:iCs w:val="0"/>
+          <w:caps w:val="0"/>
+          <w:color w:val="5C5C5C"/>
+          <w:spacing w:val="0"/>
+          <w:sz w:val="21"/>
+          <w:szCs w:val="21"/>
+          <w:shd w:val="clear" w:fill="F8F8F8"/>
+        </w:rPr>
+        <w:t>  </w:t>
+      </w:r>
+      <w:r>
+        <w:rPr>
+          <w:rFonts w:hint="default" w:ascii="Courier New" w:hAnsi="Courier New" w:eastAsia="Courier New" w:cs="Courier New"/>
+          <w:i w:val="0"/>
+          <w:iCs w:val="0"/>
+          <w:caps w:val="0"/>
+          <w:color w:val="A626A4"/>
+          <w:spacing w:val="0"/>
+          <w:sz w:val="21"/>
+          <w:szCs w:val="21"/>
+          <w:shd w:val="clear" w:fill="F8F8F8"/>
+        </w:rPr>
+        <w:t>const</w:t>
+      </w:r>
+      <w:r>
+        <w:rPr>
+          <w:rFonts w:hint="default" w:ascii="Courier New" w:hAnsi="Courier New" w:eastAsia="Courier New" w:cs="Courier New"/>
+          <w:i w:val="0"/>
+          <w:iCs w:val="0"/>
+          <w:caps w:val="0"/>
+          <w:color w:val="5C5C5C"/>
+          <w:spacing w:val="0"/>
+          <w:sz w:val="21"/>
+          <w:szCs w:val="21"/>
+          <w:shd w:val="clear" w:fill="F8F8F8"/>
+        </w:rPr>
+        <w:t> stack = []</w:t>
+      </w:r>
+    </w:p>
+    <w:p>
+      <w:pPr>
+        <w:keepNext w:val="0"/>
+        <w:keepLines w:val="0"/>
+        <w:widowControl/>
+        <w:numPr>
+          <w:ilvl w:val="0"/>
+          <w:numId w:val="12"/>
+        </w:numPr>
+        <w:suppressLineNumbers w:val="0"/>
+        <w:pBdr>
+          <w:top w:val="none" w:color="auto" w:sz="0" w:space="0"/>
+          <w:left w:val="single" w:color="6CE26C" w:sz="24" w:space="10"/>
+          <w:bottom w:val="none" w:color="auto" w:sz="0" w:space="0"/>
+          <w:right w:val="none" w:color="auto" w:sz="0" w:space="0"/>
+        </w:pBdr>
+        <w:shd w:val="clear" w:fill="FFFFFF"/>
+        <w:spacing w:before="0" w:beforeAutospacing="0" w:after="0" w:afterAutospacing="0" w:line="360" w:lineRule="atLeast"/>
+        <w:ind w:left="420" w:leftChars="0" w:right="0" w:firstLine="0" w:firstLineChars="0"/>
+        <w:jc w:val="left"/>
+        <w:rPr>
+          <w:color w:val="5C5C5C"/>
+          <w:sz w:val="16"/>
+          <w:szCs w:val="20"/>
+        </w:rPr>
+      </w:pPr>
+      <w:r>
+        <w:rPr>
+          <w:rFonts w:hint="default" w:ascii="Courier New" w:hAnsi="Courier New" w:eastAsia="Courier New" w:cs="Courier New"/>
+          <w:i w:val="0"/>
+          <w:iCs w:val="0"/>
+          <w:caps w:val="0"/>
+          <w:color w:val="5C5C5C"/>
+          <w:spacing w:val="0"/>
+          <w:sz w:val="21"/>
+          <w:szCs w:val="21"/>
+          <w:shd w:val="clear" w:fill="FFFFFF"/>
+        </w:rPr>
+        <w:t>  </w:t>
+      </w:r>
+      <w:r>
+        <w:rPr>
+          <w:rFonts w:hint="default" w:ascii="Courier New" w:hAnsi="Courier New" w:eastAsia="Courier New" w:cs="Courier New"/>
+          <w:i w:val="0"/>
+          <w:iCs w:val="0"/>
+          <w:caps w:val="0"/>
+          <w:color w:val="A626A4"/>
+          <w:spacing w:val="0"/>
+          <w:sz w:val="21"/>
+          <w:szCs w:val="21"/>
+          <w:shd w:val="clear" w:fill="FFFFFF"/>
+        </w:rPr>
+        <w:t>let</w:t>
+      </w:r>
+      <w:r>
+        <w:rPr>
+          <w:rFonts w:hint="default" w:ascii="Courier New" w:hAnsi="Courier New" w:eastAsia="Courier New" w:cs="Courier New"/>
+          <w:i w:val="0"/>
+          <w:iCs w:val="0"/>
+          <w:caps w:val="0"/>
+          <w:color w:val="5C5C5C"/>
+          <w:spacing w:val="0"/>
+          <w:sz w:val="21"/>
+          <w:szCs w:val="21"/>
+          <w:shd w:val="clear" w:fill="FFFFFF"/>
+        </w:rPr>
+        <w:t> currentObj = obj</w:t>
+      </w:r>
+    </w:p>
+    <w:p>
+      <w:pPr>
+        <w:keepNext w:val="0"/>
+        <w:keepLines w:val="0"/>
+        <w:widowControl/>
+        <w:numPr>
+          <w:ilvl w:val="0"/>
+          <w:numId w:val="12"/>
+        </w:numPr>
+        <w:suppressLineNumbers w:val="0"/>
+        <w:pBdr>
+          <w:top w:val="none" w:color="auto" w:sz="0" w:space="0"/>
+          <w:left w:val="single" w:color="6CE26C" w:sz="24" w:space="10"/>
+          <w:bottom w:val="none" w:color="auto" w:sz="0" w:space="0"/>
+          <w:right w:val="none" w:color="auto" w:sz="0" w:space="0"/>
+        </w:pBdr>
+        <w:shd w:val="clear" w:fill="F8F8F8"/>
+        <w:spacing w:before="0" w:beforeAutospacing="0" w:after="0" w:afterAutospacing="0" w:line="360" w:lineRule="atLeast"/>
+        <w:ind w:left="420" w:leftChars="0" w:right="0" w:firstLine="0" w:firstLineChars="0"/>
+        <w:jc w:val="left"/>
+        <w:rPr>
+          <w:color w:val="5C5C5C"/>
+          <w:sz w:val="16"/>
+          <w:szCs w:val="20"/>
+        </w:rPr>
+      </w:pPr>
+    </w:p>
+    <w:p>
+      <w:pPr>
+        <w:keepNext w:val="0"/>
+        <w:keepLines w:val="0"/>
+        <w:widowControl/>
+        <w:numPr>
+          <w:ilvl w:val="0"/>
+          <w:numId w:val="12"/>
+        </w:numPr>
+        <w:suppressLineNumbers w:val="0"/>
+        <w:pBdr>
+          <w:top w:val="none" w:color="auto" w:sz="0" w:space="0"/>
+          <w:left w:val="single" w:color="6CE26C" w:sz="24" w:space="10"/>
+          <w:bottom w:val="none" w:color="auto" w:sz="0" w:space="0"/>
+          <w:right w:val="none" w:color="auto" w:sz="0" w:space="0"/>
+        </w:pBdr>
+        <w:shd w:val="clear" w:fill="FFFFFF"/>
+        <w:spacing w:before="0" w:beforeAutospacing="0" w:after="0" w:afterAutospacing="0" w:line="360" w:lineRule="atLeast"/>
+        <w:ind w:left="420" w:leftChars="0" w:right="0" w:firstLine="0" w:firstLineChars="0"/>
+        <w:jc w:val="left"/>
+        <w:rPr>
+          <w:color w:val="5C5C5C"/>
+          <w:sz w:val="16"/>
+          <w:szCs w:val="20"/>
+        </w:rPr>
+      </w:pPr>
+      <w:r>
+        <w:rPr>
+          <w:rFonts w:hint="default" w:ascii="Courier New" w:hAnsi="Courier New" w:eastAsia="Courier New" w:cs="Courier New"/>
+          <w:i w:val="0"/>
+          <w:iCs w:val="0"/>
+          <w:caps w:val="0"/>
+          <w:color w:val="5C5C5C"/>
+          <w:spacing w:val="0"/>
+          <w:sz w:val="21"/>
+          <w:szCs w:val="21"/>
+          <w:shd w:val="clear" w:fill="FFFFFF"/>
+        </w:rPr>
+        <w:t>  </w:t>
+      </w:r>
+      <w:r>
+        <w:rPr>
+          <w:rFonts w:hint="default" w:ascii="Courier New" w:hAnsi="Courier New" w:eastAsia="Courier New" w:cs="Courier New"/>
+          <w:i w:val="0"/>
+          <w:iCs w:val="0"/>
+          <w:caps w:val="0"/>
+          <w:color w:val="A626A4"/>
+          <w:spacing w:val="0"/>
+          <w:sz w:val="21"/>
+          <w:szCs w:val="21"/>
+          <w:shd w:val="clear" w:fill="FFFFFF"/>
+        </w:rPr>
+        <w:t>for</w:t>
+      </w:r>
+      <w:r>
+        <w:rPr>
+          <w:rFonts w:hint="default" w:ascii="Courier New" w:hAnsi="Courier New" w:eastAsia="Courier New" w:cs="Courier New"/>
+          <w:i w:val="0"/>
+          <w:iCs w:val="0"/>
+          <w:caps w:val="0"/>
+          <w:color w:val="5C5C5C"/>
+          <w:spacing w:val="0"/>
+          <w:sz w:val="21"/>
+          <w:szCs w:val="21"/>
+          <w:shd w:val="clear" w:fill="FFFFFF"/>
+        </w:rPr>
+        <w:t> (</w:t>
+      </w:r>
+      <w:r>
+        <w:rPr>
+          <w:rFonts w:hint="default" w:ascii="Courier New" w:hAnsi="Courier New" w:eastAsia="Courier New" w:cs="Courier New"/>
+          <w:i w:val="0"/>
+          <w:iCs w:val="0"/>
+          <w:caps w:val="0"/>
+          <w:color w:val="A626A4"/>
+          <w:spacing w:val="0"/>
+          <w:sz w:val="21"/>
+          <w:szCs w:val="21"/>
+          <w:shd w:val="clear" w:fill="FFFFFF"/>
+        </w:rPr>
+        <w:t>let</w:t>
+      </w:r>
+      <w:r>
+        <w:rPr>
+          <w:rFonts w:hint="default" w:ascii="Courier New" w:hAnsi="Courier New" w:eastAsia="Courier New" w:cs="Courier New"/>
+          <w:i w:val="0"/>
+          <w:iCs w:val="0"/>
+          <w:caps w:val="0"/>
+          <w:color w:val="5C5C5C"/>
+          <w:spacing w:val="0"/>
+          <w:sz w:val="21"/>
+          <w:szCs w:val="21"/>
+          <w:shd w:val="clear" w:fill="FFFFFF"/>
+        </w:rPr>
+        <w:t> chart </w:t>
+      </w:r>
+      <w:r>
+        <w:rPr>
+          <w:rFonts w:hint="default" w:ascii="Courier New" w:hAnsi="Courier New" w:eastAsia="Courier New" w:cs="Courier New"/>
+          <w:i w:val="0"/>
+          <w:iCs w:val="0"/>
+          <w:caps w:val="0"/>
+          <w:color w:val="A626A4"/>
+          <w:spacing w:val="0"/>
+          <w:sz w:val="21"/>
+          <w:szCs w:val="21"/>
+          <w:shd w:val="clear" w:fill="FFFFFF"/>
+        </w:rPr>
+        <w:t>of</w:t>
+      </w:r>
+      <w:r>
+        <w:rPr>
+          <w:rFonts w:hint="default" w:ascii="Courier New" w:hAnsi="Courier New" w:eastAsia="Courier New" w:cs="Courier New"/>
+          <w:i w:val="0"/>
+          <w:iCs w:val="0"/>
+          <w:caps w:val="0"/>
+          <w:color w:val="5C5C5C"/>
+          <w:spacing w:val="0"/>
+          <w:sz w:val="21"/>
+          <w:szCs w:val="21"/>
+          <w:shd w:val="clear" w:fill="FFFFFF"/>
+        </w:rPr>
+        <w:t> (</w:t>
+      </w:r>
+      <w:r>
+        <w:rPr>
+          <w:rFonts w:hint="default" w:ascii="Courier New" w:hAnsi="Courier New" w:eastAsia="Courier New" w:cs="Courier New"/>
+          <w:i w:val="0"/>
+          <w:iCs w:val="0"/>
+          <w:caps w:val="0"/>
+          <w:color w:val="50A14F"/>
+          <w:spacing w:val="0"/>
+          <w:sz w:val="21"/>
+          <w:szCs w:val="21"/>
+          <w:shd w:val="clear" w:fill="FFFFFF"/>
+        </w:rPr>
+        <w:t>'.'</w:t>
+      </w:r>
+      <w:r>
+        <w:rPr>
+          <w:rFonts w:hint="default" w:ascii="Courier New" w:hAnsi="Courier New" w:eastAsia="Courier New" w:cs="Courier New"/>
+          <w:i w:val="0"/>
+          <w:iCs w:val="0"/>
+          <w:caps w:val="0"/>
+          <w:color w:val="5C5C5C"/>
+          <w:spacing w:val="0"/>
+          <w:sz w:val="21"/>
+          <w:szCs w:val="21"/>
+          <w:shd w:val="clear" w:fill="FFFFFF"/>
+        </w:rPr>
+        <w:t> + path).split(</w:t>
+      </w:r>
+      <w:r>
+        <w:rPr>
+          <w:rFonts w:hint="default" w:ascii="Courier New" w:hAnsi="Courier New" w:eastAsia="Courier New" w:cs="Courier New"/>
+          <w:i w:val="0"/>
+          <w:iCs w:val="0"/>
+          <w:caps w:val="0"/>
+          <w:color w:val="50A14F"/>
+          <w:spacing w:val="0"/>
+          <w:sz w:val="21"/>
+          <w:szCs w:val="21"/>
+          <w:shd w:val="clear" w:fill="FFFFFF"/>
+        </w:rPr>
+        <w:t>''</w:t>
+      </w:r>
+      <w:r>
+        <w:rPr>
+          <w:rFonts w:hint="default" w:ascii="Courier New" w:hAnsi="Courier New" w:eastAsia="Courier New" w:cs="Courier New"/>
+          <w:i w:val="0"/>
+          <w:iCs w:val="0"/>
+          <w:caps w:val="0"/>
+          <w:color w:val="5C5C5C"/>
+          <w:spacing w:val="0"/>
+          <w:sz w:val="21"/>
+          <w:szCs w:val="21"/>
+          <w:shd w:val="clear" w:fill="FFFFFF"/>
+        </w:rPr>
+        <w:t>)) {</w:t>
+      </w:r>
+    </w:p>
+    <w:p>
+      <w:pPr>
+        <w:keepNext w:val="0"/>
+        <w:keepLines w:val="0"/>
+        <w:widowControl/>
+        <w:numPr>
+          <w:ilvl w:val="0"/>
+          <w:numId w:val="12"/>
+        </w:numPr>
+        <w:suppressLineNumbers w:val="0"/>
+        <w:pBdr>
+          <w:top w:val="none" w:color="auto" w:sz="0" w:space="0"/>
+          <w:left w:val="single" w:color="6CE26C" w:sz="24" w:space="10"/>
+          <w:bottom w:val="none" w:color="auto" w:sz="0" w:space="0"/>
+          <w:right w:val="none" w:color="auto" w:sz="0" w:space="0"/>
+        </w:pBdr>
+        <w:shd w:val="clear" w:fill="F8F8F8"/>
+        <w:spacing w:before="0" w:beforeAutospacing="0" w:after="0" w:afterAutospacing="0" w:line="360" w:lineRule="atLeast"/>
+        <w:ind w:left="420" w:leftChars="0" w:right="0" w:firstLine="0" w:firstLineChars="0"/>
+        <w:jc w:val="left"/>
+        <w:rPr>
+          <w:color w:val="5C5C5C"/>
+          <w:sz w:val="16"/>
+          <w:szCs w:val="20"/>
+        </w:rPr>
+      </w:pPr>
+      <w:r>
+        <w:rPr>
+          <w:rFonts w:hint="default" w:ascii="Courier New" w:hAnsi="Courier New" w:eastAsia="Courier New" w:cs="Courier New"/>
+          <w:i w:val="0"/>
+          <w:iCs w:val="0"/>
+          <w:caps w:val="0"/>
+          <w:color w:val="5C5C5C"/>
+          <w:spacing w:val="0"/>
+          <w:sz w:val="21"/>
+          <w:szCs w:val="21"/>
+          <w:shd w:val="clear" w:fill="F8F8F8"/>
+        </w:rPr>
+        <w:t>    </w:t>
+      </w:r>
+      <w:r>
+        <w:rPr>
+          <w:rFonts w:hint="default" w:ascii="Courier New" w:hAnsi="Courier New" w:eastAsia="Courier New" w:cs="Courier New"/>
+          <w:i w:val="0"/>
+          <w:iCs w:val="0"/>
+          <w:caps w:val="0"/>
+          <w:color w:val="A626A4"/>
+          <w:spacing w:val="0"/>
+          <w:sz w:val="21"/>
+          <w:szCs w:val="21"/>
+          <w:shd w:val="clear" w:fill="F8F8F8"/>
+        </w:rPr>
+        <w:t>switch</w:t>
+      </w:r>
+      <w:r>
+        <w:rPr>
+          <w:rFonts w:hint="default" w:ascii="Courier New" w:hAnsi="Courier New" w:eastAsia="Courier New" w:cs="Courier New"/>
+          <w:i w:val="0"/>
+          <w:iCs w:val="0"/>
+          <w:caps w:val="0"/>
+          <w:color w:val="5C5C5C"/>
+          <w:spacing w:val="0"/>
+          <w:sz w:val="21"/>
+          <w:szCs w:val="21"/>
+          <w:shd w:val="clear" w:fill="F8F8F8"/>
+        </w:rPr>
+        <w:t> (chart) {</w:t>
+      </w:r>
+    </w:p>
+    <w:p>
+      <w:pPr>
+        <w:keepNext w:val="0"/>
+        <w:keepLines w:val="0"/>
+        <w:widowControl/>
+        <w:numPr>
+          <w:ilvl w:val="0"/>
+          <w:numId w:val="12"/>
+        </w:numPr>
+        <w:suppressLineNumbers w:val="0"/>
+        <w:pBdr>
+          <w:top w:val="none" w:color="auto" w:sz="0" w:space="0"/>
+          <w:left w:val="single" w:color="6CE26C" w:sz="24" w:space="10"/>
+          <w:bottom w:val="none" w:color="auto" w:sz="0" w:space="0"/>
+          <w:right w:val="none" w:color="auto" w:sz="0" w:space="0"/>
+        </w:pBdr>
+        <w:shd w:val="clear" w:fill="FFFFFF"/>
+        <w:spacing w:before="0" w:beforeAutospacing="0" w:after="0" w:afterAutospacing="0" w:line="360" w:lineRule="atLeast"/>
+        <w:ind w:left="420" w:leftChars="0" w:right="0" w:firstLine="0" w:firstLineChars="0"/>
+        <w:jc w:val="left"/>
+        <w:rPr>
+          <w:color w:val="5C5C5C"/>
+          <w:sz w:val="16"/>
+          <w:szCs w:val="20"/>
+        </w:rPr>
+      </w:pPr>
+      <w:r>
+        <w:rPr>
+          <w:rFonts w:hint="default" w:ascii="Courier New" w:hAnsi="Courier New" w:eastAsia="Courier New" w:cs="Courier New"/>
+          <w:i w:val="0"/>
+          <w:iCs w:val="0"/>
+          <w:caps w:val="0"/>
+          <w:color w:val="5C5C5C"/>
+          <w:spacing w:val="0"/>
+          <w:sz w:val="21"/>
+          <w:szCs w:val="21"/>
+          <w:shd w:val="clear" w:fill="FFFFFF"/>
+        </w:rPr>
+        <w:t>      </w:t>
+      </w:r>
+      <w:r>
+        <w:rPr>
+          <w:rFonts w:hint="default" w:ascii="Courier New" w:hAnsi="Courier New" w:eastAsia="Courier New" w:cs="Courier New"/>
+          <w:i w:val="0"/>
+          <w:iCs w:val="0"/>
+          <w:caps w:val="0"/>
+          <w:color w:val="A626A4"/>
+          <w:spacing w:val="0"/>
+          <w:sz w:val="21"/>
+          <w:szCs w:val="21"/>
+          <w:shd w:val="clear" w:fill="FFFFFF"/>
+        </w:rPr>
+        <w:t>case</w:t>
+      </w:r>
+      <w:r>
+        <w:rPr>
+          <w:rFonts w:hint="default" w:ascii="Courier New" w:hAnsi="Courier New" w:eastAsia="Courier New" w:cs="Courier New"/>
+          <w:i w:val="0"/>
+          <w:iCs w:val="0"/>
+          <w:caps w:val="0"/>
+          <w:color w:val="5C5C5C"/>
+          <w:spacing w:val="0"/>
+          <w:sz w:val="21"/>
+          <w:szCs w:val="21"/>
+          <w:shd w:val="clear" w:fill="FFFFFF"/>
+        </w:rPr>
+        <w:t> </w:t>
+      </w:r>
+      <w:r>
+        <w:rPr>
+          <w:rFonts w:hint="default" w:ascii="Courier New" w:hAnsi="Courier New" w:eastAsia="Courier New" w:cs="Courier New"/>
+          <w:i w:val="0"/>
+          <w:iCs w:val="0"/>
+          <w:caps w:val="0"/>
+          <w:color w:val="50A14F"/>
+          <w:spacing w:val="0"/>
+          <w:sz w:val="21"/>
+          <w:szCs w:val="21"/>
+          <w:shd w:val="clear" w:fill="FFFFFF"/>
+        </w:rPr>
+        <w:t>'.'</w:t>
+      </w:r>
+      <w:r>
+        <w:rPr>
+          <w:rFonts w:hint="default" w:ascii="Courier New" w:hAnsi="Courier New" w:eastAsia="Courier New" w:cs="Courier New"/>
+          <w:i w:val="0"/>
+          <w:iCs w:val="0"/>
+          <w:caps w:val="0"/>
+          <w:color w:val="5C5C5C"/>
+          <w:spacing w:val="0"/>
+          <w:sz w:val="21"/>
+          <w:szCs w:val="21"/>
+          <w:shd w:val="clear" w:fill="FFFFFF"/>
+        </w:rPr>
+        <w:t>:</w:t>
+      </w:r>
+    </w:p>
+    <w:p>
+      <w:pPr>
+        <w:keepNext w:val="0"/>
+        <w:keepLines w:val="0"/>
+        <w:widowControl/>
+        <w:numPr>
+          <w:ilvl w:val="0"/>
+          <w:numId w:val="12"/>
+        </w:numPr>
+        <w:suppressLineNumbers w:val="0"/>
+        <w:pBdr>
+          <w:top w:val="none" w:color="auto" w:sz="0" w:space="0"/>
+          <w:left w:val="single" w:color="6CE26C" w:sz="24" w:space="10"/>
+          <w:bottom w:val="none" w:color="auto" w:sz="0" w:space="0"/>
+          <w:right w:val="none" w:color="auto" w:sz="0" w:space="0"/>
+        </w:pBdr>
+        <w:shd w:val="clear" w:fill="F8F8F8"/>
+        <w:spacing w:before="0" w:beforeAutospacing="0" w:after="0" w:afterAutospacing="0" w:line="360" w:lineRule="atLeast"/>
+        <w:ind w:left="420" w:leftChars="0" w:right="0" w:firstLine="0" w:firstLineChars="0"/>
+        <w:jc w:val="left"/>
+        <w:rPr>
+          <w:color w:val="5C5C5C"/>
+          <w:sz w:val="16"/>
+          <w:szCs w:val="20"/>
+        </w:rPr>
+      </w:pPr>
+      <w:r>
+        <w:rPr>
+          <w:rFonts w:hint="default" w:ascii="Courier New" w:hAnsi="Courier New" w:eastAsia="Courier New" w:cs="Courier New"/>
+          <w:i w:val="0"/>
+          <w:iCs w:val="0"/>
+          <w:caps w:val="0"/>
+          <w:color w:val="5C5C5C"/>
+          <w:spacing w:val="0"/>
+          <w:sz w:val="21"/>
+          <w:szCs w:val="21"/>
+          <w:shd w:val="clear" w:fill="F8F8F8"/>
+        </w:rPr>
+        <w:t>      </w:t>
+      </w:r>
+      <w:r>
+        <w:rPr>
+          <w:rFonts w:hint="default" w:ascii="Courier New" w:hAnsi="Courier New" w:eastAsia="Courier New" w:cs="Courier New"/>
+          <w:i w:val="0"/>
+          <w:iCs w:val="0"/>
+          <w:caps w:val="0"/>
+          <w:color w:val="A626A4"/>
+          <w:spacing w:val="0"/>
+          <w:sz w:val="21"/>
+          <w:szCs w:val="21"/>
+          <w:shd w:val="clear" w:fill="F8F8F8"/>
+        </w:rPr>
+        <w:t>case</w:t>
+      </w:r>
+      <w:r>
+        <w:rPr>
+          <w:rFonts w:hint="default" w:ascii="Courier New" w:hAnsi="Courier New" w:eastAsia="Courier New" w:cs="Courier New"/>
+          <w:i w:val="0"/>
+          <w:iCs w:val="0"/>
+          <w:caps w:val="0"/>
+          <w:color w:val="5C5C5C"/>
+          <w:spacing w:val="0"/>
+          <w:sz w:val="21"/>
+          <w:szCs w:val="21"/>
+          <w:shd w:val="clear" w:fill="F8F8F8"/>
+        </w:rPr>
+        <w:t> </w:t>
+      </w:r>
+      <w:r>
+        <w:rPr>
+          <w:rFonts w:hint="default" w:ascii="Courier New" w:hAnsi="Courier New" w:eastAsia="Courier New" w:cs="Courier New"/>
+          <w:i w:val="0"/>
+          <w:iCs w:val="0"/>
+          <w:caps w:val="0"/>
+          <w:color w:val="50A14F"/>
+          <w:spacing w:val="0"/>
+          <w:sz w:val="21"/>
+          <w:szCs w:val="21"/>
+          <w:shd w:val="clear" w:fill="F8F8F8"/>
+        </w:rPr>
+        <w:t>'['</w:t>
+      </w:r>
+      <w:r>
+        <w:rPr>
+          <w:rFonts w:hint="default" w:ascii="Courier New" w:hAnsi="Courier New" w:eastAsia="Courier New" w:cs="Courier New"/>
+          <w:i w:val="0"/>
+          <w:iCs w:val="0"/>
+          <w:caps w:val="0"/>
+          <w:color w:val="5C5C5C"/>
+          <w:spacing w:val="0"/>
+          <w:sz w:val="21"/>
+          <w:szCs w:val="21"/>
+          <w:shd w:val="clear" w:fill="F8F8F8"/>
+        </w:rPr>
+        <w:t>:</w:t>
+      </w:r>
+    </w:p>
+    <w:p>
+      <w:pPr>
+        <w:keepNext w:val="0"/>
+        <w:keepLines w:val="0"/>
+        <w:widowControl/>
+        <w:numPr>
+          <w:ilvl w:val="0"/>
+          <w:numId w:val="12"/>
+        </w:numPr>
+        <w:suppressLineNumbers w:val="0"/>
+        <w:pBdr>
+          <w:top w:val="none" w:color="auto" w:sz="0" w:space="0"/>
+          <w:left w:val="single" w:color="6CE26C" w:sz="24" w:space="10"/>
+          <w:bottom w:val="none" w:color="auto" w:sz="0" w:space="0"/>
+          <w:right w:val="none" w:color="auto" w:sz="0" w:space="0"/>
+        </w:pBdr>
+        <w:shd w:val="clear" w:fill="FFFFFF"/>
+        <w:spacing w:before="0" w:beforeAutospacing="0" w:after="0" w:afterAutospacing="0" w:line="360" w:lineRule="atLeast"/>
+        <w:ind w:left="420" w:leftChars="0" w:right="0" w:firstLine="0" w:firstLineChars="0"/>
+        <w:jc w:val="left"/>
+        <w:rPr>
+          <w:color w:val="5C5C5C"/>
+          <w:sz w:val="16"/>
+          <w:szCs w:val="20"/>
+        </w:rPr>
+      </w:pPr>
+      <w:r>
+        <w:rPr>
+          <w:rFonts w:hint="default" w:ascii="Courier New" w:hAnsi="Courier New" w:eastAsia="Courier New" w:cs="Courier New"/>
+          <w:i w:val="0"/>
+          <w:iCs w:val="0"/>
+          <w:caps w:val="0"/>
+          <w:color w:val="5C5C5C"/>
+          <w:spacing w:val="0"/>
+          <w:sz w:val="21"/>
+          <w:szCs w:val="21"/>
+          <w:shd w:val="clear" w:fill="FFFFFF"/>
+        </w:rPr>
+        <w:t>        stack.push(chart)</w:t>
+      </w:r>
+    </w:p>
+    <w:p>
+      <w:pPr>
+        <w:keepNext w:val="0"/>
+        <w:keepLines w:val="0"/>
+        <w:widowControl/>
+        <w:numPr>
+          <w:ilvl w:val="0"/>
+          <w:numId w:val="12"/>
+        </w:numPr>
+        <w:suppressLineNumbers w:val="0"/>
+        <w:pBdr>
+          <w:top w:val="none" w:color="auto" w:sz="0" w:space="0"/>
+          <w:left w:val="single" w:color="6CE26C" w:sz="24" w:space="10"/>
+          <w:bottom w:val="none" w:color="auto" w:sz="0" w:space="0"/>
+          <w:right w:val="none" w:color="auto" w:sz="0" w:space="0"/>
+        </w:pBdr>
+        <w:shd w:val="clear" w:fill="F8F8F8"/>
+        <w:spacing w:before="0" w:beforeAutospacing="0" w:after="0" w:afterAutospacing="0" w:line="360" w:lineRule="atLeast"/>
+        <w:ind w:left="420" w:leftChars="0" w:right="0" w:firstLine="0" w:firstLineChars="0"/>
+        <w:jc w:val="left"/>
+        <w:rPr>
+          <w:color w:val="5C5C5C"/>
+          <w:sz w:val="16"/>
+          <w:szCs w:val="20"/>
+        </w:rPr>
+      </w:pPr>
+      <w:r>
+        <w:rPr>
+          <w:rFonts w:hint="default" w:ascii="Courier New" w:hAnsi="Courier New" w:eastAsia="Courier New" w:cs="Courier New"/>
+          <w:i w:val="0"/>
+          <w:iCs w:val="0"/>
+          <w:caps w:val="0"/>
+          <w:color w:val="5C5C5C"/>
+          <w:spacing w:val="0"/>
+          <w:sz w:val="21"/>
+          <w:szCs w:val="21"/>
+          <w:shd w:val="clear" w:fill="F8F8F8"/>
+        </w:rPr>
+        <w:t>        </w:t>
+      </w:r>
+      <w:r>
+        <w:rPr>
+          <w:rFonts w:hint="default" w:ascii="Courier New" w:hAnsi="Courier New" w:eastAsia="Courier New" w:cs="Courier New"/>
+          <w:i w:val="0"/>
+          <w:iCs w:val="0"/>
+          <w:caps w:val="0"/>
+          <w:color w:val="A626A4"/>
+          <w:spacing w:val="0"/>
+          <w:sz w:val="21"/>
+          <w:szCs w:val="21"/>
+          <w:shd w:val="clear" w:fill="F8F8F8"/>
+        </w:rPr>
+        <w:t>break</w:t>
+      </w:r>
+      <w:r>
+        <w:rPr>
+          <w:rFonts w:hint="default" w:ascii="Courier New" w:hAnsi="Courier New" w:eastAsia="Courier New" w:cs="Courier New"/>
+          <w:i w:val="0"/>
+          <w:iCs w:val="0"/>
+          <w:caps w:val="0"/>
+          <w:color w:val="5C5C5C"/>
+          <w:spacing w:val="0"/>
+          <w:sz w:val="21"/>
+          <w:szCs w:val="21"/>
+          <w:shd w:val="clear" w:fill="F8F8F8"/>
+        </w:rPr>
+        <w:t>;</w:t>
+      </w:r>
+    </w:p>
+    <w:p>
+      <w:pPr>
+        <w:keepNext w:val="0"/>
+        <w:keepLines w:val="0"/>
+        <w:widowControl/>
+        <w:numPr>
+          <w:ilvl w:val="0"/>
+          <w:numId w:val="12"/>
+        </w:numPr>
+        <w:suppressLineNumbers w:val="0"/>
+        <w:pBdr>
+          <w:top w:val="none" w:color="auto" w:sz="0" w:space="0"/>
+          <w:left w:val="single" w:color="6CE26C" w:sz="24" w:space="10"/>
+          <w:bottom w:val="none" w:color="auto" w:sz="0" w:space="0"/>
+          <w:right w:val="none" w:color="auto" w:sz="0" w:space="0"/>
+        </w:pBdr>
+        <w:shd w:val="clear" w:fill="FFFFFF"/>
+        <w:spacing w:before="0" w:beforeAutospacing="0" w:after="0" w:afterAutospacing="0" w:line="360" w:lineRule="atLeast"/>
+        <w:ind w:left="420" w:leftChars="0" w:right="0" w:firstLine="0" w:firstLineChars="0"/>
+        <w:jc w:val="left"/>
+        <w:rPr>
+          <w:color w:val="5C5C5C"/>
+          <w:sz w:val="16"/>
+          <w:szCs w:val="20"/>
+        </w:rPr>
+      </w:pPr>
+      <w:r>
+        <w:rPr>
+          <w:rFonts w:hint="default" w:ascii="Courier New" w:hAnsi="Courier New" w:eastAsia="Courier New" w:cs="Courier New"/>
+          <w:i w:val="0"/>
+          <w:iCs w:val="0"/>
+          <w:caps w:val="0"/>
+          <w:color w:val="5C5C5C"/>
+          <w:spacing w:val="0"/>
+          <w:sz w:val="21"/>
+          <w:szCs w:val="21"/>
+          <w:shd w:val="clear" w:fill="FFFFFF"/>
+        </w:rPr>
+        <w:t>      </w:t>
+      </w:r>
+      <w:r>
+        <w:rPr>
+          <w:rFonts w:hint="default" w:ascii="Courier New" w:hAnsi="Courier New" w:eastAsia="Courier New" w:cs="Courier New"/>
+          <w:i w:val="0"/>
+          <w:iCs w:val="0"/>
+          <w:caps w:val="0"/>
+          <w:color w:val="A626A4"/>
+          <w:spacing w:val="0"/>
+          <w:sz w:val="21"/>
+          <w:szCs w:val="21"/>
+          <w:shd w:val="clear" w:fill="FFFFFF"/>
+        </w:rPr>
+        <w:t>case</w:t>
+      </w:r>
+      <w:r>
+        <w:rPr>
+          <w:rFonts w:hint="default" w:ascii="Courier New" w:hAnsi="Courier New" w:eastAsia="Courier New" w:cs="Courier New"/>
+          <w:i w:val="0"/>
+          <w:iCs w:val="0"/>
+          <w:caps w:val="0"/>
+          <w:color w:val="5C5C5C"/>
+          <w:spacing w:val="0"/>
+          <w:sz w:val="21"/>
+          <w:szCs w:val="21"/>
+          <w:shd w:val="clear" w:fill="FFFFFF"/>
+        </w:rPr>
+        <w:t> </w:t>
+      </w:r>
+      <w:r>
+        <w:rPr>
+          <w:rFonts w:hint="default" w:ascii="Courier New" w:hAnsi="Courier New" w:eastAsia="Courier New" w:cs="Courier New"/>
+          <w:i w:val="0"/>
+          <w:iCs w:val="0"/>
+          <w:caps w:val="0"/>
+          <w:color w:val="50A14F"/>
+          <w:spacing w:val="0"/>
+          <w:sz w:val="21"/>
+          <w:szCs w:val="21"/>
+          <w:shd w:val="clear" w:fill="FFFFFF"/>
+        </w:rPr>
+        <w:t>']'</w:t>
+      </w:r>
+      <w:r>
+        <w:rPr>
+          <w:rFonts w:hint="default" w:ascii="Courier New" w:hAnsi="Courier New" w:eastAsia="Courier New" w:cs="Courier New"/>
+          <w:i w:val="0"/>
+          <w:iCs w:val="0"/>
+          <w:caps w:val="0"/>
+          <w:color w:val="5C5C5C"/>
+          <w:spacing w:val="0"/>
+          <w:sz w:val="21"/>
+          <w:szCs w:val="21"/>
+          <w:shd w:val="clear" w:fill="FFFFFF"/>
+        </w:rPr>
+        <w:t>:</w:t>
+      </w:r>
+    </w:p>
+    <w:p>
+      <w:pPr>
+        <w:keepNext w:val="0"/>
+        <w:keepLines w:val="0"/>
+        <w:widowControl/>
+        <w:numPr>
+          <w:ilvl w:val="0"/>
+          <w:numId w:val="12"/>
+        </w:numPr>
+        <w:suppressLineNumbers w:val="0"/>
+        <w:pBdr>
+          <w:top w:val="none" w:color="auto" w:sz="0" w:space="0"/>
+          <w:left w:val="single" w:color="6CE26C" w:sz="24" w:space="10"/>
+          <w:bottom w:val="none" w:color="auto" w:sz="0" w:space="0"/>
+          <w:right w:val="none" w:color="auto" w:sz="0" w:space="0"/>
+        </w:pBdr>
+        <w:shd w:val="clear" w:fill="F8F8F8"/>
+        <w:spacing w:before="0" w:beforeAutospacing="0" w:after="0" w:afterAutospacing="0" w:line="360" w:lineRule="atLeast"/>
+        <w:ind w:left="420" w:leftChars="0" w:right="0" w:firstLine="0" w:firstLineChars="0"/>
+        <w:jc w:val="left"/>
+        <w:rPr>
+          <w:color w:val="5C5C5C"/>
+          <w:sz w:val="16"/>
+          <w:szCs w:val="20"/>
+        </w:rPr>
+      </w:pPr>
+      <w:r>
+        <w:rPr>
+          <w:rFonts w:hint="default" w:ascii="Courier New" w:hAnsi="Courier New" w:eastAsia="Courier New" w:cs="Courier New"/>
+          <w:i w:val="0"/>
+          <w:iCs w:val="0"/>
+          <w:caps w:val="0"/>
+          <w:color w:val="5C5C5C"/>
+          <w:spacing w:val="0"/>
+          <w:sz w:val="21"/>
+          <w:szCs w:val="21"/>
+          <w:shd w:val="clear" w:fill="F8F8F8"/>
+        </w:rPr>
+        <w:t>        currentObj = currentObj[stack.pop()]</w:t>
+      </w:r>
+    </w:p>
+    <w:p>
+      <w:pPr>
+        <w:keepNext w:val="0"/>
+        <w:keepLines w:val="0"/>
+        <w:widowControl/>
+        <w:numPr>
+          <w:ilvl w:val="0"/>
+          <w:numId w:val="12"/>
+        </w:numPr>
+        <w:suppressLineNumbers w:val="0"/>
+        <w:pBdr>
+          <w:top w:val="none" w:color="auto" w:sz="0" w:space="0"/>
+          <w:left w:val="single" w:color="6CE26C" w:sz="24" w:space="10"/>
+          <w:bottom w:val="none" w:color="auto" w:sz="0" w:space="0"/>
+          <w:right w:val="none" w:color="auto" w:sz="0" w:space="0"/>
+        </w:pBdr>
+        <w:shd w:val="clear" w:fill="FFFFFF"/>
+        <w:spacing w:before="0" w:beforeAutospacing="0" w:after="0" w:afterAutospacing="0" w:line="360" w:lineRule="atLeast"/>
+        <w:ind w:left="420" w:leftChars="0" w:right="0" w:firstLine="0" w:firstLineChars="0"/>
+        <w:jc w:val="left"/>
+        <w:rPr>
+          <w:color w:val="5C5C5C"/>
+          <w:sz w:val="16"/>
+          <w:szCs w:val="20"/>
+        </w:rPr>
+      </w:pPr>
+      <w:r>
+        <w:rPr>
+          <w:rFonts w:hint="default" w:ascii="Courier New" w:hAnsi="Courier New" w:eastAsia="Courier New" w:cs="Courier New"/>
+          <w:i w:val="0"/>
+          <w:iCs w:val="0"/>
+          <w:caps w:val="0"/>
+          <w:color w:val="5C5C5C"/>
+          <w:spacing w:val="0"/>
+          <w:sz w:val="21"/>
+          <w:szCs w:val="21"/>
+          <w:shd w:val="clear" w:fill="FFFFFF"/>
+        </w:rPr>
+        <w:t>        stack.pop()</w:t>
+      </w:r>
+    </w:p>
+    <w:p>
+      <w:pPr>
+        <w:keepNext w:val="0"/>
+        <w:keepLines w:val="0"/>
+        <w:widowControl/>
+        <w:numPr>
+          <w:ilvl w:val="0"/>
+          <w:numId w:val="12"/>
+        </w:numPr>
+        <w:suppressLineNumbers w:val="0"/>
+        <w:pBdr>
+          <w:top w:val="none" w:color="auto" w:sz="0" w:space="0"/>
+          <w:left w:val="single" w:color="6CE26C" w:sz="24" w:space="10"/>
+          <w:bottom w:val="none" w:color="auto" w:sz="0" w:space="0"/>
+          <w:right w:val="none" w:color="auto" w:sz="0" w:space="0"/>
+        </w:pBdr>
+        <w:shd w:val="clear" w:fill="F8F8F8"/>
+        <w:spacing w:before="0" w:beforeAutospacing="0" w:after="0" w:afterAutospacing="0" w:line="360" w:lineRule="atLeast"/>
+        <w:ind w:left="420" w:leftChars="0" w:right="0" w:firstLine="0" w:firstLineChars="0"/>
+        <w:jc w:val="left"/>
+        <w:rPr>
+          <w:color w:val="5C5C5C"/>
+          <w:sz w:val="16"/>
+          <w:szCs w:val="20"/>
+        </w:rPr>
+      </w:pPr>
+      <w:r>
+        <w:rPr>
+          <w:rFonts w:hint="default" w:ascii="Courier New" w:hAnsi="Courier New" w:eastAsia="Courier New" w:cs="Courier New"/>
+          <w:i w:val="0"/>
+          <w:iCs w:val="0"/>
+          <w:caps w:val="0"/>
+          <w:color w:val="5C5C5C"/>
+          <w:spacing w:val="0"/>
+          <w:sz w:val="21"/>
+          <w:szCs w:val="21"/>
+          <w:shd w:val="clear" w:fill="F8F8F8"/>
+        </w:rPr>
+        <w:t>        </w:t>
+      </w:r>
+      <w:r>
+        <w:rPr>
+          <w:rFonts w:hint="default" w:ascii="Courier New" w:hAnsi="Courier New" w:eastAsia="Courier New" w:cs="Courier New"/>
+          <w:i w:val="0"/>
+          <w:iCs w:val="0"/>
+          <w:caps w:val="0"/>
+          <w:color w:val="A626A4"/>
+          <w:spacing w:val="0"/>
+          <w:sz w:val="21"/>
+          <w:szCs w:val="21"/>
+          <w:shd w:val="clear" w:fill="F8F8F8"/>
+        </w:rPr>
+        <w:t>break</w:t>
+      </w:r>
+      <w:r>
+        <w:rPr>
+          <w:rFonts w:hint="default" w:ascii="Courier New" w:hAnsi="Courier New" w:eastAsia="Courier New" w:cs="Courier New"/>
+          <w:i w:val="0"/>
+          <w:iCs w:val="0"/>
+          <w:caps w:val="0"/>
+          <w:color w:val="5C5C5C"/>
+          <w:spacing w:val="0"/>
+          <w:sz w:val="21"/>
+          <w:szCs w:val="21"/>
+          <w:shd w:val="clear" w:fill="F8F8F8"/>
+        </w:rPr>
+        <w:t>;</w:t>
+      </w:r>
+    </w:p>
+    <w:p>
+      <w:pPr>
+        <w:keepNext w:val="0"/>
+        <w:keepLines w:val="0"/>
+        <w:widowControl/>
+        <w:numPr>
+          <w:ilvl w:val="0"/>
+          <w:numId w:val="12"/>
+        </w:numPr>
+        <w:suppressLineNumbers w:val="0"/>
+        <w:pBdr>
+          <w:top w:val="none" w:color="auto" w:sz="0" w:space="0"/>
+          <w:left w:val="single" w:color="6CE26C" w:sz="24" w:space="10"/>
+          <w:bottom w:val="none" w:color="auto" w:sz="0" w:space="0"/>
+          <w:right w:val="none" w:color="auto" w:sz="0" w:space="0"/>
+        </w:pBdr>
+        <w:shd w:val="clear" w:fill="FFFFFF"/>
+        <w:spacing w:before="0" w:beforeAutospacing="0" w:after="0" w:afterAutospacing="0" w:line="360" w:lineRule="atLeast"/>
+        <w:ind w:left="420" w:leftChars="0" w:right="0" w:firstLine="0" w:firstLineChars="0"/>
+        <w:jc w:val="left"/>
+        <w:rPr>
+          <w:color w:val="5C5C5C"/>
+          <w:sz w:val="16"/>
+          <w:szCs w:val="20"/>
+        </w:rPr>
+      </w:pPr>
+      <w:r>
+        <w:rPr>
+          <w:rFonts w:hint="default" w:ascii="Courier New" w:hAnsi="Courier New" w:eastAsia="Courier New" w:cs="Courier New"/>
+          <w:i w:val="0"/>
+          <w:iCs w:val="0"/>
+          <w:caps w:val="0"/>
+          <w:color w:val="5C5C5C"/>
+          <w:spacing w:val="0"/>
+          <w:sz w:val="21"/>
+          <w:szCs w:val="21"/>
+          <w:shd w:val="clear" w:fill="FFFFFF"/>
+        </w:rPr>
+        <w:t>      </w:t>
+      </w:r>
+      <w:r>
+        <w:rPr>
+          <w:rFonts w:hint="default" w:ascii="Courier New" w:hAnsi="Courier New" w:eastAsia="Courier New" w:cs="Courier New"/>
+          <w:i w:val="0"/>
+          <w:iCs w:val="0"/>
+          <w:caps w:val="0"/>
+          <w:color w:val="A626A4"/>
+          <w:spacing w:val="0"/>
+          <w:sz w:val="21"/>
+          <w:szCs w:val="21"/>
+          <w:shd w:val="clear" w:fill="FFFFFF"/>
+        </w:rPr>
+        <w:t>default</w:t>
+      </w:r>
+      <w:r>
+        <w:rPr>
+          <w:rFonts w:hint="default" w:ascii="Courier New" w:hAnsi="Courier New" w:eastAsia="Courier New" w:cs="Courier New"/>
+          <w:i w:val="0"/>
+          <w:iCs w:val="0"/>
+          <w:caps w:val="0"/>
+          <w:color w:val="5C5C5C"/>
+          <w:spacing w:val="0"/>
+          <w:sz w:val="21"/>
+          <w:szCs w:val="21"/>
+          <w:shd w:val="clear" w:fill="FFFFFF"/>
+        </w:rPr>
+        <w:t>:</w:t>
+      </w:r>
+    </w:p>
+    <w:p>
+      <w:pPr>
+        <w:keepNext w:val="0"/>
+        <w:keepLines w:val="0"/>
+        <w:widowControl/>
+        <w:numPr>
+          <w:ilvl w:val="0"/>
+          <w:numId w:val="12"/>
+        </w:numPr>
+        <w:suppressLineNumbers w:val="0"/>
+        <w:pBdr>
+          <w:top w:val="none" w:color="auto" w:sz="0" w:space="0"/>
+          <w:left w:val="single" w:color="6CE26C" w:sz="24" w:space="10"/>
+          <w:bottom w:val="none" w:color="auto" w:sz="0" w:space="0"/>
+          <w:right w:val="none" w:color="auto" w:sz="0" w:space="0"/>
+        </w:pBdr>
+        <w:shd w:val="clear" w:fill="F8F8F8"/>
+        <w:spacing w:before="0" w:beforeAutospacing="0" w:after="0" w:afterAutospacing="0" w:line="360" w:lineRule="atLeast"/>
+        <w:ind w:left="420" w:leftChars="0" w:right="0" w:firstLine="0" w:firstLineChars="0"/>
+        <w:jc w:val="left"/>
+        <w:rPr>
+          <w:color w:val="5C5C5C"/>
+          <w:sz w:val="16"/>
+          <w:szCs w:val="20"/>
+        </w:rPr>
+      </w:pPr>
+      <w:r>
+        <w:rPr>
+          <w:rFonts w:hint="default" w:ascii="Courier New" w:hAnsi="Courier New" w:eastAsia="Courier New" w:cs="Courier New"/>
+          <w:i w:val="0"/>
+          <w:iCs w:val="0"/>
+          <w:caps w:val="0"/>
+          <w:color w:val="5C5C5C"/>
+          <w:spacing w:val="0"/>
+          <w:sz w:val="21"/>
+          <w:szCs w:val="21"/>
+          <w:shd w:val="clear" w:fill="F8F8F8"/>
+        </w:rPr>
+        <w:t>        </w:t>
+      </w:r>
+      <w:r>
+        <w:rPr>
+          <w:rFonts w:hint="default" w:ascii="Courier New" w:hAnsi="Courier New" w:eastAsia="Courier New" w:cs="Courier New"/>
+          <w:i w:val="0"/>
+          <w:iCs w:val="0"/>
+          <w:caps w:val="0"/>
+          <w:color w:val="A626A4"/>
+          <w:spacing w:val="0"/>
+          <w:sz w:val="21"/>
+          <w:szCs w:val="21"/>
+          <w:shd w:val="clear" w:fill="F8F8F8"/>
+        </w:rPr>
+        <w:t>if</w:t>
+      </w:r>
+      <w:r>
+        <w:rPr>
+          <w:rFonts w:hint="default" w:ascii="Courier New" w:hAnsi="Courier New" w:eastAsia="Courier New" w:cs="Courier New"/>
+          <w:i w:val="0"/>
+          <w:iCs w:val="0"/>
+          <w:caps w:val="0"/>
+          <w:color w:val="5C5C5C"/>
+          <w:spacing w:val="0"/>
+          <w:sz w:val="21"/>
+          <w:szCs w:val="21"/>
+          <w:shd w:val="clear" w:fill="F8F8F8"/>
+        </w:rPr>
+        <w:t> (stack.at(</w:t>
+      </w:r>
+      <w:r>
+        <w:rPr>
+          <w:rFonts w:hint="default" w:ascii="Courier New" w:hAnsi="Courier New" w:eastAsia="Courier New" w:cs="Courier New"/>
+          <w:i w:val="0"/>
+          <w:iCs w:val="0"/>
+          <w:caps w:val="0"/>
+          <w:color w:val="986801"/>
+          <w:spacing w:val="0"/>
+          <w:sz w:val="21"/>
+          <w:szCs w:val="21"/>
+          <w:shd w:val="clear" w:fill="F8F8F8"/>
+        </w:rPr>
+        <w:t>-1</w:t>
+      </w:r>
+      <w:r>
+        <w:rPr>
+          <w:rFonts w:hint="default" w:ascii="Courier New" w:hAnsi="Courier New" w:eastAsia="Courier New" w:cs="Courier New"/>
+          <w:i w:val="0"/>
+          <w:iCs w:val="0"/>
+          <w:caps w:val="0"/>
+          <w:color w:val="5C5C5C"/>
+          <w:spacing w:val="0"/>
+          <w:sz w:val="21"/>
+          <w:szCs w:val="21"/>
+          <w:shd w:val="clear" w:fill="F8F8F8"/>
+        </w:rPr>
+        <w:t>) === </w:t>
+      </w:r>
+      <w:r>
+        <w:rPr>
+          <w:rFonts w:hint="default" w:ascii="Courier New" w:hAnsi="Courier New" w:eastAsia="Courier New" w:cs="Courier New"/>
+          <w:i w:val="0"/>
+          <w:iCs w:val="0"/>
+          <w:caps w:val="0"/>
+          <w:color w:val="50A14F"/>
+          <w:spacing w:val="0"/>
+          <w:sz w:val="21"/>
+          <w:szCs w:val="21"/>
+          <w:shd w:val="clear" w:fill="F8F8F8"/>
+        </w:rPr>
+        <w:t>'.'</w:t>
+      </w:r>
+      <w:r>
+        <w:rPr>
+          <w:rFonts w:hint="default" w:ascii="Courier New" w:hAnsi="Courier New" w:eastAsia="Courier New" w:cs="Courier New"/>
+          <w:i w:val="0"/>
+          <w:iCs w:val="0"/>
+          <w:caps w:val="0"/>
+          <w:color w:val="5C5C5C"/>
+          <w:spacing w:val="0"/>
+          <w:sz w:val="21"/>
+          <w:szCs w:val="21"/>
+          <w:shd w:val="clear" w:fill="F8F8F8"/>
+        </w:rPr>
+        <w:t>) {</w:t>
+      </w:r>
+    </w:p>
+    <w:p>
+      <w:pPr>
+        <w:keepNext w:val="0"/>
+        <w:keepLines w:val="0"/>
+        <w:widowControl/>
+        <w:numPr>
+          <w:ilvl w:val="0"/>
+          <w:numId w:val="12"/>
+        </w:numPr>
+        <w:suppressLineNumbers w:val="0"/>
+        <w:pBdr>
+          <w:top w:val="none" w:color="auto" w:sz="0" w:space="0"/>
+          <w:left w:val="single" w:color="6CE26C" w:sz="24" w:space="10"/>
+          <w:bottom w:val="none" w:color="auto" w:sz="0" w:space="0"/>
+          <w:right w:val="none" w:color="auto" w:sz="0" w:space="0"/>
+        </w:pBdr>
+        <w:shd w:val="clear" w:fill="FFFFFF"/>
+        <w:spacing w:before="0" w:beforeAutospacing="0" w:after="0" w:afterAutospacing="0" w:line="360" w:lineRule="atLeast"/>
+        <w:ind w:left="420" w:leftChars="0" w:right="0" w:firstLine="0" w:firstLineChars="0"/>
+        <w:jc w:val="left"/>
+        <w:rPr>
+          <w:color w:val="5C5C5C"/>
+          <w:sz w:val="16"/>
+          <w:szCs w:val="20"/>
+        </w:rPr>
+      </w:pPr>
+      <w:r>
+        <w:rPr>
+          <w:rFonts w:hint="default" w:ascii="Courier New" w:hAnsi="Courier New" w:eastAsia="Courier New" w:cs="Courier New"/>
+          <w:i w:val="0"/>
+          <w:iCs w:val="0"/>
+          <w:caps w:val="0"/>
+          <w:color w:val="5C5C5C"/>
+          <w:spacing w:val="0"/>
+          <w:sz w:val="21"/>
+          <w:szCs w:val="21"/>
+          <w:shd w:val="clear" w:fill="FFFFFF"/>
+        </w:rPr>
+        <w:t>          currentObj = currentObj[chart]</w:t>
+      </w:r>
+    </w:p>
+    <w:p>
+      <w:pPr>
+        <w:keepNext w:val="0"/>
+        <w:keepLines w:val="0"/>
+        <w:widowControl/>
+        <w:numPr>
+          <w:ilvl w:val="0"/>
+          <w:numId w:val="12"/>
+        </w:numPr>
+        <w:suppressLineNumbers w:val="0"/>
+        <w:pBdr>
+          <w:top w:val="none" w:color="auto" w:sz="0" w:space="0"/>
+          <w:left w:val="single" w:color="6CE26C" w:sz="24" w:space="10"/>
+          <w:bottom w:val="none" w:color="auto" w:sz="0" w:space="0"/>
+          <w:right w:val="none" w:color="auto" w:sz="0" w:space="0"/>
+        </w:pBdr>
+        <w:shd w:val="clear" w:fill="F8F8F8"/>
+        <w:spacing w:before="0" w:beforeAutospacing="0" w:after="0" w:afterAutospacing="0" w:line="360" w:lineRule="atLeast"/>
+        <w:ind w:left="420" w:leftChars="0" w:right="0" w:firstLine="0" w:firstLineChars="0"/>
+        <w:jc w:val="left"/>
+        <w:rPr>
+          <w:color w:val="5C5C5C"/>
+          <w:sz w:val="16"/>
+          <w:szCs w:val="20"/>
+        </w:rPr>
+      </w:pPr>
+      <w:r>
+        <w:rPr>
+          <w:rFonts w:hint="default" w:ascii="Courier New" w:hAnsi="Courier New" w:eastAsia="Courier New" w:cs="Courier New"/>
+          <w:i w:val="0"/>
+          <w:iCs w:val="0"/>
+          <w:caps w:val="0"/>
+          <w:color w:val="5C5C5C"/>
+          <w:spacing w:val="0"/>
+          <w:sz w:val="21"/>
+          <w:szCs w:val="21"/>
+          <w:shd w:val="clear" w:fill="F8F8F8"/>
+        </w:rPr>
+        <w:t>          stack.pop()</w:t>
+      </w:r>
+    </w:p>
+    <w:p>
+      <w:pPr>
+        <w:keepNext w:val="0"/>
+        <w:keepLines w:val="0"/>
+        <w:widowControl/>
+        <w:numPr>
+          <w:ilvl w:val="0"/>
+          <w:numId w:val="12"/>
+        </w:numPr>
+        <w:suppressLineNumbers w:val="0"/>
+        <w:pBdr>
+          <w:top w:val="none" w:color="auto" w:sz="0" w:space="0"/>
+          <w:left w:val="single" w:color="6CE26C" w:sz="24" w:space="10"/>
+          <w:bottom w:val="none" w:color="auto" w:sz="0" w:space="0"/>
+          <w:right w:val="none" w:color="auto" w:sz="0" w:space="0"/>
+        </w:pBdr>
+        <w:shd w:val="clear" w:fill="FFFFFF"/>
+        <w:spacing w:before="0" w:beforeAutospacing="0" w:after="0" w:afterAutospacing="0" w:line="360" w:lineRule="atLeast"/>
+        <w:ind w:left="420" w:leftChars="0" w:right="0" w:firstLine="0" w:firstLineChars="0"/>
+        <w:jc w:val="left"/>
+        <w:rPr>
+          <w:color w:val="5C5C5C"/>
+          <w:sz w:val="16"/>
+          <w:szCs w:val="20"/>
+        </w:rPr>
+      </w:pPr>
+      <w:r>
+        <w:rPr>
+          <w:rFonts w:hint="default" w:ascii="Courier New" w:hAnsi="Courier New" w:eastAsia="Courier New" w:cs="Courier New"/>
+          <w:i w:val="0"/>
+          <w:iCs w:val="0"/>
+          <w:caps w:val="0"/>
+          <w:color w:val="5C5C5C"/>
+          <w:spacing w:val="0"/>
+          <w:sz w:val="21"/>
+          <w:szCs w:val="21"/>
+          <w:shd w:val="clear" w:fill="FFFFFF"/>
+        </w:rPr>
+        <w:t>        } </w:t>
+      </w:r>
+      <w:r>
+        <w:rPr>
+          <w:rFonts w:hint="default" w:ascii="Courier New" w:hAnsi="Courier New" w:eastAsia="Courier New" w:cs="Courier New"/>
+          <w:i w:val="0"/>
+          <w:iCs w:val="0"/>
+          <w:caps w:val="0"/>
+          <w:color w:val="A626A4"/>
+          <w:spacing w:val="0"/>
+          <w:sz w:val="21"/>
+          <w:szCs w:val="21"/>
+          <w:shd w:val="clear" w:fill="FFFFFF"/>
+        </w:rPr>
+        <w:t>else</w:t>
+      </w:r>
+      <w:r>
+        <w:rPr>
+          <w:rFonts w:hint="default" w:ascii="Courier New" w:hAnsi="Courier New" w:eastAsia="Courier New" w:cs="Courier New"/>
+          <w:i w:val="0"/>
+          <w:iCs w:val="0"/>
+          <w:caps w:val="0"/>
+          <w:color w:val="5C5C5C"/>
+          <w:spacing w:val="0"/>
+          <w:sz w:val="21"/>
+          <w:szCs w:val="21"/>
+          <w:shd w:val="clear" w:fill="FFFFFF"/>
+        </w:rPr>
+        <w:t> {</w:t>
+      </w:r>
+    </w:p>
+    <w:p>
+      <w:pPr>
+        <w:keepNext w:val="0"/>
+        <w:keepLines w:val="0"/>
+        <w:widowControl/>
+        <w:numPr>
+          <w:ilvl w:val="0"/>
+          <w:numId w:val="12"/>
+        </w:numPr>
+        <w:suppressLineNumbers w:val="0"/>
+        <w:pBdr>
+          <w:top w:val="none" w:color="auto" w:sz="0" w:space="0"/>
+          <w:left w:val="single" w:color="6CE26C" w:sz="24" w:space="10"/>
+          <w:bottom w:val="none" w:color="auto" w:sz="0" w:space="0"/>
+          <w:right w:val="none" w:color="auto" w:sz="0" w:space="0"/>
+        </w:pBdr>
+        <w:shd w:val="clear" w:fill="F8F8F8"/>
+        <w:spacing w:before="0" w:beforeAutospacing="0" w:after="0" w:afterAutospacing="0" w:line="360" w:lineRule="atLeast"/>
+        <w:ind w:left="420" w:leftChars="0" w:right="0" w:firstLine="0" w:firstLineChars="0"/>
+        <w:jc w:val="left"/>
+        <w:rPr>
+          <w:color w:val="5C5C5C"/>
+          <w:sz w:val="16"/>
+          <w:szCs w:val="20"/>
+        </w:rPr>
+      </w:pPr>
+      <w:r>
+        <w:rPr>
+          <w:rFonts w:hint="default" w:ascii="Courier New" w:hAnsi="Courier New" w:eastAsia="Courier New" w:cs="Courier New"/>
+          <w:i w:val="0"/>
+          <w:iCs w:val="0"/>
+          <w:caps w:val="0"/>
+          <w:color w:val="5C5C5C"/>
+          <w:spacing w:val="0"/>
+          <w:sz w:val="21"/>
+          <w:szCs w:val="21"/>
+          <w:shd w:val="clear" w:fill="F8F8F8"/>
+        </w:rPr>
+        <w:t>          stack.push(chart)</w:t>
+      </w:r>
+    </w:p>
+    <w:p>
+      <w:pPr>
+        <w:keepNext w:val="0"/>
+        <w:keepLines w:val="0"/>
+        <w:widowControl/>
+        <w:numPr>
+          <w:ilvl w:val="0"/>
+          <w:numId w:val="12"/>
+        </w:numPr>
+        <w:suppressLineNumbers w:val="0"/>
+        <w:pBdr>
+          <w:top w:val="none" w:color="auto" w:sz="0" w:space="0"/>
+          <w:left w:val="single" w:color="6CE26C" w:sz="24" w:space="10"/>
+          <w:bottom w:val="none" w:color="auto" w:sz="0" w:space="0"/>
+          <w:right w:val="none" w:color="auto" w:sz="0" w:space="0"/>
+        </w:pBdr>
+        <w:shd w:val="clear" w:fill="FFFFFF"/>
+        <w:spacing w:before="0" w:beforeAutospacing="0" w:after="0" w:afterAutospacing="0" w:line="360" w:lineRule="atLeast"/>
+        <w:ind w:left="420" w:leftChars="0" w:right="0" w:firstLine="0" w:firstLineChars="0"/>
+        <w:jc w:val="left"/>
+        <w:rPr>
+          <w:color w:val="5C5C5C"/>
+          <w:sz w:val="16"/>
+          <w:szCs w:val="20"/>
+        </w:rPr>
+      </w:pPr>
+      <w:r>
+        <w:rPr>
+          <w:rFonts w:hint="default" w:ascii="Courier New" w:hAnsi="Courier New" w:eastAsia="Courier New" w:cs="Courier New"/>
+          <w:i w:val="0"/>
+          <w:iCs w:val="0"/>
+          <w:caps w:val="0"/>
+          <w:color w:val="5C5C5C"/>
+          <w:spacing w:val="0"/>
+          <w:sz w:val="21"/>
+          <w:szCs w:val="21"/>
+          <w:shd w:val="clear" w:fill="FFFFFF"/>
+        </w:rPr>
+        <w:t>        }</w:t>
+      </w:r>
+    </w:p>
+    <w:p>
+      <w:pPr>
+        <w:keepNext w:val="0"/>
+        <w:keepLines w:val="0"/>
+        <w:widowControl/>
+        <w:numPr>
+          <w:ilvl w:val="0"/>
+          <w:numId w:val="12"/>
+        </w:numPr>
+        <w:suppressLineNumbers w:val="0"/>
+        <w:pBdr>
+          <w:top w:val="none" w:color="auto" w:sz="0" w:space="0"/>
+          <w:left w:val="single" w:color="6CE26C" w:sz="24" w:space="10"/>
+          <w:bottom w:val="none" w:color="auto" w:sz="0" w:space="0"/>
+          <w:right w:val="none" w:color="auto" w:sz="0" w:space="0"/>
+        </w:pBdr>
+        <w:shd w:val="clear" w:fill="F8F8F8"/>
+        <w:spacing w:before="0" w:beforeAutospacing="0" w:after="0" w:afterAutospacing="0" w:line="360" w:lineRule="atLeast"/>
+        <w:ind w:left="420" w:leftChars="0" w:right="0" w:firstLine="0" w:firstLineChars="0"/>
+        <w:jc w:val="left"/>
+        <w:rPr>
+          <w:color w:val="5C5C5C"/>
+          <w:sz w:val="16"/>
+          <w:szCs w:val="20"/>
+        </w:rPr>
+      </w:pPr>
+      <w:r>
+        <w:rPr>
+          <w:rFonts w:hint="default" w:ascii="Courier New" w:hAnsi="Courier New" w:eastAsia="Courier New" w:cs="Courier New"/>
+          <w:i w:val="0"/>
+          <w:iCs w:val="0"/>
+          <w:caps w:val="0"/>
+          <w:color w:val="5C5C5C"/>
+          <w:spacing w:val="0"/>
+          <w:sz w:val="21"/>
+          <w:szCs w:val="21"/>
+          <w:shd w:val="clear" w:fill="F8F8F8"/>
+        </w:rPr>
+        <w:t>        </w:t>
+      </w:r>
+      <w:r>
+        <w:rPr>
+          <w:rFonts w:hint="default" w:ascii="Courier New" w:hAnsi="Courier New" w:eastAsia="Courier New" w:cs="Courier New"/>
+          <w:i w:val="0"/>
+          <w:iCs w:val="0"/>
+          <w:caps w:val="0"/>
+          <w:color w:val="A626A4"/>
+          <w:spacing w:val="0"/>
+          <w:sz w:val="21"/>
+          <w:szCs w:val="21"/>
+          <w:shd w:val="clear" w:fill="F8F8F8"/>
+        </w:rPr>
+        <w:t>break</w:t>
+      </w:r>
+      <w:r>
+        <w:rPr>
+          <w:rFonts w:hint="default" w:ascii="Courier New" w:hAnsi="Courier New" w:eastAsia="Courier New" w:cs="Courier New"/>
+          <w:i w:val="0"/>
+          <w:iCs w:val="0"/>
+          <w:caps w:val="0"/>
+          <w:color w:val="5C5C5C"/>
+          <w:spacing w:val="0"/>
+          <w:sz w:val="21"/>
+          <w:szCs w:val="21"/>
+          <w:shd w:val="clear" w:fill="F8F8F8"/>
+        </w:rPr>
+        <w:t>;</w:t>
+      </w:r>
+    </w:p>
+    <w:p>
+      <w:pPr>
+        <w:keepNext w:val="0"/>
+        <w:keepLines w:val="0"/>
+        <w:widowControl/>
+        <w:numPr>
+          <w:ilvl w:val="0"/>
+          <w:numId w:val="12"/>
+        </w:numPr>
+        <w:suppressLineNumbers w:val="0"/>
+        <w:pBdr>
+          <w:top w:val="none" w:color="auto" w:sz="0" w:space="0"/>
+          <w:left w:val="single" w:color="6CE26C" w:sz="24" w:space="10"/>
+          <w:bottom w:val="none" w:color="auto" w:sz="0" w:space="0"/>
+          <w:right w:val="none" w:color="auto" w:sz="0" w:space="0"/>
+        </w:pBdr>
+        <w:shd w:val="clear" w:fill="FFFFFF"/>
+        <w:spacing w:before="0" w:beforeAutospacing="0" w:after="0" w:afterAutospacing="0" w:line="360" w:lineRule="atLeast"/>
+        <w:ind w:left="420" w:leftChars="0" w:right="0" w:firstLine="0" w:firstLineChars="0"/>
+        <w:jc w:val="left"/>
+        <w:rPr>
+          <w:color w:val="5C5C5C"/>
+          <w:sz w:val="16"/>
+          <w:szCs w:val="20"/>
+        </w:rPr>
+      </w:pPr>
+      <w:r>
+        <w:rPr>
+          <w:rFonts w:hint="default" w:ascii="Courier New" w:hAnsi="Courier New" w:eastAsia="Courier New" w:cs="Courier New"/>
+          <w:i w:val="0"/>
+          <w:iCs w:val="0"/>
+          <w:caps w:val="0"/>
+          <w:color w:val="5C5C5C"/>
+          <w:spacing w:val="0"/>
+          <w:sz w:val="21"/>
+          <w:szCs w:val="21"/>
+          <w:shd w:val="clear" w:fill="FFFFFF"/>
+        </w:rPr>
+        <w:t>    }</w:t>
+      </w:r>
+    </w:p>
+    <w:p>
+      <w:pPr>
+        <w:keepNext w:val="0"/>
+        <w:keepLines w:val="0"/>
+        <w:widowControl/>
+        <w:numPr>
+          <w:ilvl w:val="0"/>
+          <w:numId w:val="12"/>
+        </w:numPr>
+        <w:suppressLineNumbers w:val="0"/>
+        <w:pBdr>
+          <w:top w:val="none" w:color="auto" w:sz="0" w:space="0"/>
+          <w:left w:val="single" w:color="6CE26C" w:sz="24" w:space="10"/>
+          <w:bottom w:val="none" w:color="auto" w:sz="0" w:space="0"/>
+          <w:right w:val="none" w:color="auto" w:sz="0" w:space="0"/>
+        </w:pBdr>
+        <w:shd w:val="clear" w:fill="F8F8F8"/>
+        <w:spacing w:before="0" w:beforeAutospacing="0" w:after="0" w:afterAutospacing="0" w:line="360" w:lineRule="atLeast"/>
+        <w:ind w:left="420" w:leftChars="0" w:right="0" w:firstLine="0" w:firstLineChars="0"/>
+        <w:jc w:val="left"/>
+        <w:rPr>
+          <w:color w:val="5C5C5C"/>
+          <w:sz w:val="16"/>
+          <w:szCs w:val="20"/>
+        </w:rPr>
+      </w:pPr>
+      <w:r>
+        <w:rPr>
+          <w:rFonts w:hint="default" w:ascii="Courier New" w:hAnsi="Courier New" w:eastAsia="Courier New" w:cs="Courier New"/>
+          <w:i w:val="0"/>
+          <w:iCs w:val="0"/>
+          <w:caps w:val="0"/>
+          <w:color w:val="5C5C5C"/>
+          <w:spacing w:val="0"/>
+          <w:sz w:val="21"/>
+          <w:szCs w:val="21"/>
+          <w:shd w:val="clear" w:fill="F8F8F8"/>
+        </w:rPr>
+        <w:t>  }</w:t>
+      </w:r>
+    </w:p>
+    <w:p>
+      <w:pPr>
+        <w:keepNext w:val="0"/>
+        <w:keepLines w:val="0"/>
+        <w:widowControl/>
+        <w:numPr>
+          <w:ilvl w:val="0"/>
+          <w:numId w:val="12"/>
+        </w:numPr>
+        <w:suppressLineNumbers w:val="0"/>
+        <w:pBdr>
+          <w:top w:val="none" w:color="auto" w:sz="0" w:space="0"/>
+          <w:left w:val="single" w:color="6CE26C" w:sz="24" w:space="10"/>
+          <w:bottom w:val="none" w:color="auto" w:sz="0" w:space="0"/>
+          <w:right w:val="none" w:color="auto" w:sz="0" w:space="0"/>
+        </w:pBdr>
+        <w:shd w:val="clear" w:fill="FFFFFF"/>
+        <w:spacing w:before="0" w:beforeAutospacing="0" w:after="0" w:afterAutospacing="0" w:line="360" w:lineRule="atLeast"/>
+        <w:ind w:left="420" w:leftChars="0" w:right="0" w:firstLine="0" w:firstLineChars="0"/>
+        <w:jc w:val="left"/>
+        <w:rPr>
+          <w:color w:val="5C5C5C"/>
+          <w:sz w:val="16"/>
+          <w:szCs w:val="20"/>
+        </w:rPr>
+      </w:pPr>
+      <w:r>
+        <w:rPr>
+          <w:rFonts w:hint="default" w:ascii="Courier New" w:hAnsi="Courier New" w:eastAsia="Courier New" w:cs="Courier New"/>
+          <w:i w:val="0"/>
+          <w:iCs w:val="0"/>
+          <w:caps w:val="0"/>
+          <w:color w:val="5C5C5C"/>
+          <w:spacing w:val="0"/>
+          <w:sz w:val="21"/>
+          <w:szCs w:val="21"/>
+          <w:shd w:val="clear" w:fill="FFFFFF"/>
+        </w:rPr>
+        <w:t>  </w:t>
+      </w:r>
+      <w:r>
+        <w:rPr>
+          <w:rFonts w:hint="default" w:ascii="Courier New" w:hAnsi="Courier New" w:eastAsia="Courier New" w:cs="Courier New"/>
+          <w:i w:val="0"/>
+          <w:iCs w:val="0"/>
+          <w:caps w:val="0"/>
+          <w:color w:val="A626A4"/>
+          <w:spacing w:val="0"/>
+          <w:sz w:val="21"/>
+          <w:szCs w:val="21"/>
+          <w:shd w:val="clear" w:fill="FFFFFF"/>
+        </w:rPr>
+        <w:t>return</w:t>
+      </w:r>
+      <w:r>
+        <w:rPr>
+          <w:rFonts w:hint="default" w:ascii="Courier New" w:hAnsi="Courier New" w:eastAsia="Courier New" w:cs="Courier New"/>
+          <w:i w:val="0"/>
+          <w:iCs w:val="0"/>
+          <w:caps w:val="0"/>
+          <w:color w:val="5C5C5C"/>
+          <w:spacing w:val="0"/>
+          <w:sz w:val="21"/>
+          <w:szCs w:val="21"/>
+          <w:shd w:val="clear" w:fill="FFFFFF"/>
+        </w:rPr>
+        <w:t> currentObj</w:t>
+      </w:r>
+    </w:p>
+    <w:p>
+      <w:pPr>
+        <w:keepNext w:val="0"/>
+        <w:keepLines w:val="0"/>
+        <w:widowControl/>
+        <w:numPr>
+          <w:ilvl w:val="0"/>
+          <w:numId w:val="12"/>
+        </w:numPr>
+        <w:suppressLineNumbers w:val="0"/>
+        <w:pBdr>
+          <w:top w:val="none" w:color="auto" w:sz="0" w:space="0"/>
+          <w:left w:val="single" w:color="6CE26C" w:sz="24" w:space="10"/>
+          <w:bottom w:val="none" w:color="auto" w:sz="0" w:space="0"/>
+          <w:right w:val="none" w:color="auto" w:sz="0" w:space="0"/>
+        </w:pBdr>
+        <w:shd w:val="clear" w:fill="F8F8F8"/>
+        <w:spacing w:before="0" w:beforeAutospacing="0" w:after="0" w:afterAutospacing="0" w:line="360" w:lineRule="atLeast"/>
+        <w:ind w:left="420" w:leftChars="0" w:right="0" w:firstLine="0" w:firstLineChars="0"/>
+        <w:jc w:val="left"/>
+        <w:rPr>
+          <w:color w:val="5C5C5C"/>
+          <w:sz w:val="16"/>
+          <w:szCs w:val="20"/>
+        </w:rPr>
+      </w:pPr>
+      <w:r>
+        <w:rPr>
+          <w:rFonts w:hint="default" w:ascii="Courier New" w:hAnsi="Courier New" w:eastAsia="Courier New" w:cs="Courier New"/>
+          <w:i w:val="0"/>
+          <w:iCs w:val="0"/>
+          <w:caps w:val="0"/>
+          <w:color w:val="5C5C5C"/>
+          <w:spacing w:val="0"/>
+          <w:sz w:val="21"/>
+          <w:szCs w:val="21"/>
+          <w:shd w:val="clear" w:fill="F8F8F8"/>
+        </w:rPr>
+        <w:t>}</w:t>
+      </w:r>
+    </w:p>
+    <w:p>
+      <w:pPr>
+        <w:keepNext w:val="0"/>
+        <w:keepLines w:val="0"/>
+        <w:widowControl/>
+        <w:numPr>
+          <w:ilvl w:val="0"/>
+          <w:numId w:val="12"/>
+        </w:numPr>
+        <w:suppressLineNumbers w:val="0"/>
+        <w:pBdr>
+          <w:top w:val="none" w:color="auto" w:sz="0" w:space="0"/>
+          <w:left w:val="single" w:color="6CE26C" w:sz="24" w:space="10"/>
+          <w:bottom w:val="none" w:color="auto" w:sz="0" w:space="0"/>
+          <w:right w:val="none" w:color="auto" w:sz="0" w:space="0"/>
+        </w:pBdr>
+        <w:shd w:val="clear" w:fill="FFFFFF"/>
+        <w:spacing w:before="0" w:beforeAutospacing="0" w:after="0" w:afterAutospacing="0" w:line="360" w:lineRule="atLeast"/>
+        <w:ind w:left="420" w:leftChars="0" w:right="0" w:firstLine="0" w:firstLineChars="0"/>
+        <w:jc w:val="left"/>
+        <w:rPr>
+          <w:color w:val="5C5C5C"/>
+          <w:sz w:val="16"/>
+          <w:szCs w:val="20"/>
+        </w:rPr>
+      </w:pPr>
+    </w:p>
+    <w:p>
+      <w:pPr>
+        <w:keepNext w:val="0"/>
+        <w:keepLines w:val="0"/>
+        <w:widowControl/>
+        <w:numPr>
+          <w:ilvl w:val="0"/>
+          <w:numId w:val="12"/>
+        </w:numPr>
+        <w:suppressLineNumbers w:val="0"/>
+        <w:pBdr>
+          <w:top w:val="none" w:color="auto" w:sz="0" w:space="0"/>
+          <w:left w:val="single" w:color="6CE26C" w:sz="24" w:space="10"/>
+          <w:bottom w:val="none" w:color="auto" w:sz="0" w:space="0"/>
+          <w:right w:val="none" w:color="auto" w:sz="0" w:space="0"/>
+        </w:pBdr>
+        <w:shd w:val="clear" w:fill="F8F8F8"/>
+        <w:spacing w:before="0" w:beforeAutospacing="0" w:after="0" w:afterAutospacing="0" w:line="360" w:lineRule="atLeast"/>
+        <w:ind w:left="420" w:leftChars="0" w:right="0" w:firstLine="0" w:firstLineChars="0"/>
+        <w:jc w:val="left"/>
+        <w:rPr>
+          <w:color w:val="5C5C5C"/>
+          <w:sz w:val="16"/>
+          <w:szCs w:val="20"/>
+        </w:rPr>
+      </w:pPr>
+      <w:r>
+        <w:rPr>
+          <w:rFonts w:hint="default" w:ascii="Courier New" w:hAnsi="Courier New" w:eastAsia="Courier New" w:cs="Courier New"/>
+          <w:i w:val="0"/>
+          <w:iCs w:val="0"/>
+          <w:caps w:val="0"/>
+          <w:color w:val="C18401"/>
+          <w:spacing w:val="0"/>
+          <w:sz w:val="21"/>
+          <w:szCs w:val="21"/>
+          <w:shd w:val="clear" w:fill="F8F8F8"/>
+        </w:rPr>
+        <w:t>console</w:t>
+      </w:r>
+      <w:r>
+        <w:rPr>
+          <w:rFonts w:hint="default" w:ascii="Courier New" w:hAnsi="Courier New" w:eastAsia="Courier New" w:cs="Courier New"/>
+          <w:i w:val="0"/>
+          <w:iCs w:val="0"/>
+          <w:caps w:val="0"/>
+          <w:color w:val="5C5C5C"/>
+          <w:spacing w:val="0"/>
+          <w:sz w:val="21"/>
+          <w:szCs w:val="21"/>
+          <w:shd w:val="clear" w:fill="F8F8F8"/>
+        </w:rPr>
+        <w:t>.log(getTarget());</w:t>
+      </w:r>
+    </w:p>
+    <w:p>
+      <w:pPr>
+        <w:keepNext w:val="0"/>
+        <w:keepLines w:val="0"/>
+        <w:widowControl/>
+        <w:numPr>
+          <w:ilvl w:val="0"/>
+          <w:numId w:val="12"/>
+        </w:numPr>
+        <w:suppressLineNumbers w:val="0"/>
+        <w:pBdr>
+          <w:top w:val="none" w:color="auto" w:sz="0" w:space="0"/>
+          <w:left w:val="single" w:color="6CE26C" w:sz="24" w:space="10"/>
+          <w:bottom w:val="none" w:color="auto" w:sz="0" w:space="0"/>
+          <w:right w:val="none" w:color="auto" w:sz="0" w:space="0"/>
+        </w:pBdr>
+        <w:shd w:val="clear" w:fill="FFFFFF"/>
+        <w:spacing w:before="0" w:beforeAutospacing="0" w:after="0" w:afterAutospacing="0" w:line="360" w:lineRule="atLeast"/>
+        <w:ind w:left="420" w:leftChars="0" w:right="0" w:firstLine="0" w:firstLineChars="0"/>
+        <w:jc w:val="left"/>
+        <w:rPr>
+          <w:color w:val="5C5C5C"/>
+          <w:sz w:val="16"/>
+          <w:szCs w:val="20"/>
+        </w:rPr>
+      </w:pPr>
+    </w:p>
+    <w:p>
+      <w:pPr>
+        <w:rPr>
+          <w:rFonts w:hint="eastAsia"/>
+        </w:rPr>
+      </w:pPr>
+    </w:p>
+    <w:p>
+      <w:pPr>
         <w:pStyle w:val="5"/>
         <w:bidi w:val="0"/>
         <w:rPr>
           <w:rFonts w:hint="eastAsia"/>
         </w:rPr>
       </w:pPr>
+      <w:bookmarkStart w:id="6" w:name="_GoBack"/>
+      <w:bookmarkEnd w:id="6"/>
       <w:r>
         <w:rPr>
           <w:rFonts w:hint="eastAsia"/>
@@ -10721,16 +12969,7 @@
           <w:rFonts w:hint="default"/>
           <w:lang w:val="en-US"/>
         </w:rPr>
-        <w:t>1.6.4</w:t>
-      </w:r>
-      <w:bookmarkStart w:id="6" w:name="_GoBack"/>
-      <w:bookmarkEnd w:id="6"/>
-      <w:r>
-        <w:rPr>
-          <w:rFonts w:hint="default"/>
-          <w:lang w:val="en-US"/>
-        </w:rPr>
-        <w:t xml:space="preserve"> </w:t>
+        <w:t xml:space="preserve">1.6.4 </w:t>
       </w:r>
       <w:r>
         <w:rPr>
@@ -10983,6 +13222,18 @@
     </w:lvl>
   </w:abstractNum>
   <w:abstractNum w:abstractNumId="8">
+    <w:nsid w:val="F0E62F4D"/>
+    <w:multiLevelType w:val="singleLevel"/>
+    <w:tmpl w:val="F0E62F4D"/>
+    <w:lvl w:ilvl="0" w:tentative="0">
+      <w:start w:val="1"/>
+      <w:numFmt w:val="decimal"/>
+      <w:suff w:val="nothing"/>
+      <w:lvlText w:val="%1、"/>
+      <w:lvlJc w:val="left"/>
+    </w:lvl>
+  </w:abstractNum>
+  <w:abstractNum w:abstractNumId="9">
     <w:nsid w:val="FFD6AEE9"/>
     <w:multiLevelType w:val="singleLevel"/>
     <w:tmpl w:val="FFD6AEE9"/>
@@ -10994,7 +13245,7 @@
       <w:lvlJc w:val="left"/>
     </w:lvl>
   </w:abstractNum>
-  <w:abstractNum w:abstractNumId="9">
+  <w:abstractNum w:abstractNumId="10">
     <w:nsid w:val="27FAD400"/>
     <w:multiLevelType w:val="singleLevel"/>
     <w:tmpl w:val="27FAD400"/>
@@ -11004,6 +13255,155 @@
       <w:suff w:val="nothing"/>
       <w:lvlText w:val="%1、"/>
       <w:lvlJc w:val="left"/>
+    </w:lvl>
+  </w:abstractNum>
+  <w:abstractNum w:abstractNumId="11">
+    <w:nsid w:val="5FA3F049"/>
+    <w:multiLevelType w:val="multilevel"/>
+    <w:tmpl w:val="5FA3F049"/>
+    <w:lvl w:ilvl="0" w:tentative="0">
+      <w:start w:val="1"/>
+      <w:numFmt w:val="decimal"/>
+      <w:lvlText w:val="%1."/>
+      <w:lvlJc w:val="left"/>
+      <w:pPr>
+        <w:tabs>
+          <w:tab w:val="left" w:pos="720"/>
+        </w:tabs>
+        <w:ind w:left="240" w:firstLine="0"/>
+      </w:pPr>
+      <w:rPr>
+        <w:sz w:val="24"/>
+        <w:szCs w:val="24"/>
+      </w:rPr>
+    </w:lvl>
+    <w:lvl w:ilvl="1" w:tentative="0">
+      <w:start w:val="1"/>
+      <w:numFmt w:val="decimal"/>
+      <w:lvlText w:val="%2."/>
+      <w:lvlJc w:val="left"/>
+      <w:pPr>
+        <w:tabs>
+          <w:tab w:val="left" w:pos="1440"/>
+        </w:tabs>
+        <w:ind w:left="1650" w:firstLine="0"/>
+      </w:pPr>
+      <w:rPr>
+        <w:sz w:val="24"/>
+        <w:szCs w:val="24"/>
+      </w:rPr>
+    </w:lvl>
+    <w:lvl w:ilvl="2" w:tentative="0">
+      <w:start w:val="1"/>
+      <w:numFmt w:val="decimal"/>
+      <w:lvlText w:val="%3."/>
+      <w:lvlJc w:val="left"/>
+      <w:pPr>
+        <w:tabs>
+          <w:tab w:val="left" w:pos="2160"/>
+        </w:tabs>
+        <w:ind w:left="2370" w:firstLine="0"/>
+      </w:pPr>
+      <w:rPr>
+        <w:sz w:val="24"/>
+        <w:szCs w:val="24"/>
+      </w:rPr>
+    </w:lvl>
+    <w:lvl w:ilvl="3" w:tentative="0">
+      <w:start w:val="1"/>
+      <w:numFmt w:val="decimal"/>
+      <w:lvlText w:val="%4."/>
+      <w:lvlJc w:val="left"/>
+      <w:pPr>
+        <w:tabs>
+          <w:tab w:val="left" w:pos="2517"/>
+        </w:tabs>
+        <w:ind w:left="3090" w:firstLine="0"/>
+      </w:pPr>
+      <w:rPr>
+        <w:sz w:val="24"/>
+        <w:szCs w:val="24"/>
+      </w:rPr>
+    </w:lvl>
+    <w:lvl w:ilvl="4" w:tentative="0">
+      <w:start w:val="1"/>
+      <w:numFmt w:val="decimal"/>
+      <w:lvlText w:val="%5."/>
+      <w:lvlJc w:val="left"/>
+      <w:pPr>
+        <w:tabs>
+          <w:tab w:val="left" w:pos="3238"/>
+        </w:tabs>
+        <w:ind w:left="3810" w:firstLine="0"/>
+      </w:pPr>
+      <w:rPr>
+        <w:sz w:val="24"/>
+        <w:szCs w:val="24"/>
+      </w:rPr>
+    </w:lvl>
+    <w:lvl w:ilvl="5" w:tentative="0">
+      <w:start w:val="1"/>
+      <w:numFmt w:val="decimal"/>
+      <w:lvlText w:val="%6."/>
+      <w:lvlJc w:val="left"/>
+      <w:pPr>
+        <w:tabs>
+          <w:tab w:val="left" w:pos="3958"/>
+        </w:tabs>
+        <w:ind w:left="4530" w:firstLine="0"/>
+      </w:pPr>
+      <w:rPr>
+        <w:sz w:val="24"/>
+        <w:szCs w:val="24"/>
+      </w:rPr>
+    </w:lvl>
+    <w:lvl w:ilvl="6" w:tentative="0">
+      <w:start w:val="1"/>
+      <w:numFmt w:val="decimal"/>
+      <w:lvlText w:val="%7."/>
+      <w:lvlJc w:val="left"/>
+      <w:pPr>
+        <w:tabs>
+          <w:tab w:val="left" w:pos="4678"/>
+        </w:tabs>
+        <w:ind w:left="5250" w:firstLine="0"/>
+      </w:pPr>
+      <w:rPr>
+        <w:sz w:val="24"/>
+        <w:szCs w:val="24"/>
+      </w:rPr>
+    </w:lvl>
+    <w:lvl w:ilvl="7" w:tentative="0">
+      <w:start w:val="1"/>
+      <w:numFmt w:val="decimal"/>
+      <w:lvlText w:val="%8."/>
+      <w:lvlJc w:val="left"/>
+      <w:pPr>
+        <w:tabs>
+          <w:tab w:val="left" w:pos="5398"/>
+        </w:tabs>
+        <w:ind w:left="5970" w:firstLine="0"/>
+      </w:pPr>
+      <w:rPr>
+        <w:sz w:val="24"/>
+        <w:szCs w:val="24"/>
+      </w:rPr>
+    </w:lvl>
+    <w:lvl w:ilvl="8" w:tentative="0">
+      <w:start w:val="1"/>
+      <w:numFmt w:val="decimal"/>
+      <w:lvlText w:val="%9."/>
+      <w:lvlJc w:val="left"/>
+      <w:pPr>
+        <w:tabs>
+          <w:tab w:val="left" w:pos="6118"/>
+        </w:tabs>
+        <w:ind w:left="6690" w:firstLine="0"/>
+      </w:pPr>
+      <w:rPr>
+        <w:sz w:val="24"/>
+        <w:szCs w:val="24"/>
+      </w:rPr>
     </w:lvl>
   </w:abstractNum>
   <w:num w:numId="1">
@@ -11031,10 +13431,16 @@
     <w:abstractNumId w:val="5"/>
   </w:num>
   <w:num w:numId="9">
+    <w:abstractNumId w:val="10"/>
+  </w:num>
+  <w:num w:numId="10">
     <w:abstractNumId w:val="9"/>
   </w:num>
-  <w:num w:numId="10">
+  <w:num w:numId="11">
     <w:abstractNumId w:val="8"/>
+  </w:num>
+  <w:num w:numId="12">
+    <w:abstractNumId w:val="11"/>
   </w:num>
 </w:numbering>
 </file>

</xml_diff>

<commit_message>
update 2023 interview doc 1.2.4-1.2.13
</commit_message>
<xml_diff>
--- a/static/look_job_2023/2023记录.docx
+++ b/static/look_job_2023/2023记录.docx
@@ -2412,51 +2412,37 @@
         <w:bidi w:val="0"/>
         <w:rPr>
           <w:rFonts w:hint="eastAsia"/>
-        </w:rPr>
-      </w:pPr>
-      <w:r>
-        <w:rPr>
-          <w:rFonts w:hint="eastAsia"/>
-          <w:lang w:val="en-US" w:eastAsia="zh-CN"/>
-        </w:rPr>
-        <w:t xml:space="preserve">1.2.3 </w:t>
-      </w:r>
-      <w:r>
-        <w:rPr>
-          <w:rFonts w:hint="eastAsia"/>
-        </w:rPr>
-        <w:t>实现</w:t>
-      </w:r>
-    </w:p>
-    <w:p>
-      <w:pPr>
-        <w:rPr>
-          <w:rFonts w:hint="eastAsia"/>
-        </w:rPr>
-      </w:pPr>
-      <w:r>
-        <w:rPr>
-          <w:rFonts w:hint="eastAsia"/>
-        </w:rPr>
-        <w:t>get(obj={a:{b:{c:2}}},path='a.b[c]',defVa=3)</w:t>
-      </w:r>
-    </w:p>
-    <w:p>
-      <w:pPr>
-        <w:rPr>
-          <w:rFonts w:hint="eastAsia"/>
-        </w:rPr>
-      </w:pPr>
-    </w:p>
-    <w:p>
-      <w:pPr>
-        <w:rPr>
-          <w:rFonts w:hint="eastAsia"/>
           <w:sz w:val="24"/>
           <w:szCs w:val="32"/>
           <w:lang w:val="en-US" w:eastAsia="zh-CN"/>
         </w:rPr>
       </w:pPr>
+      <w:r>
+        <w:rPr>
+          <w:rFonts w:hint="eastAsia"/>
+          <w:lang w:val="en-US" w:eastAsia="zh-CN"/>
+        </w:rPr>
+        <w:t xml:space="preserve">1.2.3 </w:t>
+      </w:r>
+      <w:r>
+        <w:rPr>
+          <w:rFonts w:hint="eastAsia"/>
+        </w:rPr>
+        <w:t>实现</w:t>
+      </w:r>
+      <w:r>
+        <w:rPr>
+          <w:rFonts w:hint="default"/>
+          <w:lang w:val="en-US"/>
+        </w:rPr>
+        <w:t xml:space="preserve"> </w:t>
+      </w:r>
+      <w:r>
+        <w:rPr>
+          <w:rFonts w:hint="eastAsia"/>
+        </w:rPr>
+        <w:t>get(obj={a:{b:{c:2}}},path='a.b[c]',defVa=3)</w:t>
+      </w:r>
     </w:p>
     <w:p>
       <w:pPr>
@@ -4569,331 +4555,2173 @@
     </w:p>
     <w:p>
       <w:pPr>
-        <w:rPr>
-          <w:rFonts w:hint="eastAsia"/>
-        </w:rPr>
-      </w:pPr>
-    </w:p>
-    <w:p>
-      <w:pPr>
         <w:pStyle w:val="5"/>
         <w:bidi w:val="0"/>
         <w:rPr>
           <w:rFonts w:hint="eastAsia"/>
         </w:rPr>
       </w:pPr>
+      <w:r>
+        <w:rPr>
+          <w:rFonts w:hint="eastAsia"/>
+          <w:lang w:val="en-US" w:eastAsia="zh-CN"/>
+        </w:rPr>
+        <w:t xml:space="preserve">1.2.4 </w:t>
+      </w:r>
+      <w:r>
+        <w:rPr>
+          <w:rFonts w:hint="eastAsia"/>
+        </w:rPr>
+        <w:t>es6功能</w:t>
+      </w:r>
+    </w:p>
+    <w:p>
+      <w:pPr>
+        <w:rPr>
+          <w:rFonts w:hint="eastAsia"/>
+          <w:lang w:val="en-US" w:eastAsia="zh-CN"/>
+        </w:rPr>
+      </w:pPr>
+      <w:r>
+        <w:rPr>
+          <w:rFonts w:hint="default"/>
+          <w:lang w:val="en-US"/>
+        </w:rPr>
+        <w:t>1</w:t>
+      </w:r>
+      <w:r>
+        <w:rPr>
+          <w:rFonts w:hint="eastAsia"/>
+          <w:lang w:val="en-US" w:eastAsia="zh-CN"/>
+        </w:rPr>
+        <w:t>、更好的变量作用域控制，let 和 const；</w:t>
+      </w:r>
+    </w:p>
+    <w:p>
+      <w:pPr>
+        <w:rPr>
+          <w:rFonts w:hint="eastAsia"/>
+          <w:lang w:val="en-US" w:eastAsia="zh-CN"/>
+        </w:rPr>
+      </w:pPr>
+      <w:r>
+        <w:rPr>
+          <w:rFonts w:hint="eastAsia"/>
+          <w:lang w:val="en-US" w:eastAsia="zh-CN"/>
+        </w:rPr>
+        <w:t>2、更简洁的字符串拼接，字面量；</w:t>
+      </w:r>
+    </w:p>
+    <w:p>
+      <w:pPr>
+        <w:rPr>
+          <w:rFonts w:hint="eastAsia"/>
+          <w:lang w:val="en-US" w:eastAsia="zh-CN"/>
+        </w:rPr>
+      </w:pPr>
+      <w:r>
+        <w:rPr>
+          <w:rFonts w:hint="eastAsia"/>
+          <w:lang w:val="en-US" w:eastAsia="zh-CN"/>
+        </w:rPr>
+        <w:t>3、函数的单步控制，迭代器与生成器、Promise、以及 es7 的</w:t>
+      </w:r>
+      <w:r>
+        <w:rPr>
+          <w:rFonts w:hint="default"/>
+          <w:lang w:val="en-US" w:eastAsia="zh-CN"/>
+        </w:rPr>
+        <w:t xml:space="preserve">async </w:t>
+      </w:r>
+      <w:r>
+        <w:rPr>
+          <w:rFonts w:hint="eastAsia"/>
+          <w:lang w:val="en-US" w:eastAsia="zh-CN"/>
+        </w:rPr>
+        <w:t>与 await；</w:t>
+      </w:r>
+    </w:p>
+    <w:p>
+      <w:pPr>
+        <w:rPr>
+          <w:rFonts w:hint="eastAsia"/>
+          <w:lang w:val="en-US" w:eastAsia="zh-CN"/>
+        </w:rPr>
+      </w:pPr>
+      <w:r>
+        <w:rPr>
+          <w:rFonts w:hint="eastAsia"/>
+          <w:lang w:val="en-US" w:eastAsia="zh-CN"/>
+        </w:rPr>
+        <w:t>4、模块化管理，import 和 export；</w:t>
+      </w:r>
+    </w:p>
+    <w:p>
+      <w:pPr>
+        <w:rPr>
+          <w:rFonts w:hint="eastAsia"/>
+          <w:lang w:val="en-US" w:eastAsia="zh-CN"/>
+        </w:rPr>
+      </w:pPr>
+      <w:r>
+        <w:rPr>
+          <w:rFonts w:hint="eastAsia"/>
+          <w:lang w:val="en-US" w:eastAsia="zh-CN"/>
+        </w:rPr>
+        <w:t>5、便于操作，数组、对象的新的内置函数；</w:t>
+      </w:r>
+    </w:p>
+    <w:p>
+      <w:pPr>
+        <w:rPr>
+          <w:rFonts w:hint="eastAsia"/>
+          <w:lang w:val="en-US" w:eastAsia="zh-CN"/>
+        </w:rPr>
+      </w:pPr>
+      <w:r>
+        <w:rPr>
+          <w:rFonts w:hint="eastAsia"/>
+          <w:lang w:val="en-US" w:eastAsia="zh-CN"/>
+        </w:rPr>
+        <w:t>6、便于赋值和传参，结构赋值和拓展运算符；</w:t>
+      </w:r>
+    </w:p>
+    <w:p>
+      <w:pPr>
+        <w:rPr>
+          <w:rFonts w:hint="default"/>
+          <w:lang w:val="en-US" w:eastAsia="zh-CN"/>
+        </w:rPr>
+      </w:pPr>
+    </w:p>
+    <w:p>
+      <w:pPr>
+        <w:rPr>
+          <w:rFonts w:hint="default"/>
+          <w:lang w:val="en-US" w:eastAsia="zh-CN"/>
+        </w:rPr>
+      </w:pPr>
+      <w:r>
+        <w:rPr>
+          <w:rFonts w:hint="eastAsia"/>
+          <w:lang w:val="en-US" w:eastAsia="zh-CN"/>
+        </w:rPr>
+        <w:t>其他功能在业务中不是很常见了。</w:t>
+      </w:r>
+    </w:p>
+    <w:p>
+      <w:pPr>
+        <w:rPr>
+          <w:rFonts w:hint="default"/>
+          <w:lang w:val="en-US" w:eastAsia="zh-CN"/>
+        </w:rPr>
+      </w:pPr>
+    </w:p>
+    <w:p>
+      <w:pPr>
+        <w:pStyle w:val="5"/>
+        <w:bidi w:val="0"/>
+        <w:rPr>
+          <w:rFonts w:hint="eastAsia"/>
+        </w:rPr>
+      </w:pPr>
+      <w:r>
+        <w:rPr>
+          <w:rFonts w:hint="eastAsia"/>
+          <w:lang w:val="en-US" w:eastAsia="zh-CN"/>
+        </w:rPr>
+        <w:t xml:space="preserve">1.2.5 </w:t>
+      </w:r>
+      <w:r>
+        <w:rPr>
+          <w:rFonts w:hint="eastAsia"/>
+        </w:rPr>
+        <w:t>useEffect、useMemo</w:t>
+      </w:r>
+    </w:p>
+    <w:p>
+      <w:pPr>
+        <w:rPr>
+          <w:rFonts w:hint="eastAsia"/>
+          <w:lang w:val="en-US" w:eastAsia="zh-CN"/>
+        </w:rPr>
+      </w:pPr>
+      <w:r>
+        <w:rPr>
+          <w:rFonts w:hint="eastAsia"/>
+          <w:lang w:val="en-US" w:eastAsia="zh-CN"/>
+        </w:rPr>
+        <w:t>1、副作用函数</w:t>
+      </w:r>
+    </w:p>
+    <w:p>
+      <w:pPr>
+        <w:rPr>
+          <w:rFonts w:hint="default"/>
+          <w:lang w:val="en-US" w:eastAsia="zh-CN"/>
+        </w:rPr>
+      </w:pPr>
+    </w:p>
+    <w:p>
+      <w:pPr>
+        <w:rPr>
+          <w:rFonts w:hint="default"/>
+          <w:lang w:val="en-US"/>
+        </w:rPr>
+      </w:pPr>
+      <w:r>
+        <w:rPr>
+          <w:rFonts w:hint="eastAsia"/>
+        </w:rPr>
+        <w:t>useEffect</w:t>
+      </w:r>
+      <w:r>
+        <w:rPr>
+          <w:rFonts w:hint="default"/>
+          <w:lang w:val="en-US"/>
+        </w:rPr>
+        <w:t>(()=&gt;{</w:t>
+      </w:r>
+    </w:p>
+    <w:p>
+      <w:pPr>
+        <w:rPr>
+          <w:rFonts w:hint="default"/>
+          <w:lang w:val="en-US"/>
+        </w:rPr>
+      </w:pPr>
+      <w:r>
+        <w:rPr>
+          <w:rFonts w:hint="default"/>
+          <w:lang w:val="en-US"/>
+        </w:rPr>
+        <w:t>// code</w:t>
+      </w:r>
+    </w:p>
+    <w:p>
+      <w:pPr>
+        <w:rPr>
+          <w:rFonts w:hint="default"/>
+          <w:lang w:val="en-US"/>
+        </w:rPr>
+      </w:pPr>
+      <w:r>
+        <w:rPr>
+          <w:rFonts w:hint="default"/>
+          <w:lang w:val="en-US"/>
+        </w:rPr>
+        <w:t>return ()=&gt;{</w:t>
+      </w:r>
+    </w:p>
+    <w:p>
+      <w:pPr>
+        <w:rPr>
+          <w:rFonts w:hint="default" w:eastAsiaTheme="minorEastAsia"/>
+          <w:lang w:val="en-US" w:eastAsia="zh-CN"/>
+        </w:rPr>
+      </w:pPr>
+      <w:r>
+        <w:rPr>
+          <w:rFonts w:hint="default"/>
+          <w:lang w:val="en-US"/>
+        </w:rPr>
+        <w:t xml:space="preserve">// when </w:t>
+      </w:r>
+      <w:r>
+        <w:rPr>
+          <w:rFonts w:hint="eastAsia"/>
+          <w:lang w:val="en-US" w:eastAsia="zh-CN"/>
+        </w:rPr>
+        <w:t>unmount or reload</w:t>
+      </w:r>
+    </w:p>
+    <w:p>
+      <w:pPr>
+        <w:rPr>
+          <w:rFonts w:hint="default"/>
+          <w:lang w:val="en-US"/>
+        </w:rPr>
+      </w:pPr>
+      <w:r>
+        <w:rPr>
+          <w:rFonts w:hint="default"/>
+          <w:lang w:val="en-US"/>
+        </w:rPr>
+        <w:t>}</w:t>
+      </w:r>
+    </w:p>
+    <w:p>
+      <w:pPr>
+        <w:rPr>
+          <w:rFonts w:hint="default"/>
+          <w:lang w:val="en-US"/>
+        </w:rPr>
+      </w:pPr>
+      <w:r>
+        <w:rPr>
+          <w:rFonts w:hint="default"/>
+          <w:lang w:val="en-US"/>
+        </w:rPr>
+        <w:t>},[</w:t>
+      </w:r>
+    </w:p>
+    <w:p>
+      <w:pPr>
+        <w:rPr>
+          <w:rFonts w:hint="default" w:eastAsiaTheme="minorEastAsia"/>
+          <w:lang w:val="en-US" w:eastAsia="zh-CN"/>
+        </w:rPr>
+      </w:pPr>
+      <w:r>
+        <w:rPr>
+          <w:rFonts w:hint="eastAsia"/>
+          <w:lang w:val="en-US" w:eastAsia="zh-CN"/>
+        </w:rPr>
+        <w:t>// dependence variable</w:t>
+      </w:r>
+    </w:p>
+    <w:p>
+      <w:pPr>
+        <w:rPr>
+          <w:rFonts w:hint="default"/>
+          <w:lang w:val="en-US"/>
+        </w:rPr>
+      </w:pPr>
+      <w:r>
+        <w:rPr>
+          <w:rFonts w:hint="default"/>
+          <w:lang w:val="en-US"/>
+        </w:rPr>
+        <w:t>])</w:t>
+      </w:r>
+    </w:p>
+    <w:p>
+      <w:pPr>
+        <w:rPr>
+          <w:rFonts w:hint="default"/>
+          <w:lang w:val="en-US"/>
+        </w:rPr>
+      </w:pPr>
+    </w:p>
+    <w:p>
+      <w:pPr>
+        <w:rPr>
+          <w:rFonts w:hint="default"/>
+          <w:lang w:val="en-US" w:eastAsia="zh-CN"/>
+        </w:rPr>
+      </w:pPr>
+      <w:r>
+        <w:rPr>
+          <w:rFonts w:hint="eastAsia"/>
+          <w:lang w:val="en-US" w:eastAsia="zh-CN"/>
+        </w:rPr>
+        <w:t>2、保持对象引用不变</w:t>
+      </w:r>
+    </w:p>
+    <w:p>
+      <w:pPr>
+        <w:rPr>
+          <w:rFonts w:hint="default"/>
+          <w:lang w:val="en-US" w:eastAsia="zh-CN"/>
+        </w:rPr>
+      </w:pPr>
+    </w:p>
+    <w:p>
+      <w:pPr>
+        <w:rPr>
+          <w:rFonts w:hint="default"/>
+          <w:lang w:val="en-US" w:eastAsia="zh-CN"/>
+        </w:rPr>
+      </w:pPr>
+      <w:r>
+        <w:rPr>
+          <w:rFonts w:hint="default"/>
+          <w:lang w:val="en-US" w:eastAsia="zh-CN"/>
+        </w:rPr>
+        <w:t xml:space="preserve">const [y] = </w:t>
+      </w:r>
+      <w:r>
+        <w:rPr>
+          <w:rFonts w:hint="eastAsia"/>
+          <w:lang w:val="en-US" w:eastAsia="zh-CN"/>
+        </w:rPr>
+        <w:t>useMemo</w:t>
+      </w:r>
+      <w:r>
+        <w:rPr>
+          <w:rFonts w:hint="default"/>
+          <w:lang w:val="en-US" w:eastAsia="zh-CN"/>
+        </w:rPr>
+        <w:t>(()=&gt;{return y},[x])</w:t>
+      </w:r>
+    </w:p>
+    <w:bookmarkEnd w:id="3"/>
+    <w:p>
+      <w:pPr>
+        <w:pStyle w:val="5"/>
+        <w:bidi w:val="0"/>
+        <w:rPr>
+          <w:rFonts w:hint="eastAsia"/>
+        </w:rPr>
+      </w:pPr>
+      <w:r>
+        <w:rPr>
+          <w:rFonts w:hint="eastAsia"/>
+          <w:lang w:val="en-US" w:eastAsia="zh-CN"/>
+        </w:rPr>
+        <w:t xml:space="preserve">1.2.6 </w:t>
+      </w:r>
+      <w:r>
+        <w:rPr>
+          <w:rFonts w:hint="eastAsia"/>
+        </w:rPr>
+        <w:t>set、map</w:t>
+      </w:r>
+    </w:p>
+    <w:p>
+      <w:pPr>
+        <w:rPr>
+          <w:rFonts w:hint="eastAsia"/>
+          <w:lang w:val="en-US" w:eastAsia="zh-CN"/>
+        </w:rPr>
+      </w:pPr>
+      <w:r>
+        <w:rPr>
+          <w:rFonts w:hint="eastAsia"/>
+          <w:lang w:val="en-US" w:eastAsia="zh-CN"/>
+        </w:rPr>
+        <w:t>set 提供了具有元素唯一性的集合。</w:t>
+      </w:r>
+    </w:p>
+    <w:p>
+      <w:pPr>
+        <w:rPr>
+          <w:rFonts w:hint="eastAsia"/>
+          <w:lang w:val="en-US" w:eastAsia="zh-CN"/>
+        </w:rPr>
+      </w:pPr>
+    </w:p>
+    <w:p>
+      <w:pPr>
+        <w:rPr>
+          <w:rFonts w:hint="eastAsia"/>
+          <w:lang w:val="en-US" w:eastAsia="zh-CN"/>
+        </w:rPr>
+      </w:pPr>
+      <w:r>
+        <w:rPr>
+          <w:rFonts w:hint="eastAsia"/>
+          <w:lang w:val="en-US" w:eastAsia="zh-CN"/>
+        </w:rPr>
+        <w:t>map 提供更高效和使用范围更广阔的字典。</w:t>
+      </w:r>
+    </w:p>
+    <w:p>
+      <w:pPr>
+        <w:pStyle w:val="5"/>
+        <w:bidi w:val="0"/>
+        <w:rPr>
+          <w:rFonts w:hint="eastAsia"/>
+          <w:sz w:val="18"/>
+          <w:szCs w:val="21"/>
+        </w:rPr>
+      </w:pPr>
+      <w:r>
+        <w:rPr>
+          <w:rFonts w:hint="eastAsia"/>
+          <w:lang w:val="en-US" w:eastAsia="zh-CN"/>
+        </w:rPr>
+        <w:t xml:space="preserve">1.2.7 推算 </w:t>
+      </w:r>
+    </w:p>
+    <w:p>
+      <w:pPr>
+        <w:keepNext w:val="0"/>
+        <w:keepLines w:val="0"/>
+        <w:widowControl/>
+        <w:numPr>
+          <w:ilvl w:val="0"/>
+          <w:numId w:val="13"/>
+        </w:numPr>
+        <w:suppressLineNumbers w:val="0"/>
+        <w:pBdr>
+          <w:top w:val="none" w:color="auto" w:sz="0" w:space="0"/>
+          <w:left w:val="single" w:color="6CE26C" w:sz="24" w:space="10"/>
+          <w:bottom w:val="none" w:color="auto" w:sz="0" w:space="0"/>
+          <w:right w:val="none" w:color="auto" w:sz="0" w:space="0"/>
+        </w:pBdr>
+        <w:shd w:val="clear" w:fill="F8F8F8"/>
+        <w:spacing w:before="0" w:beforeAutospacing="0" w:after="0" w:afterAutospacing="0" w:line="360" w:lineRule="atLeast"/>
+        <w:ind w:left="420" w:leftChars="0" w:right="0" w:firstLine="0" w:firstLineChars="0"/>
+        <w:jc w:val="left"/>
+        <w:rPr>
+          <w:color w:val="5C5C5C"/>
+          <w:sz w:val="18"/>
+          <w:szCs w:val="21"/>
+        </w:rPr>
+      </w:pPr>
+      <w:r>
+        <w:rPr>
+          <w:rFonts w:ascii="Courier New" w:hAnsi="Courier New" w:eastAsia="Courier New" w:cs="Courier New"/>
+          <w:i w:val="0"/>
+          <w:iCs w:val="0"/>
+          <w:caps w:val="0"/>
+          <w:color w:val="A626A4"/>
+          <w:spacing w:val="0"/>
+          <w:sz w:val="22"/>
+          <w:szCs w:val="22"/>
+          <w:bdr w:val="none" w:color="auto" w:sz="0" w:space="0"/>
+          <w:shd w:val="clear" w:fill="F8F8F8"/>
+        </w:rPr>
+        <w:t>new</w:t>
+      </w:r>
+      <w:r>
+        <w:rPr>
+          <w:rFonts w:hint="default" w:ascii="Courier New" w:hAnsi="Courier New" w:eastAsia="Courier New" w:cs="Courier New"/>
+          <w:i w:val="0"/>
+          <w:iCs w:val="0"/>
+          <w:caps w:val="0"/>
+          <w:color w:val="5C5C5C"/>
+          <w:spacing w:val="0"/>
+          <w:sz w:val="22"/>
+          <w:szCs w:val="22"/>
+          <w:bdr w:val="none" w:color="auto" w:sz="0" w:space="0"/>
+          <w:shd w:val="clear" w:fill="F8F8F8"/>
+        </w:rPr>
+        <w:t> Promise(() =&gt; {</w:t>
+      </w:r>
+    </w:p>
+    <w:p>
+      <w:pPr>
+        <w:keepNext w:val="0"/>
+        <w:keepLines w:val="0"/>
+        <w:widowControl/>
+        <w:numPr>
+          <w:ilvl w:val="0"/>
+          <w:numId w:val="13"/>
+        </w:numPr>
+        <w:suppressLineNumbers w:val="0"/>
+        <w:pBdr>
+          <w:top w:val="none" w:color="auto" w:sz="0" w:space="0"/>
+          <w:left w:val="single" w:color="6CE26C" w:sz="24" w:space="10"/>
+          <w:bottom w:val="none" w:color="auto" w:sz="0" w:space="0"/>
+          <w:right w:val="none" w:color="auto" w:sz="0" w:space="0"/>
+        </w:pBdr>
+        <w:shd w:val="clear" w:fill="FFFFFF"/>
+        <w:spacing w:before="0" w:beforeAutospacing="0" w:after="0" w:afterAutospacing="0" w:line="360" w:lineRule="atLeast"/>
+        <w:ind w:left="420" w:leftChars="0" w:right="0" w:firstLine="0" w:firstLineChars="0"/>
+        <w:jc w:val="left"/>
+        <w:rPr>
+          <w:color w:val="5C5C5C"/>
+          <w:sz w:val="18"/>
+          <w:szCs w:val="21"/>
+        </w:rPr>
+      </w:pPr>
+      <w:r>
+        <w:rPr>
+          <w:rFonts w:hint="default" w:ascii="Courier New" w:hAnsi="Courier New" w:eastAsia="Courier New" w:cs="Courier New"/>
+          <w:i w:val="0"/>
+          <w:iCs w:val="0"/>
+          <w:caps w:val="0"/>
+          <w:color w:val="5C5C5C"/>
+          <w:spacing w:val="0"/>
+          <w:sz w:val="22"/>
+          <w:szCs w:val="22"/>
+          <w:bdr w:val="none" w:color="auto" w:sz="0" w:space="0"/>
+          <w:shd w:val="clear" w:fill="FFFFFF"/>
+        </w:rPr>
+        <w:t>  </w:t>
+      </w:r>
+      <w:r>
+        <w:rPr>
+          <w:rFonts w:hint="default" w:ascii="Courier New" w:hAnsi="Courier New" w:eastAsia="Courier New" w:cs="Courier New"/>
+          <w:i w:val="0"/>
+          <w:iCs w:val="0"/>
+          <w:caps w:val="0"/>
+          <w:color w:val="C18401"/>
+          <w:spacing w:val="0"/>
+          <w:sz w:val="22"/>
+          <w:szCs w:val="22"/>
+          <w:bdr w:val="none" w:color="auto" w:sz="0" w:space="0"/>
+          <w:shd w:val="clear" w:fill="FFFFFF"/>
+        </w:rPr>
+        <w:t>console</w:t>
+      </w:r>
+      <w:r>
+        <w:rPr>
+          <w:rFonts w:hint="default" w:ascii="Courier New" w:hAnsi="Courier New" w:eastAsia="Courier New" w:cs="Courier New"/>
+          <w:i w:val="0"/>
+          <w:iCs w:val="0"/>
+          <w:caps w:val="0"/>
+          <w:color w:val="5C5C5C"/>
+          <w:spacing w:val="0"/>
+          <w:sz w:val="22"/>
+          <w:szCs w:val="22"/>
+          <w:bdr w:val="none" w:color="auto" w:sz="0" w:space="0"/>
+          <w:shd w:val="clear" w:fill="FFFFFF"/>
+        </w:rPr>
+        <w:t>.log(</w:t>
+      </w:r>
+      <w:r>
+        <w:rPr>
+          <w:rFonts w:hint="default" w:ascii="Courier New" w:hAnsi="Courier New" w:eastAsia="Courier New" w:cs="Courier New"/>
+          <w:i w:val="0"/>
+          <w:iCs w:val="0"/>
+          <w:caps w:val="0"/>
+          <w:color w:val="986801"/>
+          <w:spacing w:val="0"/>
+          <w:sz w:val="22"/>
+          <w:szCs w:val="22"/>
+          <w:bdr w:val="none" w:color="auto" w:sz="0" w:space="0"/>
+          <w:shd w:val="clear" w:fill="FFFFFF"/>
+        </w:rPr>
+        <w:t>1</w:t>
+      </w:r>
+      <w:r>
+        <w:rPr>
+          <w:rFonts w:hint="default" w:ascii="Courier New" w:hAnsi="Courier New" w:eastAsia="Courier New" w:cs="Courier New"/>
+          <w:i w:val="0"/>
+          <w:iCs w:val="0"/>
+          <w:caps w:val="0"/>
+          <w:color w:val="5C5C5C"/>
+          <w:spacing w:val="0"/>
+          <w:sz w:val="22"/>
+          <w:szCs w:val="22"/>
+          <w:bdr w:val="none" w:color="auto" w:sz="0" w:space="0"/>
+          <w:shd w:val="clear" w:fill="FFFFFF"/>
+        </w:rPr>
+        <w:t>);</w:t>
+      </w:r>
+    </w:p>
+    <w:p>
+      <w:pPr>
+        <w:keepNext w:val="0"/>
+        <w:keepLines w:val="0"/>
+        <w:widowControl/>
+        <w:numPr>
+          <w:ilvl w:val="0"/>
+          <w:numId w:val="13"/>
+        </w:numPr>
+        <w:suppressLineNumbers w:val="0"/>
+        <w:pBdr>
+          <w:top w:val="none" w:color="auto" w:sz="0" w:space="0"/>
+          <w:left w:val="single" w:color="6CE26C" w:sz="24" w:space="10"/>
+          <w:bottom w:val="none" w:color="auto" w:sz="0" w:space="0"/>
+          <w:right w:val="none" w:color="auto" w:sz="0" w:space="0"/>
+        </w:pBdr>
+        <w:shd w:val="clear" w:fill="F8F8F8"/>
+        <w:spacing w:before="0" w:beforeAutospacing="0" w:after="0" w:afterAutospacing="0" w:line="360" w:lineRule="atLeast"/>
+        <w:ind w:left="420" w:leftChars="0" w:right="0" w:firstLine="0" w:firstLineChars="0"/>
+        <w:jc w:val="left"/>
+        <w:rPr>
+          <w:color w:val="5C5C5C"/>
+          <w:sz w:val="18"/>
+          <w:szCs w:val="21"/>
+        </w:rPr>
+      </w:pPr>
+      <w:r>
+        <w:rPr>
+          <w:rFonts w:hint="default" w:ascii="Courier New" w:hAnsi="Courier New" w:eastAsia="Courier New" w:cs="Courier New"/>
+          <w:i w:val="0"/>
+          <w:iCs w:val="0"/>
+          <w:caps w:val="0"/>
+          <w:color w:val="5C5C5C"/>
+          <w:spacing w:val="0"/>
+          <w:sz w:val="22"/>
+          <w:szCs w:val="22"/>
+          <w:bdr w:val="none" w:color="auto" w:sz="0" w:space="0"/>
+          <w:shd w:val="clear" w:fill="F8F8F8"/>
+        </w:rPr>
+        <w:t>  </w:t>
+      </w:r>
+      <w:r>
+        <w:rPr>
+          <w:rFonts w:hint="default" w:ascii="Courier New" w:hAnsi="Courier New" w:eastAsia="Courier New" w:cs="Courier New"/>
+          <w:i w:val="0"/>
+          <w:iCs w:val="0"/>
+          <w:caps w:val="0"/>
+          <w:color w:val="A626A4"/>
+          <w:spacing w:val="0"/>
+          <w:sz w:val="22"/>
+          <w:szCs w:val="22"/>
+          <w:bdr w:val="none" w:color="auto" w:sz="0" w:space="0"/>
+          <w:shd w:val="clear" w:fill="F8F8F8"/>
+        </w:rPr>
+        <w:t>throw</w:t>
+      </w:r>
+      <w:r>
+        <w:rPr>
+          <w:rFonts w:hint="default" w:ascii="Courier New" w:hAnsi="Courier New" w:eastAsia="Courier New" w:cs="Courier New"/>
+          <w:i w:val="0"/>
+          <w:iCs w:val="0"/>
+          <w:caps w:val="0"/>
+          <w:color w:val="5C5C5C"/>
+          <w:spacing w:val="0"/>
+          <w:sz w:val="22"/>
+          <w:szCs w:val="22"/>
+          <w:bdr w:val="none" w:color="auto" w:sz="0" w:space="0"/>
+          <w:shd w:val="clear" w:fill="F8F8F8"/>
+        </w:rPr>
+        <w:t> error</w:t>
+      </w:r>
+    </w:p>
+    <w:p>
+      <w:pPr>
+        <w:keepNext w:val="0"/>
+        <w:keepLines w:val="0"/>
+        <w:widowControl/>
+        <w:numPr>
+          <w:ilvl w:val="0"/>
+          <w:numId w:val="13"/>
+        </w:numPr>
+        <w:suppressLineNumbers w:val="0"/>
+        <w:pBdr>
+          <w:top w:val="none" w:color="auto" w:sz="0" w:space="0"/>
+          <w:left w:val="single" w:color="6CE26C" w:sz="24" w:space="10"/>
+          <w:bottom w:val="none" w:color="auto" w:sz="0" w:space="0"/>
+          <w:right w:val="none" w:color="auto" w:sz="0" w:space="0"/>
+        </w:pBdr>
+        <w:shd w:val="clear" w:fill="FFFFFF"/>
+        <w:spacing w:before="0" w:beforeAutospacing="0" w:after="0" w:afterAutospacing="0" w:line="360" w:lineRule="atLeast"/>
+        <w:ind w:left="420" w:leftChars="0" w:right="0" w:firstLine="0" w:firstLineChars="0"/>
+        <w:jc w:val="left"/>
+        <w:rPr>
+          <w:color w:val="5C5C5C"/>
+          <w:sz w:val="18"/>
+          <w:szCs w:val="21"/>
+        </w:rPr>
+      </w:pPr>
+      <w:r>
+        <w:rPr>
+          <w:rFonts w:hint="default" w:ascii="Courier New" w:hAnsi="Courier New" w:eastAsia="Courier New" w:cs="Courier New"/>
+          <w:i w:val="0"/>
+          <w:iCs w:val="0"/>
+          <w:caps w:val="0"/>
+          <w:color w:val="5C5C5C"/>
+          <w:spacing w:val="0"/>
+          <w:sz w:val="22"/>
+          <w:szCs w:val="22"/>
+          <w:bdr w:val="none" w:color="auto" w:sz="0" w:space="0"/>
+          <w:shd w:val="clear" w:fill="FFFFFF"/>
+        </w:rPr>
+        <w:t>  </w:t>
+      </w:r>
+      <w:r>
+        <w:rPr>
+          <w:rFonts w:hint="default" w:ascii="Courier New" w:hAnsi="Courier New" w:eastAsia="Courier New" w:cs="Courier New"/>
+          <w:i w:val="0"/>
+          <w:iCs w:val="0"/>
+          <w:caps w:val="0"/>
+          <w:color w:val="C18401"/>
+          <w:spacing w:val="0"/>
+          <w:sz w:val="22"/>
+          <w:szCs w:val="22"/>
+          <w:bdr w:val="none" w:color="auto" w:sz="0" w:space="0"/>
+          <w:shd w:val="clear" w:fill="FFFFFF"/>
+        </w:rPr>
+        <w:t>console</w:t>
+      </w:r>
+      <w:r>
+        <w:rPr>
+          <w:rFonts w:hint="default" w:ascii="Courier New" w:hAnsi="Courier New" w:eastAsia="Courier New" w:cs="Courier New"/>
+          <w:i w:val="0"/>
+          <w:iCs w:val="0"/>
+          <w:caps w:val="0"/>
+          <w:color w:val="5C5C5C"/>
+          <w:spacing w:val="0"/>
+          <w:sz w:val="22"/>
+          <w:szCs w:val="22"/>
+          <w:bdr w:val="none" w:color="auto" w:sz="0" w:space="0"/>
+          <w:shd w:val="clear" w:fill="FFFFFF"/>
+        </w:rPr>
+        <w:t>.log(</w:t>
+      </w:r>
+      <w:r>
+        <w:rPr>
+          <w:rFonts w:hint="default" w:ascii="Courier New" w:hAnsi="Courier New" w:eastAsia="Courier New" w:cs="Courier New"/>
+          <w:i w:val="0"/>
+          <w:iCs w:val="0"/>
+          <w:caps w:val="0"/>
+          <w:color w:val="986801"/>
+          <w:spacing w:val="0"/>
+          <w:sz w:val="22"/>
+          <w:szCs w:val="22"/>
+          <w:bdr w:val="none" w:color="auto" w:sz="0" w:space="0"/>
+          <w:shd w:val="clear" w:fill="FFFFFF"/>
+        </w:rPr>
+        <w:t>2</w:t>
+      </w:r>
+      <w:r>
+        <w:rPr>
+          <w:rFonts w:hint="default" w:ascii="Courier New" w:hAnsi="Courier New" w:eastAsia="Courier New" w:cs="Courier New"/>
+          <w:i w:val="0"/>
+          <w:iCs w:val="0"/>
+          <w:caps w:val="0"/>
+          <w:color w:val="5C5C5C"/>
+          <w:spacing w:val="0"/>
+          <w:sz w:val="22"/>
+          <w:szCs w:val="22"/>
+          <w:bdr w:val="none" w:color="auto" w:sz="0" w:space="0"/>
+          <w:shd w:val="clear" w:fill="FFFFFF"/>
+        </w:rPr>
+        <w:t>);</w:t>
+      </w:r>
+    </w:p>
+    <w:p>
+      <w:pPr>
+        <w:keepNext w:val="0"/>
+        <w:keepLines w:val="0"/>
+        <w:widowControl/>
+        <w:numPr>
+          <w:ilvl w:val="0"/>
+          <w:numId w:val="13"/>
+        </w:numPr>
+        <w:suppressLineNumbers w:val="0"/>
+        <w:pBdr>
+          <w:top w:val="none" w:color="auto" w:sz="0" w:space="0"/>
+          <w:left w:val="single" w:color="6CE26C" w:sz="24" w:space="10"/>
+          <w:bottom w:val="none" w:color="auto" w:sz="0" w:space="0"/>
+          <w:right w:val="none" w:color="auto" w:sz="0" w:space="0"/>
+        </w:pBdr>
+        <w:shd w:val="clear" w:fill="F8F8F8"/>
+        <w:spacing w:before="0" w:beforeAutospacing="0" w:after="0" w:afterAutospacing="0" w:line="360" w:lineRule="atLeast"/>
+        <w:ind w:left="420" w:leftChars="0" w:right="0" w:firstLine="0" w:firstLineChars="0"/>
+        <w:jc w:val="left"/>
+        <w:rPr>
+          <w:color w:val="5C5C5C"/>
+          <w:sz w:val="18"/>
+          <w:szCs w:val="21"/>
+        </w:rPr>
+      </w:pPr>
+      <w:r>
+        <w:rPr>
+          <w:rFonts w:hint="default" w:ascii="Courier New" w:hAnsi="Courier New" w:eastAsia="Courier New" w:cs="Courier New"/>
+          <w:i w:val="0"/>
+          <w:iCs w:val="0"/>
+          <w:caps w:val="0"/>
+          <w:color w:val="5C5C5C"/>
+          <w:spacing w:val="0"/>
+          <w:sz w:val="22"/>
+          <w:szCs w:val="22"/>
+          <w:bdr w:val="none" w:color="auto" w:sz="0" w:space="0"/>
+          <w:shd w:val="clear" w:fill="F8F8F8"/>
+        </w:rPr>
+        <w:t>}).</w:t>
+      </w:r>
+      <w:r>
+        <w:rPr>
+          <w:rFonts w:hint="default" w:ascii="Courier New" w:hAnsi="Courier New" w:eastAsia="Courier New" w:cs="Courier New"/>
+          <w:i w:val="0"/>
+          <w:iCs w:val="0"/>
+          <w:caps w:val="0"/>
+          <w:color w:val="A626A4"/>
+          <w:spacing w:val="0"/>
+          <w:sz w:val="22"/>
+          <w:szCs w:val="22"/>
+          <w:bdr w:val="none" w:color="auto" w:sz="0" w:space="0"/>
+          <w:shd w:val="clear" w:fill="F8F8F8"/>
+        </w:rPr>
+        <w:t>then</w:t>
+      </w:r>
+      <w:r>
+        <w:rPr>
+          <w:rFonts w:hint="default" w:ascii="Courier New" w:hAnsi="Courier New" w:eastAsia="Courier New" w:cs="Courier New"/>
+          <w:i w:val="0"/>
+          <w:iCs w:val="0"/>
+          <w:caps w:val="0"/>
+          <w:color w:val="5C5C5C"/>
+          <w:spacing w:val="0"/>
+          <w:sz w:val="22"/>
+          <w:szCs w:val="22"/>
+          <w:bdr w:val="none" w:color="auto" w:sz="0" w:space="0"/>
+          <w:shd w:val="clear" w:fill="F8F8F8"/>
+        </w:rPr>
+        <w:t>(() =&gt; {</w:t>
+      </w:r>
+    </w:p>
+    <w:p>
+      <w:pPr>
+        <w:keepNext w:val="0"/>
+        <w:keepLines w:val="0"/>
+        <w:widowControl/>
+        <w:numPr>
+          <w:ilvl w:val="0"/>
+          <w:numId w:val="13"/>
+        </w:numPr>
+        <w:suppressLineNumbers w:val="0"/>
+        <w:pBdr>
+          <w:top w:val="none" w:color="auto" w:sz="0" w:space="0"/>
+          <w:left w:val="single" w:color="6CE26C" w:sz="24" w:space="10"/>
+          <w:bottom w:val="none" w:color="auto" w:sz="0" w:space="0"/>
+          <w:right w:val="none" w:color="auto" w:sz="0" w:space="0"/>
+        </w:pBdr>
+        <w:shd w:val="clear" w:fill="FFFFFF"/>
+        <w:spacing w:before="0" w:beforeAutospacing="0" w:after="0" w:afterAutospacing="0" w:line="360" w:lineRule="atLeast"/>
+        <w:ind w:left="420" w:leftChars="0" w:right="0" w:firstLine="0" w:firstLineChars="0"/>
+        <w:jc w:val="left"/>
+        <w:rPr>
+          <w:color w:val="5C5C5C"/>
+          <w:sz w:val="18"/>
+          <w:szCs w:val="21"/>
+        </w:rPr>
+      </w:pPr>
+      <w:r>
+        <w:rPr>
+          <w:rFonts w:hint="default" w:ascii="Courier New" w:hAnsi="Courier New" w:eastAsia="Courier New" w:cs="Courier New"/>
+          <w:i w:val="0"/>
+          <w:iCs w:val="0"/>
+          <w:caps w:val="0"/>
+          <w:color w:val="5C5C5C"/>
+          <w:spacing w:val="0"/>
+          <w:sz w:val="22"/>
+          <w:szCs w:val="22"/>
+          <w:bdr w:val="none" w:color="auto" w:sz="0" w:space="0"/>
+          <w:shd w:val="clear" w:fill="FFFFFF"/>
+        </w:rPr>
+        <w:t>  </w:t>
+      </w:r>
+      <w:r>
+        <w:rPr>
+          <w:rFonts w:hint="default" w:ascii="Courier New" w:hAnsi="Courier New" w:eastAsia="Courier New" w:cs="Courier New"/>
+          <w:i w:val="0"/>
+          <w:iCs w:val="0"/>
+          <w:caps w:val="0"/>
+          <w:color w:val="C18401"/>
+          <w:spacing w:val="0"/>
+          <w:sz w:val="22"/>
+          <w:szCs w:val="22"/>
+          <w:bdr w:val="none" w:color="auto" w:sz="0" w:space="0"/>
+          <w:shd w:val="clear" w:fill="FFFFFF"/>
+        </w:rPr>
+        <w:t>console</w:t>
+      </w:r>
+      <w:r>
+        <w:rPr>
+          <w:rFonts w:hint="default" w:ascii="Courier New" w:hAnsi="Courier New" w:eastAsia="Courier New" w:cs="Courier New"/>
+          <w:i w:val="0"/>
+          <w:iCs w:val="0"/>
+          <w:caps w:val="0"/>
+          <w:color w:val="5C5C5C"/>
+          <w:spacing w:val="0"/>
+          <w:sz w:val="22"/>
+          <w:szCs w:val="22"/>
+          <w:bdr w:val="none" w:color="auto" w:sz="0" w:space="0"/>
+          <w:shd w:val="clear" w:fill="FFFFFF"/>
+        </w:rPr>
+        <w:t>.log(</w:t>
+      </w:r>
+      <w:r>
+        <w:rPr>
+          <w:rFonts w:hint="default" w:ascii="Courier New" w:hAnsi="Courier New" w:eastAsia="Courier New" w:cs="Courier New"/>
+          <w:i w:val="0"/>
+          <w:iCs w:val="0"/>
+          <w:caps w:val="0"/>
+          <w:color w:val="986801"/>
+          <w:spacing w:val="0"/>
+          <w:sz w:val="22"/>
+          <w:szCs w:val="22"/>
+          <w:bdr w:val="none" w:color="auto" w:sz="0" w:space="0"/>
+          <w:shd w:val="clear" w:fill="FFFFFF"/>
+        </w:rPr>
+        <w:t>3</w:t>
+      </w:r>
+      <w:r>
+        <w:rPr>
+          <w:rFonts w:hint="default" w:ascii="Courier New" w:hAnsi="Courier New" w:eastAsia="Courier New" w:cs="Courier New"/>
+          <w:i w:val="0"/>
+          <w:iCs w:val="0"/>
+          <w:caps w:val="0"/>
+          <w:color w:val="5C5C5C"/>
+          <w:spacing w:val="0"/>
+          <w:sz w:val="22"/>
+          <w:szCs w:val="22"/>
+          <w:bdr w:val="none" w:color="auto" w:sz="0" w:space="0"/>
+          <w:shd w:val="clear" w:fill="FFFFFF"/>
+        </w:rPr>
+        <w:t>);</w:t>
+      </w:r>
+    </w:p>
+    <w:p>
+      <w:pPr>
+        <w:keepNext w:val="0"/>
+        <w:keepLines w:val="0"/>
+        <w:widowControl/>
+        <w:numPr>
+          <w:ilvl w:val="0"/>
+          <w:numId w:val="13"/>
+        </w:numPr>
+        <w:suppressLineNumbers w:val="0"/>
+        <w:pBdr>
+          <w:top w:val="none" w:color="auto" w:sz="0" w:space="0"/>
+          <w:left w:val="single" w:color="6CE26C" w:sz="24" w:space="10"/>
+          <w:bottom w:val="none" w:color="auto" w:sz="0" w:space="0"/>
+          <w:right w:val="none" w:color="auto" w:sz="0" w:space="0"/>
+        </w:pBdr>
+        <w:shd w:val="clear" w:fill="F8F8F8"/>
+        <w:spacing w:before="0" w:beforeAutospacing="0" w:after="0" w:afterAutospacing="0" w:line="360" w:lineRule="atLeast"/>
+        <w:ind w:left="420" w:leftChars="0" w:right="0" w:firstLine="0" w:firstLineChars="0"/>
+        <w:jc w:val="left"/>
+        <w:rPr>
+          <w:color w:val="5C5C5C"/>
+          <w:sz w:val="18"/>
+          <w:szCs w:val="21"/>
+        </w:rPr>
+      </w:pPr>
+      <w:r>
+        <w:rPr>
+          <w:rFonts w:hint="default" w:ascii="Courier New" w:hAnsi="Courier New" w:eastAsia="Courier New" w:cs="Courier New"/>
+          <w:i w:val="0"/>
+          <w:iCs w:val="0"/>
+          <w:caps w:val="0"/>
+          <w:color w:val="5C5C5C"/>
+          <w:spacing w:val="0"/>
+          <w:sz w:val="22"/>
+          <w:szCs w:val="22"/>
+          <w:bdr w:val="none" w:color="auto" w:sz="0" w:space="0"/>
+          <w:shd w:val="clear" w:fill="F8F8F8"/>
+        </w:rPr>
+        <w:t>}, () =&gt; {</w:t>
+      </w:r>
+    </w:p>
+    <w:p>
+      <w:pPr>
+        <w:keepNext w:val="0"/>
+        <w:keepLines w:val="0"/>
+        <w:widowControl/>
+        <w:numPr>
+          <w:ilvl w:val="0"/>
+          <w:numId w:val="13"/>
+        </w:numPr>
+        <w:suppressLineNumbers w:val="0"/>
+        <w:pBdr>
+          <w:top w:val="none" w:color="auto" w:sz="0" w:space="0"/>
+          <w:left w:val="single" w:color="6CE26C" w:sz="24" w:space="10"/>
+          <w:bottom w:val="none" w:color="auto" w:sz="0" w:space="0"/>
+          <w:right w:val="none" w:color="auto" w:sz="0" w:space="0"/>
+        </w:pBdr>
+        <w:shd w:val="clear" w:fill="FFFFFF"/>
+        <w:spacing w:before="0" w:beforeAutospacing="0" w:after="0" w:afterAutospacing="0" w:line="360" w:lineRule="atLeast"/>
+        <w:ind w:left="420" w:leftChars="0" w:right="0" w:firstLine="0" w:firstLineChars="0"/>
+        <w:jc w:val="left"/>
+        <w:rPr>
+          <w:color w:val="5C5C5C"/>
+          <w:sz w:val="18"/>
+          <w:szCs w:val="21"/>
+        </w:rPr>
+      </w:pPr>
+      <w:r>
+        <w:rPr>
+          <w:rFonts w:hint="default" w:ascii="Courier New" w:hAnsi="Courier New" w:eastAsia="Courier New" w:cs="Courier New"/>
+          <w:i w:val="0"/>
+          <w:iCs w:val="0"/>
+          <w:caps w:val="0"/>
+          <w:color w:val="5C5C5C"/>
+          <w:spacing w:val="0"/>
+          <w:sz w:val="22"/>
+          <w:szCs w:val="22"/>
+          <w:bdr w:val="none" w:color="auto" w:sz="0" w:space="0"/>
+          <w:shd w:val="clear" w:fill="FFFFFF"/>
+        </w:rPr>
+        <w:t>  </w:t>
+      </w:r>
+      <w:r>
+        <w:rPr>
+          <w:rFonts w:hint="default" w:ascii="Courier New" w:hAnsi="Courier New" w:eastAsia="Courier New" w:cs="Courier New"/>
+          <w:i w:val="0"/>
+          <w:iCs w:val="0"/>
+          <w:caps w:val="0"/>
+          <w:color w:val="C18401"/>
+          <w:spacing w:val="0"/>
+          <w:sz w:val="22"/>
+          <w:szCs w:val="22"/>
+          <w:bdr w:val="none" w:color="auto" w:sz="0" w:space="0"/>
+          <w:shd w:val="clear" w:fill="FFFFFF"/>
+        </w:rPr>
+        <w:t>console</w:t>
+      </w:r>
+      <w:r>
+        <w:rPr>
+          <w:rFonts w:hint="default" w:ascii="Courier New" w:hAnsi="Courier New" w:eastAsia="Courier New" w:cs="Courier New"/>
+          <w:i w:val="0"/>
+          <w:iCs w:val="0"/>
+          <w:caps w:val="0"/>
+          <w:color w:val="5C5C5C"/>
+          <w:spacing w:val="0"/>
+          <w:sz w:val="22"/>
+          <w:szCs w:val="22"/>
+          <w:bdr w:val="none" w:color="auto" w:sz="0" w:space="0"/>
+          <w:shd w:val="clear" w:fill="FFFFFF"/>
+        </w:rPr>
+        <w:t>.log(</w:t>
+      </w:r>
+      <w:r>
+        <w:rPr>
+          <w:rFonts w:hint="default" w:ascii="Courier New" w:hAnsi="Courier New" w:eastAsia="Courier New" w:cs="Courier New"/>
+          <w:i w:val="0"/>
+          <w:iCs w:val="0"/>
+          <w:caps w:val="0"/>
+          <w:color w:val="986801"/>
+          <w:spacing w:val="0"/>
+          <w:sz w:val="22"/>
+          <w:szCs w:val="22"/>
+          <w:bdr w:val="none" w:color="auto" w:sz="0" w:space="0"/>
+          <w:shd w:val="clear" w:fill="FFFFFF"/>
+        </w:rPr>
+        <w:t>4</w:t>
+      </w:r>
+      <w:r>
+        <w:rPr>
+          <w:rFonts w:hint="default" w:ascii="Courier New" w:hAnsi="Courier New" w:eastAsia="Courier New" w:cs="Courier New"/>
+          <w:i w:val="0"/>
+          <w:iCs w:val="0"/>
+          <w:caps w:val="0"/>
+          <w:color w:val="5C5C5C"/>
+          <w:spacing w:val="0"/>
+          <w:sz w:val="22"/>
+          <w:szCs w:val="22"/>
+          <w:bdr w:val="none" w:color="auto" w:sz="0" w:space="0"/>
+          <w:shd w:val="clear" w:fill="FFFFFF"/>
+        </w:rPr>
+        <w:t>);</w:t>
+      </w:r>
+    </w:p>
+    <w:p>
+      <w:pPr>
+        <w:keepNext w:val="0"/>
+        <w:keepLines w:val="0"/>
+        <w:widowControl/>
+        <w:numPr>
+          <w:ilvl w:val="0"/>
+          <w:numId w:val="13"/>
+        </w:numPr>
+        <w:suppressLineNumbers w:val="0"/>
+        <w:pBdr>
+          <w:top w:val="none" w:color="auto" w:sz="0" w:space="0"/>
+          <w:left w:val="single" w:color="6CE26C" w:sz="24" w:space="10"/>
+          <w:bottom w:val="none" w:color="auto" w:sz="0" w:space="0"/>
+          <w:right w:val="none" w:color="auto" w:sz="0" w:space="0"/>
+        </w:pBdr>
+        <w:shd w:val="clear" w:fill="F8F8F8"/>
+        <w:spacing w:before="0" w:beforeAutospacing="0" w:after="0" w:afterAutospacing="0" w:line="360" w:lineRule="atLeast"/>
+        <w:ind w:left="420" w:leftChars="0" w:right="0" w:firstLine="0" w:firstLineChars="0"/>
+        <w:jc w:val="left"/>
+        <w:rPr>
+          <w:color w:val="5C5C5C"/>
+          <w:sz w:val="18"/>
+          <w:szCs w:val="21"/>
+        </w:rPr>
+      </w:pPr>
+      <w:r>
+        <w:rPr>
+          <w:rFonts w:hint="default" w:ascii="Courier New" w:hAnsi="Courier New" w:eastAsia="Courier New" w:cs="Courier New"/>
+          <w:i w:val="0"/>
+          <w:iCs w:val="0"/>
+          <w:caps w:val="0"/>
+          <w:color w:val="5C5C5C"/>
+          <w:spacing w:val="0"/>
+          <w:sz w:val="22"/>
+          <w:szCs w:val="22"/>
+          <w:bdr w:val="none" w:color="auto" w:sz="0" w:space="0"/>
+          <w:shd w:val="clear" w:fill="F8F8F8"/>
+        </w:rPr>
+        <w:t>}).</w:t>
+      </w:r>
+      <w:r>
+        <w:rPr>
+          <w:rFonts w:hint="default" w:ascii="Courier New" w:hAnsi="Courier New" w:eastAsia="Courier New" w:cs="Courier New"/>
+          <w:i w:val="0"/>
+          <w:iCs w:val="0"/>
+          <w:caps w:val="0"/>
+          <w:color w:val="A626A4"/>
+          <w:spacing w:val="0"/>
+          <w:sz w:val="22"/>
+          <w:szCs w:val="22"/>
+          <w:bdr w:val="none" w:color="auto" w:sz="0" w:space="0"/>
+          <w:shd w:val="clear" w:fill="F8F8F8"/>
+        </w:rPr>
+        <w:t>catch</w:t>
+      </w:r>
+      <w:r>
+        <w:rPr>
+          <w:rFonts w:hint="default" w:ascii="Courier New" w:hAnsi="Courier New" w:eastAsia="Courier New" w:cs="Courier New"/>
+          <w:i w:val="0"/>
+          <w:iCs w:val="0"/>
+          <w:caps w:val="0"/>
+          <w:color w:val="5C5C5C"/>
+          <w:spacing w:val="0"/>
+          <w:sz w:val="22"/>
+          <w:szCs w:val="22"/>
+          <w:bdr w:val="none" w:color="auto" w:sz="0" w:space="0"/>
+          <w:shd w:val="clear" w:fill="F8F8F8"/>
+        </w:rPr>
+        <w:t>(() =&gt; {</w:t>
+      </w:r>
+    </w:p>
+    <w:p>
+      <w:pPr>
+        <w:keepNext w:val="0"/>
+        <w:keepLines w:val="0"/>
+        <w:widowControl/>
+        <w:numPr>
+          <w:ilvl w:val="0"/>
+          <w:numId w:val="13"/>
+        </w:numPr>
+        <w:suppressLineNumbers w:val="0"/>
+        <w:pBdr>
+          <w:top w:val="none" w:color="auto" w:sz="0" w:space="0"/>
+          <w:left w:val="single" w:color="6CE26C" w:sz="24" w:space="10"/>
+          <w:bottom w:val="none" w:color="auto" w:sz="0" w:space="0"/>
+          <w:right w:val="none" w:color="auto" w:sz="0" w:space="0"/>
+        </w:pBdr>
+        <w:shd w:val="clear" w:fill="FFFFFF"/>
+        <w:spacing w:before="0" w:beforeAutospacing="0" w:after="0" w:afterAutospacing="0" w:line="360" w:lineRule="atLeast"/>
+        <w:ind w:left="420" w:leftChars="0" w:right="0" w:firstLine="0" w:firstLineChars="0"/>
+        <w:jc w:val="left"/>
+        <w:rPr>
+          <w:color w:val="5C5C5C"/>
+          <w:sz w:val="18"/>
+          <w:szCs w:val="21"/>
+        </w:rPr>
+      </w:pPr>
+      <w:r>
+        <w:rPr>
+          <w:rFonts w:hint="default" w:ascii="Courier New" w:hAnsi="Courier New" w:eastAsia="Courier New" w:cs="Courier New"/>
+          <w:i w:val="0"/>
+          <w:iCs w:val="0"/>
+          <w:caps w:val="0"/>
+          <w:color w:val="5C5C5C"/>
+          <w:spacing w:val="0"/>
+          <w:sz w:val="22"/>
+          <w:szCs w:val="22"/>
+          <w:bdr w:val="none" w:color="auto" w:sz="0" w:space="0"/>
+          <w:shd w:val="clear" w:fill="FFFFFF"/>
+        </w:rPr>
+        <w:t>  </w:t>
+      </w:r>
+      <w:r>
+        <w:rPr>
+          <w:rFonts w:hint="default" w:ascii="Courier New" w:hAnsi="Courier New" w:eastAsia="Courier New" w:cs="Courier New"/>
+          <w:i w:val="0"/>
+          <w:iCs w:val="0"/>
+          <w:caps w:val="0"/>
+          <w:color w:val="C18401"/>
+          <w:spacing w:val="0"/>
+          <w:sz w:val="22"/>
+          <w:szCs w:val="22"/>
+          <w:bdr w:val="none" w:color="auto" w:sz="0" w:space="0"/>
+          <w:shd w:val="clear" w:fill="FFFFFF"/>
+        </w:rPr>
+        <w:t>console</w:t>
+      </w:r>
+      <w:r>
+        <w:rPr>
+          <w:rFonts w:hint="default" w:ascii="Courier New" w:hAnsi="Courier New" w:eastAsia="Courier New" w:cs="Courier New"/>
+          <w:i w:val="0"/>
+          <w:iCs w:val="0"/>
+          <w:caps w:val="0"/>
+          <w:color w:val="5C5C5C"/>
+          <w:spacing w:val="0"/>
+          <w:sz w:val="22"/>
+          <w:szCs w:val="22"/>
+          <w:bdr w:val="none" w:color="auto" w:sz="0" w:space="0"/>
+          <w:shd w:val="clear" w:fill="FFFFFF"/>
+        </w:rPr>
+        <w:t>.log(</w:t>
+      </w:r>
+      <w:r>
+        <w:rPr>
+          <w:rFonts w:hint="default" w:ascii="Courier New" w:hAnsi="Courier New" w:eastAsia="Courier New" w:cs="Courier New"/>
+          <w:i w:val="0"/>
+          <w:iCs w:val="0"/>
+          <w:caps w:val="0"/>
+          <w:color w:val="986801"/>
+          <w:spacing w:val="0"/>
+          <w:sz w:val="22"/>
+          <w:szCs w:val="22"/>
+          <w:bdr w:val="none" w:color="auto" w:sz="0" w:space="0"/>
+          <w:shd w:val="clear" w:fill="FFFFFF"/>
+        </w:rPr>
+        <w:t>5</w:t>
+      </w:r>
+      <w:r>
+        <w:rPr>
+          <w:rFonts w:hint="default" w:ascii="Courier New" w:hAnsi="Courier New" w:eastAsia="Courier New" w:cs="Courier New"/>
+          <w:i w:val="0"/>
+          <w:iCs w:val="0"/>
+          <w:caps w:val="0"/>
+          <w:color w:val="5C5C5C"/>
+          <w:spacing w:val="0"/>
+          <w:sz w:val="22"/>
+          <w:szCs w:val="22"/>
+          <w:bdr w:val="none" w:color="auto" w:sz="0" w:space="0"/>
+          <w:shd w:val="clear" w:fill="FFFFFF"/>
+        </w:rPr>
+        <w:t>);</w:t>
+      </w:r>
+    </w:p>
+    <w:p>
+      <w:pPr>
+        <w:keepNext w:val="0"/>
+        <w:keepLines w:val="0"/>
+        <w:widowControl/>
+        <w:numPr>
+          <w:ilvl w:val="0"/>
+          <w:numId w:val="13"/>
+        </w:numPr>
+        <w:suppressLineNumbers w:val="0"/>
+        <w:pBdr>
+          <w:top w:val="none" w:color="auto" w:sz="0" w:space="0"/>
+          <w:left w:val="single" w:color="6CE26C" w:sz="24" w:space="10"/>
+          <w:bottom w:val="none" w:color="auto" w:sz="0" w:space="0"/>
+          <w:right w:val="none" w:color="auto" w:sz="0" w:space="0"/>
+        </w:pBdr>
+        <w:shd w:val="clear" w:fill="F8F8F8"/>
+        <w:spacing w:before="0" w:beforeAutospacing="0" w:after="0" w:afterAutospacing="0" w:line="360" w:lineRule="atLeast"/>
+        <w:ind w:left="420" w:leftChars="0" w:right="0" w:firstLine="0" w:firstLineChars="0"/>
+        <w:jc w:val="left"/>
+        <w:rPr>
+          <w:color w:val="5C5C5C"/>
+          <w:sz w:val="18"/>
+          <w:szCs w:val="21"/>
+        </w:rPr>
+      </w:pPr>
+      <w:r>
+        <w:rPr>
+          <w:rFonts w:hint="default" w:ascii="Courier New" w:hAnsi="Courier New" w:eastAsia="Courier New" w:cs="Courier New"/>
+          <w:i w:val="0"/>
+          <w:iCs w:val="0"/>
+          <w:caps w:val="0"/>
+          <w:color w:val="5C5C5C"/>
+          <w:spacing w:val="0"/>
+          <w:sz w:val="22"/>
+          <w:szCs w:val="22"/>
+          <w:bdr w:val="none" w:color="auto" w:sz="0" w:space="0"/>
+          <w:shd w:val="clear" w:fill="F8F8F8"/>
+        </w:rPr>
+        <w:t>}).</w:t>
+      </w:r>
+      <w:r>
+        <w:rPr>
+          <w:rFonts w:hint="default" w:ascii="Courier New" w:hAnsi="Courier New" w:eastAsia="Courier New" w:cs="Courier New"/>
+          <w:i w:val="0"/>
+          <w:iCs w:val="0"/>
+          <w:caps w:val="0"/>
+          <w:color w:val="A626A4"/>
+          <w:spacing w:val="0"/>
+          <w:sz w:val="22"/>
+          <w:szCs w:val="22"/>
+          <w:bdr w:val="none" w:color="auto" w:sz="0" w:space="0"/>
+          <w:shd w:val="clear" w:fill="F8F8F8"/>
+        </w:rPr>
+        <w:t>then</w:t>
+      </w:r>
+      <w:r>
+        <w:rPr>
+          <w:rFonts w:hint="default" w:ascii="Courier New" w:hAnsi="Courier New" w:eastAsia="Courier New" w:cs="Courier New"/>
+          <w:i w:val="0"/>
+          <w:iCs w:val="0"/>
+          <w:caps w:val="0"/>
+          <w:color w:val="5C5C5C"/>
+          <w:spacing w:val="0"/>
+          <w:sz w:val="22"/>
+          <w:szCs w:val="22"/>
+          <w:bdr w:val="none" w:color="auto" w:sz="0" w:space="0"/>
+          <w:shd w:val="clear" w:fill="F8F8F8"/>
+        </w:rPr>
+        <w:t>(() =&gt; {</w:t>
+      </w:r>
+    </w:p>
+    <w:p>
+      <w:pPr>
+        <w:keepNext w:val="0"/>
+        <w:keepLines w:val="0"/>
+        <w:widowControl/>
+        <w:numPr>
+          <w:ilvl w:val="0"/>
+          <w:numId w:val="13"/>
+        </w:numPr>
+        <w:suppressLineNumbers w:val="0"/>
+        <w:pBdr>
+          <w:top w:val="none" w:color="auto" w:sz="0" w:space="0"/>
+          <w:left w:val="single" w:color="6CE26C" w:sz="24" w:space="10"/>
+          <w:bottom w:val="none" w:color="auto" w:sz="0" w:space="0"/>
+          <w:right w:val="none" w:color="auto" w:sz="0" w:space="0"/>
+        </w:pBdr>
+        <w:shd w:val="clear" w:fill="FFFFFF"/>
+        <w:spacing w:before="0" w:beforeAutospacing="0" w:after="0" w:afterAutospacing="0" w:line="360" w:lineRule="atLeast"/>
+        <w:ind w:left="420" w:leftChars="0" w:right="0" w:firstLine="0" w:firstLineChars="0"/>
+        <w:jc w:val="left"/>
+        <w:rPr>
+          <w:color w:val="5C5C5C"/>
+          <w:sz w:val="18"/>
+          <w:szCs w:val="21"/>
+        </w:rPr>
+      </w:pPr>
+      <w:r>
+        <w:rPr>
+          <w:rFonts w:hint="default" w:ascii="Courier New" w:hAnsi="Courier New" w:eastAsia="Courier New" w:cs="Courier New"/>
+          <w:i w:val="0"/>
+          <w:iCs w:val="0"/>
+          <w:caps w:val="0"/>
+          <w:color w:val="5C5C5C"/>
+          <w:spacing w:val="0"/>
+          <w:sz w:val="22"/>
+          <w:szCs w:val="22"/>
+          <w:bdr w:val="none" w:color="auto" w:sz="0" w:space="0"/>
+          <w:shd w:val="clear" w:fill="FFFFFF"/>
+        </w:rPr>
+        <w:t>  </w:t>
+      </w:r>
+      <w:r>
+        <w:rPr>
+          <w:rFonts w:hint="default" w:ascii="Courier New" w:hAnsi="Courier New" w:eastAsia="Courier New" w:cs="Courier New"/>
+          <w:i w:val="0"/>
+          <w:iCs w:val="0"/>
+          <w:caps w:val="0"/>
+          <w:color w:val="C18401"/>
+          <w:spacing w:val="0"/>
+          <w:sz w:val="22"/>
+          <w:szCs w:val="22"/>
+          <w:bdr w:val="none" w:color="auto" w:sz="0" w:space="0"/>
+          <w:shd w:val="clear" w:fill="FFFFFF"/>
+        </w:rPr>
+        <w:t>console</w:t>
+      </w:r>
+      <w:r>
+        <w:rPr>
+          <w:rFonts w:hint="default" w:ascii="Courier New" w:hAnsi="Courier New" w:eastAsia="Courier New" w:cs="Courier New"/>
+          <w:i w:val="0"/>
+          <w:iCs w:val="0"/>
+          <w:caps w:val="0"/>
+          <w:color w:val="5C5C5C"/>
+          <w:spacing w:val="0"/>
+          <w:sz w:val="22"/>
+          <w:szCs w:val="22"/>
+          <w:bdr w:val="none" w:color="auto" w:sz="0" w:space="0"/>
+          <w:shd w:val="clear" w:fill="FFFFFF"/>
+        </w:rPr>
+        <w:t>.log(</w:t>
+      </w:r>
+      <w:r>
+        <w:rPr>
+          <w:rFonts w:hint="default" w:ascii="Courier New" w:hAnsi="Courier New" w:eastAsia="Courier New" w:cs="Courier New"/>
+          <w:i w:val="0"/>
+          <w:iCs w:val="0"/>
+          <w:caps w:val="0"/>
+          <w:color w:val="986801"/>
+          <w:spacing w:val="0"/>
+          <w:sz w:val="22"/>
+          <w:szCs w:val="22"/>
+          <w:bdr w:val="none" w:color="auto" w:sz="0" w:space="0"/>
+          <w:shd w:val="clear" w:fill="FFFFFF"/>
+        </w:rPr>
+        <w:t>6</w:t>
+      </w:r>
+      <w:r>
+        <w:rPr>
+          <w:rFonts w:hint="default" w:ascii="Courier New" w:hAnsi="Courier New" w:eastAsia="Courier New" w:cs="Courier New"/>
+          <w:i w:val="0"/>
+          <w:iCs w:val="0"/>
+          <w:caps w:val="0"/>
+          <w:color w:val="5C5C5C"/>
+          <w:spacing w:val="0"/>
+          <w:sz w:val="22"/>
+          <w:szCs w:val="22"/>
+          <w:bdr w:val="none" w:color="auto" w:sz="0" w:space="0"/>
+          <w:shd w:val="clear" w:fill="FFFFFF"/>
+        </w:rPr>
+        <w:t>);</w:t>
+      </w:r>
+    </w:p>
+    <w:p>
+      <w:pPr>
+        <w:keepNext w:val="0"/>
+        <w:keepLines w:val="0"/>
+        <w:widowControl/>
+        <w:numPr>
+          <w:ilvl w:val="0"/>
+          <w:numId w:val="13"/>
+        </w:numPr>
+        <w:suppressLineNumbers w:val="0"/>
+        <w:pBdr>
+          <w:top w:val="none" w:color="auto" w:sz="0" w:space="0"/>
+          <w:left w:val="single" w:color="6CE26C" w:sz="24" w:space="10"/>
+          <w:bottom w:val="none" w:color="auto" w:sz="0" w:space="0"/>
+          <w:right w:val="none" w:color="auto" w:sz="0" w:space="0"/>
+        </w:pBdr>
+        <w:shd w:val="clear" w:fill="F8F8F8"/>
+        <w:spacing w:before="0" w:beforeAutospacing="0" w:after="0" w:afterAutospacing="0" w:line="360" w:lineRule="atLeast"/>
+        <w:ind w:left="420" w:leftChars="0" w:right="0" w:firstLine="0" w:firstLineChars="0"/>
+        <w:jc w:val="left"/>
+        <w:rPr>
+          <w:color w:val="5C5C5C"/>
+          <w:sz w:val="18"/>
+          <w:szCs w:val="21"/>
+        </w:rPr>
+      </w:pPr>
+      <w:r>
+        <w:rPr>
+          <w:rFonts w:hint="default" w:ascii="Courier New" w:hAnsi="Courier New" w:eastAsia="Courier New" w:cs="Courier New"/>
+          <w:i w:val="0"/>
+          <w:iCs w:val="0"/>
+          <w:caps w:val="0"/>
+          <w:color w:val="5C5C5C"/>
+          <w:spacing w:val="0"/>
+          <w:sz w:val="22"/>
+          <w:szCs w:val="22"/>
+          <w:bdr w:val="none" w:color="auto" w:sz="0" w:space="0"/>
+          <w:shd w:val="clear" w:fill="F8F8F8"/>
+        </w:rPr>
+        <w:t>})</w:t>
+      </w:r>
+    </w:p>
+    <w:p>
+      <w:pPr>
+        <w:keepNext w:val="0"/>
+        <w:keepLines w:val="0"/>
+        <w:widowControl/>
+        <w:numPr>
+          <w:ilvl w:val="0"/>
+          <w:numId w:val="13"/>
+        </w:numPr>
+        <w:suppressLineNumbers w:val="0"/>
+        <w:pBdr>
+          <w:top w:val="none" w:color="auto" w:sz="0" w:space="0"/>
+          <w:left w:val="single" w:color="6CE26C" w:sz="24" w:space="10"/>
+          <w:bottom w:val="none" w:color="auto" w:sz="0" w:space="0"/>
+          <w:right w:val="none" w:color="auto" w:sz="0" w:space="0"/>
+        </w:pBdr>
+        <w:shd w:val="clear" w:fill="FFFFFF"/>
+        <w:spacing w:before="0" w:beforeAutospacing="0" w:after="0" w:afterAutospacing="0" w:line="360" w:lineRule="atLeast"/>
+        <w:ind w:left="420" w:leftChars="0" w:right="0" w:firstLine="0" w:firstLineChars="0"/>
+        <w:jc w:val="left"/>
+        <w:rPr>
+          <w:color w:val="5C5C5C"/>
+          <w:sz w:val="18"/>
+          <w:szCs w:val="21"/>
+        </w:rPr>
+      </w:pPr>
+    </w:p>
+    <w:p>
+      <w:pPr>
+        <w:keepNext w:val="0"/>
+        <w:keepLines w:val="0"/>
+        <w:widowControl/>
+        <w:numPr>
+          <w:ilvl w:val="0"/>
+          <w:numId w:val="13"/>
+        </w:numPr>
+        <w:suppressLineNumbers w:val="0"/>
+        <w:pBdr>
+          <w:top w:val="none" w:color="auto" w:sz="0" w:space="0"/>
+          <w:left w:val="single" w:color="6CE26C" w:sz="24" w:space="10"/>
+          <w:bottom w:val="none" w:color="auto" w:sz="0" w:space="0"/>
+          <w:right w:val="none" w:color="auto" w:sz="0" w:space="0"/>
+        </w:pBdr>
+        <w:shd w:val="clear" w:fill="F8F8F8"/>
+        <w:spacing w:before="0" w:beforeAutospacing="0" w:after="0" w:afterAutospacing="0" w:line="360" w:lineRule="atLeast"/>
+        <w:ind w:left="420" w:leftChars="0" w:right="0" w:firstLine="0" w:firstLineChars="0"/>
+        <w:jc w:val="left"/>
+        <w:rPr>
+          <w:rFonts w:hint="eastAsia"/>
+          <w:sz w:val="18"/>
+          <w:szCs w:val="21"/>
+        </w:rPr>
+      </w:pPr>
+      <w:r>
+        <w:rPr>
+          <w:rFonts w:hint="default" w:ascii="Courier New" w:hAnsi="Courier New" w:eastAsia="Courier New" w:cs="Courier New"/>
+          <w:i w:val="0"/>
+          <w:iCs w:val="0"/>
+          <w:caps w:val="0"/>
+          <w:color w:val="50A14F"/>
+          <w:spacing w:val="0"/>
+          <w:sz w:val="22"/>
+          <w:szCs w:val="22"/>
+          <w:bdr w:val="none" w:color="auto" w:sz="0" w:space="0"/>
+          <w:shd w:val="clear" w:fill="F8F8F8"/>
+        </w:rPr>
+        <w:t>//</w:t>
+      </w:r>
+      <w:r>
+        <w:rPr>
+          <w:rFonts w:hint="default" w:ascii="Courier New" w:hAnsi="Courier New" w:eastAsia="Courier New" w:cs="Courier New"/>
+          <w:i w:val="0"/>
+          <w:iCs w:val="0"/>
+          <w:caps w:val="0"/>
+          <w:color w:val="5C5C5C"/>
+          <w:spacing w:val="0"/>
+          <w:sz w:val="22"/>
+          <w:szCs w:val="22"/>
+          <w:bdr w:val="none" w:color="auto" w:sz="0" w:space="0"/>
+          <w:shd w:val="clear" w:fill="F8F8F8"/>
+        </w:rPr>
+        <w:t> </w:t>
+      </w:r>
+      <w:r>
+        <w:rPr>
+          <w:rFonts w:hint="default" w:ascii="Courier New" w:hAnsi="Courier New" w:eastAsia="Courier New" w:cs="Courier New"/>
+          <w:i w:val="0"/>
+          <w:iCs w:val="0"/>
+          <w:caps w:val="0"/>
+          <w:color w:val="C18401"/>
+          <w:spacing w:val="0"/>
+          <w:sz w:val="22"/>
+          <w:szCs w:val="22"/>
+          <w:bdr w:val="none" w:color="auto" w:sz="0" w:space="0"/>
+          <w:shd w:val="clear" w:fill="F8F8F8"/>
+        </w:rPr>
+        <w:t>console</w:t>
+      </w:r>
+      <w:r>
+        <w:rPr>
+          <w:rFonts w:hint="default" w:ascii="Courier New" w:hAnsi="Courier New" w:eastAsia="Courier New" w:cs="Courier New"/>
+          <w:i w:val="0"/>
+          <w:iCs w:val="0"/>
+          <w:caps w:val="0"/>
+          <w:color w:val="5C5C5C"/>
+          <w:spacing w:val="0"/>
+          <w:sz w:val="22"/>
+          <w:szCs w:val="22"/>
+          <w:bdr w:val="none" w:color="auto" w:sz="0" w:space="0"/>
+          <w:shd w:val="clear" w:fill="F8F8F8"/>
+        </w:rPr>
+        <w:t> </w:t>
+      </w:r>
+      <w:r>
+        <w:rPr>
+          <w:rFonts w:hint="default" w:ascii="Courier New" w:hAnsi="Courier New" w:eastAsia="Courier New" w:cs="Courier New"/>
+          <w:i w:val="0"/>
+          <w:iCs w:val="0"/>
+          <w:caps w:val="0"/>
+          <w:color w:val="986801"/>
+          <w:spacing w:val="0"/>
+          <w:sz w:val="22"/>
+          <w:szCs w:val="22"/>
+          <w:bdr w:val="none" w:color="auto" w:sz="0" w:space="0"/>
+          <w:shd w:val="clear" w:fill="F8F8F8"/>
+        </w:rPr>
+        <w:t>1</w:t>
+      </w:r>
+      <w:r>
+        <w:rPr>
+          <w:rFonts w:hint="default" w:ascii="Courier New" w:hAnsi="Courier New" w:eastAsia="Courier New" w:cs="Courier New"/>
+          <w:i w:val="0"/>
+          <w:iCs w:val="0"/>
+          <w:caps w:val="0"/>
+          <w:color w:val="5C5C5C"/>
+          <w:spacing w:val="0"/>
+          <w:sz w:val="22"/>
+          <w:szCs w:val="22"/>
+          <w:bdr w:val="none" w:color="auto" w:sz="0" w:space="0"/>
+          <w:shd w:val="clear" w:fill="F8F8F8"/>
+        </w:rPr>
+        <w:t> </w:t>
+      </w:r>
+      <w:r>
+        <w:rPr>
+          <w:rFonts w:hint="default" w:ascii="Courier New" w:hAnsi="Courier New" w:eastAsia="Courier New" w:cs="Courier New"/>
+          <w:i w:val="0"/>
+          <w:iCs w:val="0"/>
+          <w:caps w:val="0"/>
+          <w:color w:val="986801"/>
+          <w:spacing w:val="0"/>
+          <w:sz w:val="22"/>
+          <w:szCs w:val="22"/>
+          <w:bdr w:val="none" w:color="auto" w:sz="0" w:space="0"/>
+          <w:shd w:val="clear" w:fill="F8F8F8"/>
+        </w:rPr>
+        <w:t>4</w:t>
+      </w:r>
+      <w:r>
+        <w:rPr>
+          <w:rFonts w:hint="default" w:ascii="Courier New" w:hAnsi="Courier New" w:eastAsia="Courier New" w:cs="Courier New"/>
+          <w:i w:val="0"/>
+          <w:iCs w:val="0"/>
+          <w:caps w:val="0"/>
+          <w:color w:val="5C5C5C"/>
+          <w:spacing w:val="0"/>
+          <w:sz w:val="22"/>
+          <w:szCs w:val="22"/>
+          <w:bdr w:val="none" w:color="auto" w:sz="0" w:space="0"/>
+          <w:shd w:val="clear" w:fill="F8F8F8"/>
+        </w:rPr>
+        <w:t> </w:t>
+      </w:r>
+      <w:r>
+        <w:rPr>
+          <w:rFonts w:hint="default" w:ascii="Courier New" w:hAnsi="Courier New" w:eastAsia="Courier New" w:cs="Courier New"/>
+          <w:i w:val="0"/>
+          <w:iCs w:val="0"/>
+          <w:caps w:val="0"/>
+          <w:color w:val="986801"/>
+          <w:spacing w:val="0"/>
+          <w:sz w:val="22"/>
+          <w:szCs w:val="22"/>
+          <w:bdr w:val="none" w:color="auto" w:sz="0" w:space="0"/>
+          <w:shd w:val="clear" w:fill="F8F8F8"/>
+        </w:rPr>
+        <w:t>6</w:t>
+      </w:r>
+    </w:p>
+    <w:p>
+      <w:pPr>
+        <w:pStyle w:val="5"/>
+        <w:bidi w:val="0"/>
+        <w:rPr>
+          <w:rFonts w:hint="eastAsia"/>
+          <w:lang w:val="en-US" w:eastAsia="zh-CN"/>
+        </w:rPr>
+      </w:pPr>
+      <w:r>
+        <w:rPr>
+          <w:rFonts w:hint="eastAsia"/>
+          <w:lang w:val="en-US" w:eastAsia="zh-CN"/>
+        </w:rPr>
+        <w:t xml:space="preserve">1.2.8 </w:t>
+      </w:r>
+      <w:r>
+        <w:rPr>
+          <w:rFonts w:hint="eastAsia"/>
+        </w:rPr>
+        <w:t>inner-join</w:t>
+      </w:r>
+      <w:r>
+        <w:rPr>
+          <w:rFonts w:hint="eastAsia"/>
+          <w:lang w:val="en-US" w:eastAsia="zh-CN"/>
+        </w:rPr>
+        <w:t xml:space="preserve"> </w:t>
+      </w:r>
+    </w:p>
+    <w:p>
+      <w:pPr>
+        <w:rPr>
+          <w:rFonts w:hint="default" w:eastAsiaTheme="minorEastAsia"/>
+          <w:lang w:val="en-US" w:eastAsia="zh-CN"/>
+        </w:rPr>
+      </w:pPr>
+      <w:r>
+        <w:rPr>
+          <w:rFonts w:hint="eastAsia"/>
+          <w:lang w:val="en-US" w:eastAsia="zh-CN"/>
+        </w:rPr>
+        <w:t>sql 表内联：两表分别有a、b条记录，则内联后得到 m</w:t>
+      </w:r>
+      <w:r>
+        <w:rPr>
+          <w:rFonts w:hint="default"/>
+          <w:lang w:val="en-US" w:eastAsia="zh-CN"/>
+        </w:rPr>
+        <w:t xml:space="preserve"> </w:t>
+      </w:r>
+      <w:r>
+        <w:rPr>
+          <w:rFonts w:hint="eastAsia"/>
+          <w:lang w:val="en-US" w:eastAsia="zh-CN"/>
+        </w:rPr>
+        <w:t>条记录，m 为 a、b 相关条件的交集。</w:t>
+      </w:r>
+    </w:p>
+    <w:p>
+      <w:pPr>
+        <w:pStyle w:val="5"/>
+        <w:bidi w:val="0"/>
+        <w:rPr>
+          <w:rFonts w:hint="eastAsia"/>
+          <w:lang w:val="en-US" w:eastAsia="zh-CN"/>
+        </w:rPr>
+      </w:pPr>
+      <w:r>
+        <w:rPr>
+          <w:rFonts w:hint="eastAsia"/>
+          <w:lang w:val="en-US" w:eastAsia="zh-CN"/>
+        </w:rPr>
+        <w:t xml:space="preserve">1.2.9 </w:t>
+      </w:r>
+      <w:r>
+        <w:rPr>
+          <w:rFonts w:hint="eastAsia"/>
+        </w:rPr>
+        <w:t>webpack</w:t>
+      </w:r>
+      <w:r>
+        <w:rPr>
+          <w:rFonts w:hint="eastAsia"/>
+          <w:lang w:val="en-US" w:eastAsia="zh-CN"/>
+        </w:rPr>
+        <w:t xml:space="preserve"> </w:t>
+      </w:r>
+    </w:p>
+    <w:p>
+      <w:pPr>
+        <w:rPr>
+          <w:rFonts w:hint="eastAsia"/>
+          <w:lang w:val="en-US" w:eastAsia="zh-CN"/>
+        </w:rPr>
+      </w:pPr>
+      <w:r>
+        <w:rPr>
+          <w:rFonts w:hint="eastAsia"/>
+          <w:lang w:val="en-US" w:eastAsia="zh-CN"/>
+        </w:rPr>
+        <w:t>打包工具，主要提供的作用有：</w:t>
+      </w:r>
+    </w:p>
+    <w:p>
+      <w:pPr>
+        <w:numPr>
+          <w:ilvl w:val="0"/>
+          <w:numId w:val="14"/>
+        </w:numPr>
+        <w:rPr>
+          <w:rFonts w:hint="eastAsia"/>
+          <w:lang w:val="en-US" w:eastAsia="zh-CN"/>
+        </w:rPr>
+      </w:pPr>
+      <w:r>
+        <w:rPr>
+          <w:rFonts w:hint="eastAsia"/>
+          <w:lang w:val="en-US" w:eastAsia="zh-CN"/>
+        </w:rPr>
+        <w:t>对源代码进行转换、压缩、追踪，对其他资源对模块化管理；</w:t>
+      </w:r>
+    </w:p>
+    <w:p>
+      <w:pPr>
+        <w:numPr>
+          <w:ilvl w:val="0"/>
+          <w:numId w:val="14"/>
+        </w:numPr>
+        <w:rPr>
+          <w:rFonts w:hint="default"/>
+          <w:lang w:val="en-US" w:eastAsia="zh-CN"/>
+        </w:rPr>
+      </w:pPr>
+      <w:r>
+        <w:rPr>
+          <w:rFonts w:hint="eastAsia"/>
+          <w:lang w:val="en-US" w:eastAsia="zh-CN"/>
+        </w:rPr>
+        <w:t>便于开发的热更新功能；</w:t>
+      </w:r>
+    </w:p>
+    <w:p>
+      <w:pPr>
+        <w:pStyle w:val="5"/>
+        <w:bidi w:val="0"/>
+        <w:rPr>
+          <w:rFonts w:hint="eastAsia"/>
+        </w:rPr>
+      </w:pPr>
+      <w:r>
+        <w:rPr>
+          <w:rFonts w:hint="eastAsia"/>
+          <w:lang w:val="en-US" w:eastAsia="zh-CN"/>
+        </w:rPr>
+        <w:t xml:space="preserve">1.2.10 </w:t>
+      </w:r>
+      <w:r>
+        <w:rPr>
+          <w:rFonts w:hint="eastAsia"/>
+        </w:rPr>
+        <w:t>nodejs框架</w:t>
+      </w:r>
+    </w:p>
+    <w:p>
+      <w:pPr>
+        <w:rPr>
+          <w:rFonts w:hint="eastAsia"/>
+        </w:rPr>
+      </w:pPr>
+      <w:r>
+        <w:rPr>
+          <w:rFonts w:hint="eastAsia"/>
+        </w:rPr>
+        <w:t xml:space="preserve">NodeJS 是一个开源的、独立于平台的 JavaScript 运行时环境，它能够在服务器端（以及 Web 浏览器之外）执行 JavaScript 代码。 </w:t>
+      </w:r>
+    </w:p>
+    <w:p>
+      <w:pPr>
+        <w:rPr>
+          <w:rFonts w:hint="eastAsia"/>
+        </w:rPr>
+      </w:pPr>
+    </w:p>
+    <w:p>
+      <w:pPr>
+        <w:rPr>
+          <w:rFonts w:hint="eastAsia"/>
+        </w:rPr>
+      </w:pPr>
+      <w:r>
+        <w:rPr>
+          <w:rFonts w:hint="default"/>
+          <w:lang w:val="en-US"/>
+        </w:rPr>
+        <w:t xml:space="preserve">nodejs </w:t>
+      </w:r>
+      <w:r>
+        <w:rPr>
+          <w:rFonts w:hint="eastAsia"/>
+        </w:rPr>
+        <w:t>框架是用于更快地构建 Web 应用程序</w:t>
+      </w:r>
+      <w:r>
+        <w:rPr>
+          <w:rFonts w:hint="eastAsia"/>
+          <w:lang w:val="en-US" w:eastAsia="zh-CN"/>
+        </w:rPr>
+        <w:t>服务端</w:t>
+      </w:r>
+      <w:r>
+        <w:rPr>
+          <w:rFonts w:hint="eastAsia"/>
+        </w:rPr>
+        <w:t>的不同模块、预先编写的代码、库和其他组件的集合。</w:t>
+      </w:r>
+    </w:p>
+    <w:p>
+      <w:pPr>
+        <w:pStyle w:val="5"/>
+        <w:bidi w:val="0"/>
+        <w:rPr>
+          <w:rFonts w:hint="eastAsia"/>
+          <w:lang w:val="en-US" w:eastAsia="zh-CN"/>
+        </w:rPr>
+      </w:pPr>
+      <w:r>
+        <w:rPr>
+          <w:rFonts w:hint="eastAsia"/>
+          <w:lang w:val="en-US" w:eastAsia="zh-CN"/>
+        </w:rPr>
+        <w:t xml:space="preserve">1.2.11 </w:t>
+      </w:r>
+      <w:r>
+        <w:rPr>
+          <w:rFonts w:hint="eastAsia"/>
+        </w:rPr>
+        <w:t>http缓存</w:t>
+      </w:r>
+      <w:r>
+        <w:rPr>
+          <w:rFonts w:hint="eastAsia"/>
+          <w:lang w:val="en-US" w:eastAsia="zh-CN"/>
+        </w:rPr>
+        <w:t xml:space="preserve"> </w:t>
+      </w:r>
+    </w:p>
+    <w:p>
+      <w:pPr>
+        <w:rPr>
+          <w:rFonts w:hint="default"/>
+          <w:lang w:val="en-US" w:eastAsia="zh-CN"/>
+        </w:rPr>
+      </w:pPr>
+      <w:r>
+        <w:rPr>
+          <w:rFonts w:hint="eastAsia"/>
+          <w:lang w:val="en-US" w:eastAsia="zh-CN"/>
+        </w:rPr>
+        <w:t>http 请求的结果可能缓存在内存中、磁盘中，能够减少向服务器发出的请求次数。</w:t>
+      </w:r>
+    </w:p>
+    <w:p>
+      <w:pPr>
+        <w:pStyle w:val="5"/>
+        <w:bidi w:val="0"/>
+        <w:rPr>
+          <w:rFonts w:hint="eastAsia"/>
+          <w:lang w:val="en-US" w:eastAsia="zh-CN"/>
+        </w:rPr>
+      </w:pPr>
+      <w:r>
+        <w:rPr>
+          <w:rFonts w:hint="eastAsia"/>
+          <w:lang w:val="en-US" w:eastAsia="zh-CN"/>
+        </w:rPr>
+        <w:t xml:space="preserve">1.2.12 </w:t>
+      </w:r>
+      <w:r>
+        <w:rPr>
+          <w:rFonts w:hint="eastAsia"/>
+        </w:rPr>
+        <w:t>防抖节流</w:t>
+      </w:r>
+      <w:r>
+        <w:rPr>
+          <w:rFonts w:hint="eastAsia"/>
+          <w:lang w:val="en-US" w:eastAsia="zh-CN"/>
+        </w:rPr>
+        <w:t xml:space="preserve"> </w:t>
+      </w:r>
+    </w:p>
+    <w:p>
+      <w:pPr>
+        <w:rPr>
+          <w:rFonts w:hint="eastAsia"/>
+          <w:lang w:val="en-US" w:eastAsia="zh-CN"/>
+        </w:rPr>
+      </w:pPr>
+      <w:r>
+        <w:rPr>
+          <w:rFonts w:hint="eastAsia"/>
+          <w:lang w:val="en-US" w:eastAsia="zh-CN"/>
+        </w:rPr>
+        <w:t>为了减少用户重复操作带来的性能损失，需要对用户操作的响应事件进行优化。</w:t>
+      </w:r>
+    </w:p>
+    <w:p>
+      <w:pPr>
+        <w:rPr>
+          <w:rFonts w:hint="eastAsia"/>
+          <w:lang w:val="en-US" w:eastAsia="zh-CN"/>
+        </w:rPr>
+      </w:pPr>
+    </w:p>
+    <w:p>
+      <w:pPr>
+        <w:rPr>
+          <w:rFonts w:hint="eastAsia"/>
+          <w:lang w:val="en-US" w:eastAsia="zh-CN"/>
+        </w:rPr>
+      </w:pPr>
+      <w:r>
+        <w:rPr>
+          <w:rFonts w:hint="eastAsia"/>
+          <w:lang w:val="en-US" w:eastAsia="zh-CN"/>
+        </w:rPr>
+        <w:t>防抖：只有最后一次操作有效。</w:t>
+      </w:r>
+    </w:p>
+    <w:p>
+      <w:pPr>
+        <w:rPr>
+          <w:rFonts w:hint="eastAsia"/>
+          <w:lang w:val="en-US" w:eastAsia="zh-CN"/>
+        </w:rPr>
+      </w:pPr>
+    </w:p>
+    <w:p>
+      <w:pPr>
+        <w:rPr>
+          <w:rFonts w:hint="default"/>
+          <w:lang w:val="en-US" w:eastAsia="zh-CN"/>
+        </w:rPr>
+      </w:pPr>
+      <w:r>
+        <w:rPr>
+          <w:rFonts w:hint="eastAsia"/>
+          <w:lang w:val="en-US" w:eastAsia="zh-CN"/>
+        </w:rPr>
+        <w:t>节流：一段时间内，只有一次操作有效。</w:t>
+      </w:r>
+    </w:p>
+    <w:p>
+      <w:pPr>
+        <w:pStyle w:val="5"/>
+        <w:bidi w:val="0"/>
+        <w:rPr>
+          <w:rFonts w:hint="eastAsia"/>
+        </w:rPr>
+      </w:pPr>
+      <w:r>
+        <w:rPr>
+          <w:rFonts w:hint="eastAsia"/>
+          <w:lang w:val="en-US" w:eastAsia="zh-CN"/>
+        </w:rPr>
+        <w:t xml:space="preserve">1.2.13 </w:t>
+      </w:r>
+      <w:r>
+        <w:rPr>
+          <w:rFonts w:hint="eastAsia"/>
+        </w:rPr>
+        <w:t>垂直居中</w:t>
+      </w:r>
+    </w:p>
+    <w:p>
+      <w:pPr>
+        <w:rPr>
+          <w:rFonts w:hint="eastAsia"/>
+          <w:lang w:val="en-US" w:eastAsia="zh-CN"/>
+        </w:rPr>
+      </w:pPr>
+      <w:r>
+        <w:rPr>
+          <w:rFonts w:hint="eastAsia"/>
+          <w:lang w:val="en-US" w:eastAsia="zh-CN"/>
+        </w:rPr>
+        <w:t>除了性能差的定位方式，还有比较推荐的布局方式。</w:t>
+      </w:r>
+    </w:p>
+    <w:p>
+      <w:pPr>
+        <w:rPr>
+          <w:rFonts w:hint="eastAsia"/>
+          <w:lang w:val="en-US" w:eastAsia="zh-CN"/>
+        </w:rPr>
+      </w:pPr>
+    </w:p>
+    <w:p>
+      <w:pPr>
+        <w:rPr>
+          <w:rFonts w:hint="default"/>
+          <w:lang w:val="en-US" w:eastAsia="zh-CN"/>
+        </w:rPr>
+      </w:pPr>
+      <w:r>
+        <w:rPr>
+          <w:rFonts w:hint="eastAsia"/>
+          <w:lang w:val="en-US" w:eastAsia="zh-CN"/>
+        </w:rPr>
+        <w:t>比如 display</w:t>
+      </w:r>
+      <w:r>
+        <w:rPr>
+          <w:rFonts w:hint="default"/>
+          <w:lang w:val="en-US" w:eastAsia="zh-CN"/>
+        </w:rPr>
+        <w:t>: flex</w:t>
+      </w:r>
+      <w:r>
+        <w:rPr>
+          <w:rFonts w:hint="eastAsia"/>
+          <w:lang w:val="en-US" w:eastAsia="zh-CN"/>
+        </w:rPr>
+        <w:t xml:space="preserve"> ，只需要对 item 设置即可。</w:t>
+      </w:r>
+    </w:p>
+    <w:p>
+      <w:pPr>
+        <w:pStyle w:val="5"/>
+        <w:bidi w:val="0"/>
+        <w:rPr>
+          <w:rFonts w:hint="eastAsia"/>
+          <w:lang w:val="en-US" w:eastAsia="zh-CN"/>
+        </w:rPr>
+      </w:pPr>
+      <w:r>
+        <w:rPr>
+          <w:rFonts w:hint="eastAsia"/>
+          <w:lang w:val="en-US" w:eastAsia="zh-CN"/>
+        </w:rPr>
+        <w:t xml:space="preserve">1.2.14 </w:t>
+      </w:r>
+      <w:r>
+        <w:rPr>
+          <w:rFonts w:hint="eastAsia"/>
+        </w:rPr>
+        <w:t>组件库设计思路</w:t>
+      </w:r>
+      <w:r>
+        <w:rPr>
+          <w:rFonts w:hint="eastAsia"/>
+          <w:lang w:val="en-US" w:eastAsia="zh-CN"/>
+        </w:rPr>
+        <w:t xml:space="preserve"> </w:t>
+      </w:r>
       <w:bookmarkStart w:id="6" w:name="_GoBack"/>
       <w:bookmarkEnd w:id="6"/>
-      <w:r>
-        <w:rPr>
-          <w:rFonts w:hint="eastAsia"/>
-          <w:lang w:val="en-US" w:eastAsia="zh-CN"/>
-        </w:rPr>
-        <w:t xml:space="preserve">1.2.4 </w:t>
-      </w:r>
-      <w:r>
-        <w:rPr>
-          <w:rFonts w:hint="eastAsia"/>
-        </w:rPr>
-        <w:t>es6功能</w:t>
-      </w:r>
-    </w:p>
-    <w:p>
-      <w:pPr>
-        <w:pStyle w:val="5"/>
-        <w:bidi w:val="0"/>
-        <w:rPr>
-          <w:rFonts w:hint="eastAsia"/>
-        </w:rPr>
-      </w:pPr>
-      <w:r>
-        <w:rPr>
-          <w:rFonts w:hint="eastAsia"/>
-          <w:lang w:val="en-US" w:eastAsia="zh-CN"/>
-        </w:rPr>
-        <w:t xml:space="preserve">1.2.5 </w:t>
-      </w:r>
-      <w:r>
-        <w:rPr>
-          <w:rFonts w:hint="eastAsia"/>
-        </w:rPr>
-        <w:t>useEffect、useMemo</w:t>
-      </w:r>
-    </w:p>
-    <w:bookmarkEnd w:id="3"/>
-    <w:p>
-      <w:pPr>
-        <w:pStyle w:val="5"/>
-        <w:bidi w:val="0"/>
-        <w:rPr>
-          <w:rFonts w:hint="eastAsia"/>
-        </w:rPr>
-      </w:pPr>
-      <w:r>
-        <w:rPr>
-          <w:rFonts w:hint="eastAsia"/>
-          <w:lang w:val="en-US" w:eastAsia="zh-CN"/>
-        </w:rPr>
-        <w:t xml:space="preserve">1.2.6 </w:t>
-      </w:r>
-      <w:r>
-        <w:rPr>
-          <w:rFonts w:hint="eastAsia"/>
-        </w:rPr>
-        <w:t>set、map</w:t>
-      </w:r>
-    </w:p>
-    <w:p>
-      <w:pPr>
-        <w:pStyle w:val="5"/>
-        <w:bidi w:val="0"/>
-        <w:rPr>
-          <w:rFonts w:hint="eastAsia"/>
-          <w:lang w:val="en-US" w:eastAsia="zh-CN"/>
-        </w:rPr>
-      </w:pPr>
-      <w:r>
-        <w:rPr>
-          <w:rFonts w:hint="eastAsia"/>
-          <w:lang w:val="en-US" w:eastAsia="zh-CN"/>
-        </w:rPr>
-        <w:t xml:space="preserve">1.2.7 推算 </w:t>
-      </w:r>
-    </w:p>
-    <w:p>
-      <w:pPr>
-        <w:rPr>
-          <w:rFonts w:hint="eastAsia"/>
-        </w:rPr>
-      </w:pPr>
-      <w:r>
-        <w:rPr>
-          <w:rFonts w:hint="eastAsia"/>
-        </w:rPr>
-        <w:t>new Promise(()=&gt;{throw error}).then(()=&gt;{},()=&gt;{}).catch(()=&gt;{}).then(()=&gt;{})</w:t>
-      </w:r>
-    </w:p>
-    <w:p>
-      <w:pPr>
-        <w:pStyle w:val="5"/>
-        <w:bidi w:val="0"/>
-        <w:rPr>
-          <w:rFonts w:hint="eastAsia"/>
-        </w:rPr>
-      </w:pPr>
-      <w:r>
-        <w:rPr>
-          <w:rFonts w:hint="eastAsia"/>
-          <w:lang w:val="en-US" w:eastAsia="zh-CN"/>
-        </w:rPr>
-        <w:t xml:space="preserve">1.2.8 </w:t>
-      </w:r>
-      <w:r>
-        <w:rPr>
-          <w:rFonts w:hint="eastAsia"/>
-        </w:rPr>
-        <w:t>inner-join</w:t>
-      </w:r>
-      <w:r>
-        <w:rPr>
-          <w:rFonts w:hint="eastAsia"/>
-          <w:lang w:val="en-US" w:eastAsia="zh-CN"/>
-        </w:rPr>
-        <w:t xml:space="preserve"> </w:t>
-      </w:r>
-    </w:p>
-    <w:p>
-      <w:pPr>
-        <w:pStyle w:val="5"/>
-        <w:bidi w:val="0"/>
-        <w:rPr>
-          <w:rFonts w:hint="eastAsia"/>
-        </w:rPr>
-      </w:pPr>
-      <w:r>
-        <w:rPr>
-          <w:rFonts w:hint="eastAsia"/>
-          <w:lang w:val="en-US" w:eastAsia="zh-CN"/>
-        </w:rPr>
-        <w:t xml:space="preserve">1.2.9 </w:t>
-      </w:r>
-      <w:r>
-        <w:rPr>
-          <w:rFonts w:hint="eastAsia"/>
-        </w:rPr>
-        <w:t>webpack</w:t>
-      </w:r>
-      <w:r>
-        <w:rPr>
-          <w:rFonts w:hint="eastAsia"/>
-          <w:lang w:val="en-US" w:eastAsia="zh-CN"/>
-        </w:rPr>
-        <w:t xml:space="preserve"> </w:t>
-      </w:r>
-    </w:p>
-    <w:p>
-      <w:pPr>
-        <w:pStyle w:val="5"/>
-        <w:bidi w:val="0"/>
-        <w:rPr>
-          <w:rFonts w:hint="eastAsia"/>
-        </w:rPr>
-      </w:pPr>
-      <w:r>
-        <w:rPr>
-          <w:rFonts w:hint="eastAsia"/>
-          <w:lang w:val="en-US" w:eastAsia="zh-CN"/>
-        </w:rPr>
-        <w:t xml:space="preserve">1.2.10 </w:t>
-      </w:r>
-      <w:r>
-        <w:rPr>
-          <w:rFonts w:hint="eastAsia"/>
-        </w:rPr>
-        <w:t>nodejs框架</w:t>
-      </w:r>
-      <w:r>
-        <w:rPr>
-          <w:rFonts w:hint="eastAsia"/>
-          <w:lang w:val="en-US" w:eastAsia="zh-CN"/>
-        </w:rPr>
-        <w:t xml:space="preserve"> </w:t>
-      </w:r>
-    </w:p>
-    <w:p>
-      <w:pPr>
-        <w:pStyle w:val="5"/>
-        <w:bidi w:val="0"/>
-        <w:rPr>
-          <w:rFonts w:hint="eastAsia"/>
-          <w:lang w:val="en-US" w:eastAsia="zh-CN"/>
-        </w:rPr>
-      </w:pPr>
-      <w:r>
-        <w:rPr>
-          <w:rFonts w:hint="eastAsia"/>
-          <w:lang w:val="en-US" w:eastAsia="zh-CN"/>
-        </w:rPr>
-        <w:t xml:space="preserve">1.2.11 </w:t>
-      </w:r>
-      <w:r>
-        <w:rPr>
-          <w:rFonts w:hint="eastAsia"/>
-        </w:rPr>
-        <w:t>http缓存</w:t>
-      </w:r>
-      <w:r>
-        <w:rPr>
-          <w:rFonts w:hint="eastAsia"/>
-          <w:lang w:val="en-US" w:eastAsia="zh-CN"/>
-        </w:rPr>
-        <w:t xml:space="preserve"> </w:t>
-      </w:r>
-    </w:p>
-    <w:p>
-      <w:pPr>
-        <w:pStyle w:val="5"/>
-        <w:bidi w:val="0"/>
-        <w:rPr>
-          <w:rFonts w:hint="eastAsia"/>
-          <w:lang w:val="en-US" w:eastAsia="zh-CN"/>
-        </w:rPr>
-      </w:pPr>
-      <w:r>
-        <w:rPr>
-          <w:rFonts w:hint="eastAsia"/>
-          <w:lang w:val="en-US" w:eastAsia="zh-CN"/>
-        </w:rPr>
-        <w:t xml:space="preserve">1.2.12 </w:t>
-      </w:r>
-      <w:r>
-        <w:rPr>
-          <w:rFonts w:hint="eastAsia"/>
-        </w:rPr>
-        <w:t>防抖节流</w:t>
-      </w:r>
-      <w:r>
-        <w:rPr>
-          <w:rFonts w:hint="eastAsia"/>
-          <w:lang w:val="en-US" w:eastAsia="zh-CN"/>
-        </w:rPr>
-        <w:t xml:space="preserve"> </w:t>
-      </w:r>
-    </w:p>
-    <w:p>
-      <w:pPr>
-        <w:rPr>
-          <w:rFonts w:hint="eastAsia"/>
-          <w:lang w:val="en-US" w:eastAsia="zh-CN"/>
-        </w:rPr>
-      </w:pPr>
-      <w:r>
-        <w:rPr>
-          <w:rFonts w:hint="eastAsia"/>
-          <w:lang w:val="en-US" w:eastAsia="zh-CN"/>
-        </w:rPr>
-        <w:t>为了减少用户重复操作带来的性能损失，需要对用户操作的响应事件进行优化。</w:t>
-      </w:r>
-    </w:p>
-    <w:p>
-      <w:pPr>
-        <w:pStyle w:val="5"/>
-        <w:bidi w:val="0"/>
-        <w:rPr>
-          <w:rFonts w:hint="eastAsia"/>
-          <w:lang w:val="en-US" w:eastAsia="zh-CN"/>
-        </w:rPr>
-      </w:pPr>
-      <w:r>
-        <w:rPr>
-          <w:rFonts w:hint="eastAsia"/>
-          <w:lang w:val="en-US" w:eastAsia="zh-CN"/>
-        </w:rPr>
-        <w:t xml:space="preserve">1.2.13 </w:t>
-      </w:r>
-      <w:r>
-        <w:rPr>
-          <w:rFonts w:hint="eastAsia"/>
-        </w:rPr>
-        <w:t>垂直居中</w:t>
-      </w:r>
-      <w:r>
-        <w:rPr>
-          <w:rFonts w:hint="eastAsia"/>
-          <w:lang w:val="en-US" w:eastAsia="zh-CN"/>
-        </w:rPr>
-        <w:t xml:space="preserve"> </w:t>
-      </w:r>
-    </w:p>
-    <w:p>
-      <w:pPr>
-        <w:pStyle w:val="5"/>
-        <w:bidi w:val="0"/>
-        <w:rPr>
-          <w:rFonts w:hint="eastAsia"/>
-          <w:lang w:val="en-US" w:eastAsia="zh-CN"/>
-        </w:rPr>
-      </w:pPr>
-      <w:r>
-        <w:rPr>
-          <w:rFonts w:hint="eastAsia"/>
-          <w:lang w:val="en-US" w:eastAsia="zh-CN"/>
-        </w:rPr>
-        <w:t xml:space="preserve">1.2.14 </w:t>
-      </w:r>
-      <w:r>
-        <w:rPr>
-          <w:rFonts w:hint="eastAsia"/>
-        </w:rPr>
-        <w:t>组件库设计思路</w:t>
-      </w:r>
-      <w:r>
-        <w:rPr>
-          <w:rFonts w:hint="eastAsia"/>
-          <w:lang w:val="en-US" w:eastAsia="zh-CN"/>
-        </w:rPr>
-        <w:t xml:space="preserve"> </w:t>
-      </w:r>
     </w:p>
     <w:p>
       <w:pPr>
@@ -13406,6 +15234,167 @@
       </w:rPr>
     </w:lvl>
   </w:abstractNum>
+  <w:abstractNum w:abstractNumId="12">
+    <w:nsid w:val="66FBF028"/>
+    <w:multiLevelType w:val="multilevel"/>
+    <w:tmpl w:val="66FBF028"/>
+    <w:lvl w:ilvl="0" w:tentative="0">
+      <w:start w:val="1"/>
+      <w:numFmt w:val="decimal"/>
+      <w:lvlText w:val="%1."/>
+      <w:lvlJc w:val="left"/>
+      <w:pPr>
+        <w:tabs>
+          <w:tab w:val="left" w:pos="720"/>
+        </w:tabs>
+        <w:ind w:left="240" w:firstLine="0"/>
+      </w:pPr>
+      <w:rPr>
+        <w:sz w:val="24"/>
+        <w:szCs w:val="24"/>
+      </w:rPr>
+    </w:lvl>
+    <w:lvl w:ilvl="1" w:tentative="0">
+      <w:start w:val="1"/>
+      <w:numFmt w:val="decimal"/>
+      <w:lvlText w:val="%2."/>
+      <w:lvlJc w:val="left"/>
+      <w:pPr>
+        <w:tabs>
+          <w:tab w:val="left" w:pos="1440"/>
+        </w:tabs>
+        <w:ind w:left="960" w:firstLine="0"/>
+      </w:pPr>
+      <w:rPr>
+        <w:sz w:val="24"/>
+        <w:szCs w:val="24"/>
+      </w:rPr>
+    </w:lvl>
+    <w:lvl w:ilvl="2" w:tentative="0">
+      <w:start w:val="1"/>
+      <w:numFmt w:val="decimal"/>
+      <w:lvlText w:val="%3."/>
+      <w:lvlJc w:val="left"/>
+      <w:pPr>
+        <w:tabs>
+          <w:tab w:val="left" w:pos="2160"/>
+        </w:tabs>
+        <w:ind w:left="1680" w:firstLine="0"/>
+      </w:pPr>
+      <w:rPr>
+        <w:sz w:val="24"/>
+        <w:szCs w:val="24"/>
+      </w:rPr>
+    </w:lvl>
+    <w:lvl w:ilvl="3" w:tentative="0">
+      <w:start w:val="1"/>
+      <w:numFmt w:val="decimal"/>
+      <w:lvlText w:val="%4."/>
+      <w:lvlJc w:val="left"/>
+      <w:pPr>
+        <w:tabs>
+          <w:tab w:val="left" w:pos="2517"/>
+        </w:tabs>
+        <w:ind w:left="2400" w:firstLine="0"/>
+      </w:pPr>
+      <w:rPr>
+        <w:sz w:val="24"/>
+        <w:szCs w:val="24"/>
+      </w:rPr>
+    </w:lvl>
+    <w:lvl w:ilvl="4" w:tentative="0">
+      <w:start w:val="1"/>
+      <w:numFmt w:val="decimal"/>
+      <w:lvlText w:val="%5."/>
+      <w:lvlJc w:val="left"/>
+      <w:pPr>
+        <w:tabs>
+          <w:tab w:val="left" w:pos="3238"/>
+        </w:tabs>
+        <w:ind w:left="3120" w:firstLine="0"/>
+      </w:pPr>
+      <w:rPr>
+        <w:sz w:val="24"/>
+        <w:szCs w:val="24"/>
+      </w:rPr>
+    </w:lvl>
+    <w:lvl w:ilvl="5" w:tentative="0">
+      <w:start w:val="1"/>
+      <w:numFmt w:val="decimal"/>
+      <w:lvlText w:val="%6."/>
+      <w:lvlJc w:val="left"/>
+      <w:pPr>
+        <w:tabs>
+          <w:tab w:val="left" w:pos="3958"/>
+        </w:tabs>
+        <w:ind w:left="3840" w:firstLine="0"/>
+      </w:pPr>
+      <w:rPr>
+        <w:sz w:val="24"/>
+        <w:szCs w:val="24"/>
+      </w:rPr>
+    </w:lvl>
+    <w:lvl w:ilvl="6" w:tentative="0">
+      <w:start w:val="1"/>
+      <w:numFmt w:val="decimal"/>
+      <w:lvlText w:val="%7."/>
+      <w:lvlJc w:val="left"/>
+      <w:pPr>
+        <w:tabs>
+          <w:tab w:val="left" w:pos="4678"/>
+        </w:tabs>
+        <w:ind w:left="4560" w:firstLine="0"/>
+      </w:pPr>
+      <w:rPr>
+        <w:sz w:val="24"/>
+        <w:szCs w:val="24"/>
+      </w:rPr>
+    </w:lvl>
+    <w:lvl w:ilvl="7" w:tentative="0">
+      <w:start w:val="1"/>
+      <w:numFmt w:val="decimal"/>
+      <w:lvlText w:val="%8."/>
+      <w:lvlJc w:val="left"/>
+      <w:pPr>
+        <w:tabs>
+          <w:tab w:val="left" w:pos="5398"/>
+        </w:tabs>
+        <w:ind w:left="5280" w:firstLine="0"/>
+      </w:pPr>
+      <w:rPr>
+        <w:sz w:val="24"/>
+        <w:szCs w:val="24"/>
+      </w:rPr>
+    </w:lvl>
+    <w:lvl w:ilvl="8" w:tentative="0">
+      <w:start w:val="1"/>
+      <w:numFmt w:val="decimal"/>
+      <w:lvlText w:val="%9."/>
+      <w:lvlJc w:val="left"/>
+      <w:pPr>
+        <w:tabs>
+          <w:tab w:val="left" w:pos="6118"/>
+        </w:tabs>
+        <w:ind w:left="6000" w:firstLine="0"/>
+      </w:pPr>
+      <w:rPr>
+        <w:sz w:val="24"/>
+        <w:szCs w:val="24"/>
+      </w:rPr>
+    </w:lvl>
+  </w:abstractNum>
+  <w:abstractNum w:abstractNumId="13">
+    <w:nsid w:val="7F919E9D"/>
+    <w:multiLevelType w:val="singleLevel"/>
+    <w:tmpl w:val="7F919E9D"/>
+    <w:lvl w:ilvl="0" w:tentative="0">
+      <w:start w:val="1"/>
+      <w:numFmt w:val="decimal"/>
+      <w:suff w:val="nothing"/>
+      <w:lvlText w:val="%1、"/>
+      <w:lvlJc w:val="left"/>
+    </w:lvl>
+  </w:abstractNum>
   <w:num w:numId="1">
     <w:abstractNumId w:val="7"/>
   </w:num>
@@ -13441,6 +15430,12 @@
   </w:num>
   <w:num w:numId="12">
     <w:abstractNumId w:val="11"/>
+  </w:num>
+  <w:num w:numId="13">
+    <w:abstractNumId w:val="12"/>
+  </w:num>
+  <w:num w:numId="14">
+    <w:abstractNumId w:val="13"/>
   </w:num>
 </w:numbering>
 </file>

</xml_diff>

<commit_message>
update 2023 interview doc 1.6.6-1.6.9
</commit_message>
<xml_diff>
--- a/static/look_job_2023/2023记录.docx
+++ b/static/look_job_2023/2023记录.docx
@@ -29891,7 +29891,6 @@
           <w:spacing w:val="0"/>
           <w:sz w:val="18"/>
           <w:szCs w:val="18"/>
-          <w:bdr w:val="none" w:color="auto" w:sz="0" w:space="0"/>
           <w:shd w:val="clear" w:fill="F8F8F8"/>
         </w:rPr>
         <w:t>const</w:t>
@@ -29906,7 +29905,6 @@
           <w:spacing w:val="0"/>
           <w:sz w:val="18"/>
           <w:szCs w:val="18"/>
-          <w:bdr w:val="none" w:color="auto" w:sz="0" w:space="0"/>
           <w:shd w:val="clear" w:fill="F8F8F8"/>
         </w:rPr>
         <w:t> MyState = () =&gt; {</w:t>
@@ -29948,7 +29946,6 @@
           <w:spacing w:val="0"/>
           <w:sz w:val="18"/>
           <w:szCs w:val="18"/>
-          <w:bdr w:val="none" w:color="auto" w:sz="0" w:space="0"/>
           <w:shd w:val="clear" w:fill="FFFFFF"/>
         </w:rPr>
         <w:t>    </w:t>
@@ -29963,7 +29960,6 @@
           <w:spacing w:val="0"/>
           <w:sz w:val="18"/>
           <w:szCs w:val="18"/>
-          <w:bdr w:val="none" w:color="auto" w:sz="0" w:space="0"/>
           <w:shd w:val="clear" w:fill="FFFFFF"/>
         </w:rPr>
         <w:t>const</w:t>
@@ -29978,7 +29974,6 @@
           <w:spacing w:val="0"/>
           <w:sz w:val="18"/>
           <w:szCs w:val="18"/>
-          <w:bdr w:val="none" w:color="auto" w:sz="0" w:space="0"/>
           <w:shd w:val="clear" w:fill="FFFFFF"/>
         </w:rPr>
         <w:t> [count, setCount] = useState(</w:t>
@@ -29993,7 +29988,6 @@
           <w:spacing w:val="0"/>
           <w:sz w:val="18"/>
           <w:szCs w:val="18"/>
-          <w:bdr w:val="none" w:color="auto" w:sz="0" w:space="0"/>
           <w:shd w:val="clear" w:fill="FFFFFF"/>
         </w:rPr>
         <w:t>0</w:t>
@@ -30008,7 +30002,6 @@
           <w:spacing w:val="0"/>
           <w:sz w:val="18"/>
           <w:szCs w:val="18"/>
-          <w:bdr w:val="none" w:color="auto" w:sz="0" w:space="0"/>
           <w:shd w:val="clear" w:fill="FFFFFF"/>
         </w:rPr>
         <w:t>)</w:t>
@@ -30050,7 +30043,6 @@
           <w:spacing w:val="0"/>
           <w:sz w:val="18"/>
           <w:szCs w:val="18"/>
-          <w:bdr w:val="none" w:color="auto" w:sz="0" w:space="0"/>
           <w:shd w:val="clear" w:fill="F8F8F8"/>
         </w:rPr>
         <w:t>    </w:t>
@@ -30065,7 +30057,6 @@
           <w:spacing w:val="0"/>
           <w:sz w:val="18"/>
           <w:szCs w:val="18"/>
-          <w:bdr w:val="none" w:color="auto" w:sz="0" w:space="0"/>
           <w:shd w:val="clear" w:fill="F8F8F8"/>
         </w:rPr>
         <w:t>console</w:t>
@@ -30080,7 +30071,6 @@
           <w:spacing w:val="0"/>
           <w:sz w:val="18"/>
           <w:szCs w:val="18"/>
-          <w:bdr w:val="none" w:color="auto" w:sz="0" w:space="0"/>
           <w:shd w:val="clear" w:fill="F8F8F8"/>
         </w:rPr>
         <w:t>.log(</w:t>
@@ -30095,7 +30085,6 @@
           <w:spacing w:val="0"/>
           <w:sz w:val="18"/>
           <w:szCs w:val="18"/>
-          <w:bdr w:val="none" w:color="auto" w:sz="0" w:space="0"/>
           <w:shd w:val="clear" w:fill="F8F8F8"/>
         </w:rPr>
         <w:t>'render'</w:t>
@@ -30110,7 +30099,6 @@
           <w:spacing w:val="0"/>
           <w:sz w:val="18"/>
           <w:szCs w:val="18"/>
-          <w:bdr w:val="none" w:color="auto" w:sz="0" w:space="0"/>
           <w:shd w:val="clear" w:fill="F8F8F8"/>
         </w:rPr>
         <w:t>, count);</w:t>
@@ -30152,7 +30140,6 @@
           <w:spacing w:val="0"/>
           <w:sz w:val="18"/>
           <w:szCs w:val="18"/>
-          <w:bdr w:val="none" w:color="auto" w:sz="0" w:space="0"/>
           <w:shd w:val="clear" w:fill="FFFFFF"/>
         </w:rPr>
         <w:t>    </w:t>
@@ -30167,7 +30154,6 @@
           <w:spacing w:val="0"/>
           <w:sz w:val="18"/>
           <w:szCs w:val="18"/>
-          <w:bdr w:val="none" w:color="auto" w:sz="0" w:space="0"/>
           <w:shd w:val="clear" w:fill="FFFFFF"/>
         </w:rPr>
         <w:t>function</w:t>
@@ -30182,7 +30168,6 @@
           <w:spacing w:val="0"/>
           <w:sz w:val="18"/>
           <w:szCs w:val="18"/>
-          <w:bdr w:val="none" w:color="auto" w:sz="0" w:space="0"/>
           <w:shd w:val="clear" w:fill="FFFFFF"/>
         </w:rPr>
         <w:t> </w:t>
@@ -30197,7 +30182,6 @@
           <w:spacing w:val="0"/>
           <w:sz w:val="18"/>
           <w:szCs w:val="18"/>
-          <w:bdr w:val="none" w:color="auto" w:sz="0" w:space="0"/>
           <w:shd w:val="clear" w:fill="FFFFFF"/>
         </w:rPr>
         <w:t>handleClick</w:t>
@@ -30212,7 +30196,6 @@
           <w:spacing w:val="0"/>
           <w:sz w:val="18"/>
           <w:szCs w:val="18"/>
-          <w:bdr w:val="none" w:color="auto" w:sz="0" w:space="0"/>
           <w:shd w:val="clear" w:fill="FFFFFF"/>
         </w:rPr>
         <w:t>() {</w:t>
@@ -30254,7 +30237,6 @@
           <w:spacing w:val="0"/>
           <w:sz w:val="18"/>
           <w:szCs w:val="18"/>
-          <w:bdr w:val="none" w:color="auto" w:sz="0" w:space="0"/>
           <w:shd w:val="clear" w:fill="F8F8F8"/>
         </w:rPr>
         <w:t>        flushSync(() =&gt; {</w:t>
@@ -30269,7 +30251,6 @@
           <w:spacing w:val="0"/>
           <w:sz w:val="18"/>
           <w:szCs w:val="18"/>
-          <w:bdr w:val="none" w:color="auto" w:sz="0" w:space="0"/>
           <w:shd w:val="clear" w:fill="FFFFFF"/>
         </w:rPr>
         <w:t>setCount(p =&gt; p + </w:t>
@@ -30284,7 +30265,6 @@
           <w:spacing w:val="0"/>
           <w:sz w:val="18"/>
           <w:szCs w:val="18"/>
-          <w:bdr w:val="none" w:color="auto" w:sz="0" w:space="0"/>
           <w:shd w:val="clear" w:fill="FFFFFF"/>
         </w:rPr>
         <w:t>1</w:t>
@@ -30299,7 +30279,6 @@
           <w:spacing w:val="0"/>
           <w:sz w:val="18"/>
           <w:szCs w:val="18"/>
-          <w:bdr w:val="none" w:color="auto" w:sz="0" w:space="0"/>
           <w:shd w:val="clear" w:fill="FFFFFF"/>
         </w:rPr>
         <w:t>)</w:t>
@@ -30314,7 +30293,6 @@
           <w:spacing w:val="0"/>
           <w:sz w:val="18"/>
           <w:szCs w:val="18"/>
-          <w:bdr w:val="none" w:color="auto" w:sz="0" w:space="0"/>
           <w:shd w:val="clear" w:fill="F8F8F8"/>
         </w:rPr>
         <w:t>})</w:t>
@@ -30356,7 +30334,6 @@
           <w:spacing w:val="0"/>
           <w:sz w:val="18"/>
           <w:szCs w:val="18"/>
-          <w:bdr w:val="none" w:color="auto" w:sz="0" w:space="0"/>
           <w:shd w:val="clear" w:fill="FFFFFF"/>
         </w:rPr>
         <w:t>        </w:t>
@@ -30371,7 +30348,6 @@
           <w:spacing w:val="0"/>
           <w:sz w:val="18"/>
           <w:szCs w:val="18"/>
-          <w:bdr w:val="none" w:color="auto" w:sz="0" w:space="0"/>
           <w:shd w:val="clear" w:fill="FFFFFF"/>
         </w:rPr>
         <w:t>console</w:t>
@@ -30386,7 +30362,6 @@
           <w:spacing w:val="0"/>
           <w:sz w:val="18"/>
           <w:szCs w:val="18"/>
-          <w:bdr w:val="none" w:color="auto" w:sz="0" w:space="0"/>
           <w:shd w:val="clear" w:fill="FFFFFF"/>
         </w:rPr>
         <w:t>.log(</w:t>
@@ -30401,7 +30376,6 @@
           <w:spacing w:val="0"/>
           <w:sz w:val="18"/>
           <w:szCs w:val="18"/>
-          <w:bdr w:val="none" w:color="auto" w:sz="0" w:space="0"/>
           <w:shd w:val="clear" w:fill="FFFFFF"/>
         </w:rPr>
         <w:t>'count:'</w:t>
@@ -30416,7 +30390,6 @@
           <w:spacing w:val="0"/>
           <w:sz w:val="18"/>
           <w:szCs w:val="18"/>
-          <w:bdr w:val="none" w:color="auto" w:sz="0" w:space="0"/>
           <w:shd w:val="clear" w:fill="FFFFFF"/>
         </w:rPr>
         <w:t>, count);</w:t>
@@ -30458,7 +30431,6 @@
           <w:spacing w:val="0"/>
           <w:sz w:val="18"/>
           <w:szCs w:val="18"/>
-          <w:bdr w:val="none" w:color="auto" w:sz="0" w:space="0"/>
           <w:shd w:val="clear" w:fill="F8F8F8"/>
         </w:rPr>
         <w:t>        flushSync(() =&gt; {</w:t>
@@ -30473,7 +30445,6 @@
           <w:spacing w:val="0"/>
           <w:sz w:val="18"/>
           <w:szCs w:val="18"/>
-          <w:bdr w:val="none" w:color="auto" w:sz="0" w:space="0"/>
           <w:shd w:val="clear" w:fill="FFFFFF"/>
         </w:rPr>
         <w:t>setCount(p =&gt; p + </w:t>
@@ -30488,7 +30459,6 @@
           <w:spacing w:val="0"/>
           <w:sz w:val="18"/>
           <w:szCs w:val="18"/>
-          <w:bdr w:val="none" w:color="auto" w:sz="0" w:space="0"/>
           <w:shd w:val="clear" w:fill="FFFFFF"/>
         </w:rPr>
         <w:t>1</w:t>
@@ -30503,7 +30473,6 @@
           <w:spacing w:val="0"/>
           <w:sz w:val="18"/>
           <w:szCs w:val="18"/>
-          <w:bdr w:val="none" w:color="auto" w:sz="0" w:space="0"/>
           <w:shd w:val="clear" w:fill="FFFFFF"/>
         </w:rPr>
         <w:t>)</w:t>
@@ -30518,7 +30487,6 @@
           <w:spacing w:val="0"/>
           <w:sz w:val="18"/>
           <w:szCs w:val="18"/>
-          <w:bdr w:val="none" w:color="auto" w:sz="0" w:space="0"/>
           <w:shd w:val="clear" w:fill="F8F8F8"/>
         </w:rPr>
         <w:t>})</w:t>
@@ -30560,7 +30528,6 @@
           <w:spacing w:val="0"/>
           <w:sz w:val="18"/>
           <w:szCs w:val="18"/>
-          <w:bdr w:val="none" w:color="auto" w:sz="0" w:space="0"/>
           <w:shd w:val="clear" w:fill="FFFFFF"/>
         </w:rPr>
         <w:t>    }</w:t>
@@ -30602,7 +30569,6 @@
           <w:spacing w:val="0"/>
           <w:sz w:val="18"/>
           <w:szCs w:val="18"/>
-          <w:bdr w:val="none" w:color="auto" w:sz="0" w:space="0"/>
           <w:shd w:val="clear" w:fill="F8F8F8"/>
         </w:rPr>
         <w:t>    </w:t>
@@ -30617,7 +30583,6 @@
           <w:spacing w:val="0"/>
           <w:sz w:val="18"/>
           <w:szCs w:val="18"/>
-          <w:bdr w:val="none" w:color="auto" w:sz="0" w:space="0"/>
           <w:shd w:val="clear" w:fill="F8F8F8"/>
         </w:rPr>
         <w:t>return</w:t>
@@ -30632,7 +30597,6 @@
           <w:spacing w:val="0"/>
           <w:sz w:val="18"/>
           <w:szCs w:val="18"/>
-          <w:bdr w:val="none" w:color="auto" w:sz="0" w:space="0"/>
           <w:shd w:val="clear" w:fill="F8F8F8"/>
         </w:rPr>
         <w:t>  &lt;</w:t>
@@ -30647,7 +30611,6 @@
           <w:spacing w:val="0"/>
           <w:sz w:val="18"/>
           <w:szCs w:val="18"/>
-          <w:bdr w:val="none" w:color="auto" w:sz="0" w:space="0"/>
           <w:shd w:val="clear" w:fill="F8F8F8"/>
         </w:rPr>
         <w:t>Button</w:t>
@@ -30662,7 +30625,6 @@
           <w:spacing w:val="0"/>
           <w:sz w:val="18"/>
           <w:szCs w:val="18"/>
-          <w:bdr w:val="none" w:color="auto" w:sz="0" w:space="0"/>
           <w:shd w:val="clear" w:fill="F8F8F8"/>
         </w:rPr>
         <w:t> </w:t>
@@ -30677,7 +30639,6 @@
           <w:spacing w:val="0"/>
           <w:sz w:val="18"/>
           <w:szCs w:val="18"/>
-          <w:bdr w:val="none" w:color="auto" w:sz="0" w:space="0"/>
           <w:shd w:val="clear" w:fill="F8F8F8"/>
         </w:rPr>
         <w:t>onClick</w:t>
@@ -30692,7 +30653,6 @@
           <w:spacing w:val="0"/>
           <w:sz w:val="18"/>
           <w:szCs w:val="18"/>
-          <w:bdr w:val="none" w:color="auto" w:sz="0" w:space="0"/>
           <w:shd w:val="clear" w:fill="F8F8F8"/>
         </w:rPr>
         <w:t>=</w:t>
@@ -30707,7 +30667,6 @@
           <w:spacing w:val="0"/>
           <w:sz w:val="18"/>
           <w:szCs w:val="18"/>
-          <w:bdr w:val="none" w:color="auto" w:sz="0" w:space="0"/>
           <w:shd w:val="clear" w:fill="F8F8F8"/>
         </w:rPr>
         <w:t>{handleClick}</w:t>
@@ -30722,7 +30681,6 @@
           <w:spacing w:val="0"/>
           <w:sz w:val="18"/>
           <w:szCs w:val="18"/>
-          <w:bdr w:val="none" w:color="auto" w:sz="0" w:space="0"/>
           <w:shd w:val="clear" w:fill="F8F8F8"/>
         </w:rPr>
         <w:t>&gt;{count}&lt;/</w:t>
@@ -30737,7 +30695,6 @@
           <w:spacing w:val="0"/>
           <w:sz w:val="18"/>
           <w:szCs w:val="18"/>
-          <w:bdr w:val="none" w:color="auto" w:sz="0" w:space="0"/>
           <w:shd w:val="clear" w:fill="F8F8F8"/>
         </w:rPr>
         <w:t>Button</w:t>
@@ -30752,7 +30709,6 @@
           <w:spacing w:val="0"/>
           <w:sz w:val="18"/>
           <w:szCs w:val="18"/>
-          <w:bdr w:val="none" w:color="auto" w:sz="0" w:space="0"/>
           <w:shd w:val="clear" w:fill="F8F8F8"/>
         </w:rPr>
         <w:t>&gt;</w:t>
@@ -30794,7 +30750,6 @@
           <w:spacing w:val="0"/>
           <w:sz w:val="18"/>
           <w:szCs w:val="18"/>
-          <w:bdr w:val="none" w:color="auto" w:sz="0" w:space="0"/>
           <w:shd w:val="clear" w:fill="FFFFFF"/>
         </w:rPr>
         <w:t>}</w:t>
@@ -30838,76 +30793,348 @@
       <w:pPr>
         <w:rPr>
           <w:rFonts w:hint="eastAsia"/>
-        </w:rPr>
-      </w:pPr>
+          <w:lang w:val="en-US" w:eastAsia="zh-CN"/>
+        </w:rPr>
+      </w:pPr>
+      <w:r>
+        <w:rPr>
+          <w:rFonts w:hint="eastAsia"/>
+          <w:lang w:val="en-US" w:eastAsia="zh-CN"/>
+        </w:rPr>
+        <w:t>1、间接通信：</w:t>
+      </w:r>
+    </w:p>
+    <w:p>
+      <w:pPr>
+        <w:rPr>
+          <w:rFonts w:hint="default"/>
+          <w:lang w:val="en-US" w:eastAsia="zh-CN"/>
+        </w:rPr>
+      </w:pPr>
+      <w:r>
+        <w:rPr>
+          <w:rFonts w:hint="eastAsia"/>
+          <w:lang w:val="en-US" w:eastAsia="zh-CN"/>
+        </w:rPr>
+        <w:t>store</w:t>
+      </w:r>
+      <w:r>
+        <w:rPr>
+          <w:rFonts w:hint="default"/>
+          <w:lang w:val="en-US" w:eastAsia="zh-CN"/>
+        </w:rPr>
+        <w:t>/</w:t>
+      </w:r>
+      <w:r>
+        <w:rPr>
+          <w:rFonts w:hint="eastAsia"/>
+          <w:lang w:val="en-US" w:eastAsia="zh-CN"/>
+        </w:rPr>
+        <w:t>context、props</w:t>
+      </w:r>
+      <w:r>
+        <w:rPr>
+          <w:rFonts w:hint="default"/>
+          <w:lang w:val="en-US" w:eastAsia="zh-CN"/>
+        </w:rPr>
+        <w:t>.</w:t>
+      </w:r>
+      <w:r>
+        <w:rPr>
+          <w:rFonts w:hint="eastAsia"/>
+          <w:lang w:val="en-US" w:eastAsia="zh-CN"/>
+        </w:rPr>
+        <w:t>state、缓存、服务端</w:t>
+      </w:r>
+    </w:p>
+    <w:p>
+      <w:pPr>
+        <w:rPr>
+          <w:rFonts w:hint="eastAsia"/>
+          <w:lang w:val="en-US" w:eastAsia="zh-CN"/>
+        </w:rPr>
+      </w:pPr>
+    </w:p>
+    <w:p>
+      <w:pPr>
+        <w:rPr>
+          <w:rFonts w:hint="default"/>
+          <w:lang w:val="en-US" w:eastAsia="zh-CN"/>
+        </w:rPr>
+      </w:pPr>
+      <w:r>
+        <w:rPr>
+          <w:rFonts w:hint="eastAsia"/>
+          <w:lang w:val="en-US" w:eastAsia="zh-CN"/>
+        </w:rPr>
+        <w:t>2、直接通信：postmessage、websocket</w:t>
+      </w:r>
+    </w:p>
+    <w:p>
+      <w:pPr>
+        <w:pStyle w:val="6"/>
+        <w:bidi w:val="0"/>
+        <w:rPr>
+          <w:rFonts w:hint="eastAsia"/>
+        </w:rPr>
+      </w:pPr>
+      <w:r>
+        <w:rPr>
+          <w:rFonts w:hint="eastAsia"/>
+        </w:rPr>
+        <w:t>1.6.4.7 组件key的作用。</w:t>
+      </w:r>
+    </w:p>
+    <w:p>
+      <w:pPr>
+        <w:rPr>
+          <w:rFonts w:hint="eastAsia"/>
+          <w:lang w:val="en-US" w:eastAsia="zh-CN"/>
+        </w:rPr>
+      </w:pPr>
+      <w:r>
+        <w:rPr>
+          <w:rFonts w:hint="eastAsia"/>
+          <w:lang w:val="en-US" w:eastAsia="zh-CN"/>
+        </w:rPr>
+        <w:t>准确对比虚拟 DOM 和实际 DOM 树（或更旧一点对虚拟 DOM）之间的差异，减少无用的 DOM 操作。</w:t>
+      </w:r>
+    </w:p>
+    <w:p>
+      <w:pPr>
+        <w:rPr>
+          <w:rFonts w:hint="eastAsia"/>
+          <w:lang w:val="en-US" w:eastAsia="zh-CN"/>
+        </w:rPr>
+      </w:pPr>
+    </w:p>
+    <w:p>
+      <w:pPr>
+        <w:rPr>
+          <w:rFonts w:hint="default"/>
+          <w:lang w:val="en-US" w:eastAsia="zh-CN"/>
+        </w:rPr>
+      </w:pPr>
+      <w:r>
+        <w:rPr>
+          <w:rFonts w:hint="eastAsia"/>
+          <w:lang w:val="en-US" w:eastAsia="zh-CN"/>
+        </w:rPr>
+        <w:t>对部分 dom 只需要替换属性，对部分 dom 需要整体替换，对部分 dom 需要删除，对部分 dom 需要新增。</w:t>
+      </w:r>
+    </w:p>
+    <w:p>
+      <w:pPr>
+        <w:pStyle w:val="6"/>
+        <w:bidi w:val="0"/>
+        <w:rPr>
+          <w:rFonts w:hint="eastAsia"/>
+          <w:lang w:val="en-US" w:eastAsia="zh-CN"/>
+        </w:rPr>
+      </w:pPr>
+      <w:r>
+        <w:rPr>
+          <w:rFonts w:hint="eastAsia"/>
+        </w:rPr>
+        <w:t>1.6.4.8 在if中使用useState。</w:t>
+      </w:r>
+    </w:p>
+    <w:p>
+      <w:pPr>
+        <w:rPr>
+          <w:rFonts w:hint="default"/>
+          <w:lang w:val="en-US" w:eastAsia="zh-CN"/>
+        </w:rPr>
+      </w:pPr>
+      <w:r>
+        <w:rPr>
+          <w:rFonts w:hint="default"/>
+          <w:lang w:val="en-US" w:eastAsia="zh-CN"/>
+        </w:rPr>
+        <w:t>在 React 中，在 if 语句中定义 useState 会直接报错，这是因为 React 使用 单链表 来管理 Hooks。</w:t>
+      </w:r>
+    </w:p>
+    <w:p>
+      <w:pPr>
+        <w:rPr>
+          <w:rFonts w:hint="default"/>
+          <w:lang w:val="en-US" w:eastAsia="zh-CN"/>
+        </w:rPr>
+      </w:pPr>
+    </w:p>
+    <w:p>
+      <w:pPr>
+        <w:rPr>
+          <w:rFonts w:hint="default"/>
+          <w:lang w:val="en-US" w:eastAsia="zh-CN"/>
+        </w:rPr>
+      </w:pPr>
+      <w:r>
+        <w:rPr>
+          <w:rFonts w:hint="default"/>
+          <w:lang w:val="en-US" w:eastAsia="zh-CN"/>
+        </w:rPr>
+        <w:t>在 React 组件渲染过程中，会执行以下步骤：</w:t>
+      </w:r>
+    </w:p>
+    <w:p>
+      <w:pPr>
+        <w:rPr>
+          <w:rFonts w:hint="default"/>
+          <w:lang w:val="en-US" w:eastAsia="zh-CN"/>
+        </w:rPr>
+      </w:pPr>
+    </w:p>
+    <w:p>
+      <w:pPr>
+        <w:rPr>
+          <w:rFonts w:hint="default"/>
+          <w:lang w:val="en-US" w:eastAsia="zh-CN"/>
+        </w:rPr>
+      </w:pPr>
+      <w:r>
+        <w:rPr>
+          <w:rFonts w:hint="eastAsia"/>
+          <w:lang w:val="en-US" w:eastAsia="zh-CN"/>
+        </w:rPr>
+        <w:t>1、</w:t>
+      </w:r>
+      <w:r>
+        <w:rPr>
+          <w:rFonts w:hint="default"/>
+          <w:lang w:val="en-US" w:eastAsia="zh-CN"/>
+        </w:rPr>
+        <w:t>初始化所有 Hooks</w:t>
+      </w:r>
+    </w:p>
+    <w:p>
+      <w:pPr>
+        <w:rPr>
+          <w:rFonts w:hint="default"/>
+          <w:lang w:val="en-US" w:eastAsia="zh-CN"/>
+        </w:rPr>
+      </w:pPr>
+      <w:r>
+        <w:rPr>
+          <w:rFonts w:hint="eastAsia"/>
+          <w:lang w:val="en-US" w:eastAsia="zh-CN"/>
+        </w:rPr>
+        <w:t>2、</w:t>
+      </w:r>
+      <w:r>
+        <w:rPr>
+          <w:rFonts w:hint="default"/>
+          <w:lang w:val="en-US" w:eastAsia="zh-CN"/>
+        </w:rPr>
+        <w:t>调用 render 函数生成虚拟 DOM</w:t>
+      </w:r>
+    </w:p>
+    <w:p>
+      <w:pPr>
+        <w:rPr>
+          <w:rFonts w:hint="default"/>
+          <w:lang w:val="en-US" w:eastAsia="zh-CN"/>
+        </w:rPr>
+      </w:pPr>
+      <w:r>
+        <w:rPr>
+          <w:rFonts w:hint="eastAsia"/>
+          <w:lang w:val="en-US" w:eastAsia="zh-CN"/>
+        </w:rPr>
+        <w:t>3、</w:t>
+      </w:r>
+      <w:r>
+        <w:rPr>
+          <w:rFonts w:hint="default"/>
+          <w:lang w:val="en-US" w:eastAsia="zh-CN"/>
+        </w:rPr>
+        <w:t>将虚拟 DOM 转换为真实 DOM</w:t>
+      </w:r>
+    </w:p>
+    <w:p>
+      <w:pPr>
+        <w:rPr>
+          <w:rFonts w:hint="default"/>
+          <w:lang w:val="en-US" w:eastAsia="zh-CN"/>
+        </w:rPr>
+      </w:pPr>
+    </w:p>
+    <w:p>
+      <w:pPr>
+        <w:rPr>
+          <w:rFonts w:hint="default"/>
+          <w:lang w:val="en-US" w:eastAsia="zh-CN"/>
+        </w:rPr>
+      </w:pPr>
+      <w:r>
+        <w:rPr>
+          <w:rFonts w:hint="default"/>
+          <w:lang w:val="en-US" w:eastAsia="zh-CN"/>
+        </w:rPr>
+        <w:t>在初始化 Hooks 阶段，React 会创建一个单链表来存储所有 Hooks。每个 Hook 在链表中都包含一个节点，该节点包含 Hook 的值和更新函数。</w:t>
+      </w:r>
+    </w:p>
+    <w:p>
+      <w:pPr>
+        <w:rPr>
+          <w:rFonts w:hint="default"/>
+          <w:lang w:val="en-US" w:eastAsia="zh-CN"/>
+        </w:rPr>
+      </w:pPr>
+    </w:p>
+    <w:p>
+      <w:pPr>
+        <w:rPr>
+          <w:rFonts w:hint="default"/>
+          <w:lang w:val="en-US" w:eastAsia="zh-CN"/>
+        </w:rPr>
+      </w:pPr>
+      <w:r>
+        <w:rPr>
+          <w:rFonts w:hint="default"/>
+          <w:lang w:val="en-US" w:eastAsia="zh-CN"/>
+        </w:rPr>
+        <w:t>当组件重新渲染时，React 会遍历链表并更新每个 Hook 的值。</w:t>
+      </w:r>
+    </w:p>
+    <w:p>
+      <w:pPr>
+        <w:pStyle w:val="6"/>
+        <w:bidi w:val="0"/>
+        <w:rPr>
+          <w:rFonts w:hint="eastAsia"/>
+        </w:rPr>
+      </w:pPr>
+      <w:r>
+        <w:rPr>
+          <w:rFonts w:hint="eastAsia"/>
+        </w:rPr>
+        <w:t>1.6.4.9 伪元素的使用。</w:t>
+      </w:r>
+    </w:p>
+    <w:p>
+      <w:pPr>
+        <w:rPr>
+          <w:rFonts w:hint="default" w:eastAsiaTheme="minorEastAsia"/>
+          <w:lang w:val="en-US" w:eastAsia="zh-CN"/>
+        </w:rPr>
+      </w:pPr>
+      <w:r>
+        <w:rPr>
+          <w:rFonts w:hint="default" w:eastAsiaTheme="minorEastAsia"/>
+          <w:lang w:val="en-US" w:eastAsia="zh-CN"/>
+        </w:rPr>
+        <w:t>伪元素是一个附加至选择器末的关键词，允许</w:t>
+      </w:r>
       <w:bookmarkStart w:id="6" w:name="_GoBack"/>
       <w:bookmarkEnd w:id="6"/>
-    </w:p>
-    <w:p>
-      <w:pPr>
-        <w:pStyle w:val="6"/>
-        <w:bidi w:val="0"/>
-        <w:rPr>
-          <w:rFonts w:hint="eastAsia"/>
-        </w:rPr>
-      </w:pPr>
-      <w:r>
-        <w:rPr>
-          <w:rFonts w:hint="eastAsia"/>
-        </w:rPr>
-        <w:t>1.6.4.7 组件key的作用。</w:t>
-      </w:r>
-    </w:p>
-    <w:p>
-      <w:pPr>
-        <w:rPr>
-          <w:rFonts w:hint="eastAsia"/>
-        </w:rPr>
-      </w:pPr>
-    </w:p>
-    <w:p>
-      <w:pPr>
-        <w:pStyle w:val="6"/>
-        <w:bidi w:val="0"/>
-        <w:rPr>
-          <w:rFonts w:hint="eastAsia"/>
-        </w:rPr>
-      </w:pPr>
-      <w:r>
-        <w:rPr>
-          <w:rFonts w:hint="eastAsia"/>
-        </w:rPr>
-        <w:t>1.6.4.8 在if中使用useState。</w:t>
-      </w:r>
-    </w:p>
-    <w:p>
-      <w:pPr>
-        <w:rPr>
-          <w:rFonts w:hint="eastAsia"/>
-        </w:rPr>
-      </w:pPr>
-    </w:p>
-    <w:p>
-      <w:pPr>
-        <w:pStyle w:val="6"/>
-        <w:bidi w:val="0"/>
-        <w:rPr>
-          <w:rFonts w:hint="eastAsia"/>
-        </w:rPr>
-      </w:pPr>
-      <w:r>
-        <w:rPr>
-          <w:rFonts w:hint="eastAsia"/>
-        </w:rPr>
-        <w:t>1.6.4.9 伪元素的使用。</w:t>
-      </w:r>
-    </w:p>
-    <w:p>
-      <w:pPr>
-        <w:rPr>
-          <w:rFonts w:hint="eastAsia"/>
-        </w:rPr>
-      </w:pPr>
+      <w:r>
+        <w:rPr>
+          <w:rFonts w:hint="default" w:eastAsiaTheme="minorEastAsia"/>
+          <w:lang w:val="en-US" w:eastAsia="zh-CN"/>
+        </w:rPr>
+        <w:t>你对被选择元素的特定部分修改样式。</w:t>
+      </w:r>
     </w:p>
     <w:sectPr>
       <w:pgSz w:w="11906" w:h="16838"/>
@@ -33263,7 +33490,7 @@
     <w:name w:val="heading 4"/>
     <w:basedOn w:val="1"/>
     <w:next w:val="1"/>
-    <w:link w:val="10"/>
+    <w:link w:val="13"/>
     <w:unhideWhenUsed/>
     <w:qFormat/>
     <w:uiPriority w:val="0"/>
@@ -33297,13 +33524,13 @@
       <w:sz w:val="28"/>
     </w:rPr>
   </w:style>
-  <w:style w:type="character" w:default="1" w:styleId="8">
+  <w:style w:type="character" w:default="1" w:styleId="9">
     <w:name w:val="Default Paragraph Font"/>
     <w:semiHidden/>
     <w:qFormat/>
     <w:uiPriority w:val="0"/>
   </w:style>
-  <w:style w:type="table" w:default="1" w:styleId="7">
+  <w:style w:type="table" w:default="1" w:styleId="8">
     <w:name w:val="Normal Table"/>
     <w:semiHidden/>
     <w:uiPriority w:val="0"/>
@@ -33316,7 +33543,40 @@
       </w:tblCellMar>
     </w:tblPr>
   </w:style>
-  <w:style w:type="paragraph" w:customStyle="1" w:styleId="9">
+  <w:style w:type="paragraph" w:styleId="7">
+    <w:name w:val="Normal (Web)"/>
+    <w:basedOn w:val="1"/>
+    <w:uiPriority w:val="0"/>
+    <w:pPr>
+      <w:spacing w:before="0" w:beforeAutospacing="1" w:after="0" w:afterAutospacing="1"/>
+      <w:ind w:left="0" w:right="0"/>
+      <w:jc w:val="left"/>
+    </w:pPr>
+    <w:rPr>
+      <w:kern w:val="0"/>
+      <w:sz w:val="24"/>
+      <w:lang w:val="en-US" w:eastAsia="zh-CN" w:bidi="ar"/>
+    </w:rPr>
+  </w:style>
+  <w:style w:type="character" w:styleId="10">
+    <w:name w:val="Strong"/>
+    <w:basedOn w:val="9"/>
+    <w:qFormat/>
+    <w:uiPriority w:val="0"/>
+    <w:rPr>
+      <w:b/>
+    </w:rPr>
+  </w:style>
+  <w:style w:type="character" w:styleId="11">
+    <w:name w:val="HTML Code"/>
+    <w:basedOn w:val="9"/>
+    <w:uiPriority w:val="0"/>
+    <w:rPr>
+      <w:rFonts w:ascii="Courier New" w:hAnsi="Courier New"/>
+      <w:sz w:val="20"/>
+    </w:rPr>
+  </w:style>
+  <w:style w:type="paragraph" w:customStyle="1" w:styleId="12">
     <w:name w:val="WPSOffice手动目录 1"/>
     <w:uiPriority w:val="0"/>
     <w:pPr>
@@ -33328,7 +33588,7 @@
       <w:szCs w:val="20"/>
     </w:rPr>
   </w:style>
-  <w:style w:type="character" w:customStyle="1" w:styleId="10">
+  <w:style w:type="character" w:customStyle="1" w:styleId="13">
     <w:name w:val="标题 4 Char"/>
     <w:link w:val="5"/>
     <w:uiPriority w:val="0"/>

</xml_diff>